<commit_message>
Updated interation matrix in report
</commit_message>
<xml_diff>
--- a/Deliverable-2/RequirementEvaluationAndRiskAnalysisReport/Requirement_Evaluation_And_Risk_Analysis_Report.docx
+++ b/Deliverable-2/RequirementEvaluationAndRiskAnalysisReport/Requirement_Evaluation_And_Risk_Analysis_Report.docx
@@ -1,6 +1,6 @@
 
 <file path=word/document.xml><?xml version="1.0" encoding="utf-8"?>
-<w:document xmlns:wpc="http://schemas.microsoft.com/office/word/2010/wordprocessingCanvas" xmlns:mc="http://schemas.openxmlformats.org/markup-compatibility/2006" xmlns:o="urn:schemas-microsoft-com:office:office" xmlns:r="http://schemas.openxmlformats.org/officeDocument/2006/relationships" xmlns:m="http://schemas.openxmlformats.org/officeDocument/2006/math" xmlns:v="urn:schemas-microsoft-com:vml" xmlns:wp14="http://schemas.microsoft.com/office/word/2010/wordprocessingDrawing" xmlns:wp="http://schemas.openxmlformats.org/drawingml/2006/wordprocessingDrawing" xmlns:w10="urn:schemas-microsoft-com:office:word" xmlns:w="http://schemas.openxmlformats.org/wordprocessingml/2006/main" xmlns:w14="http://schemas.microsoft.com/office/word/2010/wordml" xmlns:wpg="http://schemas.microsoft.com/office/word/2010/wordprocessingGroup" xmlns:wpi="http://schemas.microsoft.com/office/word/2010/wordprocessingInk" xmlns:wne="http://schemas.microsoft.com/office/word/2006/wordml" xmlns:wps="http://schemas.microsoft.com/office/word/2010/wordprocessingShape" mc:Ignorable="w14 wp14">
+<w:document xmlns:wpc="http://schemas.microsoft.com/office/word/2010/wordprocessingCanvas" xmlns:cx="http://schemas.microsoft.com/office/drawing/2014/chartex" xmlns:cx1="http://schemas.microsoft.com/office/drawing/2015/9/8/chartex" xmlns:cx2="http://schemas.microsoft.com/office/drawing/2015/10/21/chartex" xmlns:cx3="http://schemas.microsoft.com/office/drawing/2016/5/9/chartex" xmlns:cx4="http://schemas.microsoft.com/office/drawing/2016/5/10/chartex" xmlns:cx5="http://schemas.microsoft.com/office/drawing/2016/5/11/chartex" xmlns:cx6="http://schemas.microsoft.com/office/drawing/2016/5/12/chartex" xmlns:cx7="http://schemas.microsoft.com/office/drawing/2016/5/13/chartex" xmlns:cx8="http://schemas.microsoft.com/office/drawing/2016/5/14/chartex" xmlns:mc="http://schemas.openxmlformats.org/markup-compatibility/2006" xmlns:aink="http://schemas.microsoft.com/office/drawing/2016/ink" xmlns:am3d="http://schemas.microsoft.com/office/drawing/2017/model3d" xmlns:o="urn:schemas-microsoft-com:office:office" xmlns:r="http://schemas.openxmlformats.org/officeDocument/2006/relationships" xmlns:m="http://schemas.openxmlformats.org/officeDocument/2006/math" xmlns:v="urn:schemas-microsoft-com:vml" xmlns:wp14="http://schemas.microsoft.com/office/word/2010/wordprocessingDrawing" xmlns:wp="http://schemas.openxmlformats.org/drawingml/2006/wordprocessingDrawing" xmlns:w10="urn:schemas-microsoft-com:office:word" xmlns:w="http://schemas.openxmlformats.org/wordprocessingml/2006/main" xmlns:w14="http://schemas.microsoft.com/office/word/2010/wordml" xmlns:w15="http://schemas.microsoft.com/office/word/2012/wordml" xmlns:w16cex="http://schemas.microsoft.com/office/word/2018/wordml/cex" xmlns:w16cid="http://schemas.microsoft.com/office/word/2016/wordml/cid" xmlns:w16="http://schemas.microsoft.com/office/word/2018/wordml" xmlns:w16se="http://schemas.microsoft.com/office/word/2015/wordml/symex" xmlns:wpg="http://schemas.microsoft.com/office/word/2010/wordprocessingGroup" xmlns:wpi="http://schemas.microsoft.com/office/word/2010/wordprocessingInk" xmlns:wne="http://schemas.microsoft.com/office/word/2006/wordml" xmlns:wps="http://schemas.microsoft.com/office/word/2010/wordprocessingShape" mc:Ignorable="w14 w15 w16se w16cid w16 w16cex wp14">
   <w:body>
     <w:p>
       <w:pPr>
@@ -2303,7 +2303,7 @@
           <w:sz w:val="24"/>
           <w:szCs w:val="24"/>
         </w:rPr>
-        <w:t>540 minutes</w:t>
+        <w:t>6 hours</w:t>
       </w:r>
       <w:r>
         <w:rPr>
@@ -2425,27 +2425,7 @@
           <w:sz w:val="24"/>
           <w:szCs w:val="24"/>
         </w:rPr>
-        <w:t xml:space="preserve"> &amp; </w:t>
-      </w:r>
-      <w:proofErr w:type="spellStart"/>
-      <w:r>
-        <w:rPr>
-          <w:rFonts w:ascii="Times New Roman" w:eastAsia="Times New Roman" w:hAnsi="Times New Roman" w:cs="Times New Roman"/>
-          <w:color w:val="000000"/>
-          <w:sz w:val="24"/>
-          <w:szCs w:val="24"/>
-        </w:rPr>
-        <w:t>Sommerville</w:t>
-      </w:r>
-      <w:proofErr w:type="spellEnd"/>
-      <w:r>
-        <w:rPr>
-          <w:rFonts w:ascii="Times New Roman" w:eastAsia="Times New Roman" w:hAnsi="Times New Roman" w:cs="Times New Roman"/>
-          <w:color w:val="000000"/>
-          <w:sz w:val="24"/>
-          <w:szCs w:val="24"/>
-        </w:rPr>
-        <w:t>, 1997</w:t>
+        <w:t xml:space="preserve"> &amp; Sommerville, 1997</w:t>
       </w:r>
       <w:commentRangeEnd w:id="1"/>
       <w:r>
@@ -2493,7 +2473,27 @@
           <w:sz w:val="24"/>
           <w:szCs w:val="24"/>
         </w:rPr>
-        <w:t>Note: Click on the picture below to view the entire spreadsheet.</w:t>
+        <w:t xml:space="preserve">Note: </w:t>
+      </w:r>
+      <w:r>
+        <w:rPr>
+          <w:rFonts w:ascii="Times New Roman" w:eastAsia="Times New Roman" w:hAnsi="Times New Roman" w:cs="Times New Roman"/>
+          <w:b/>
+          <w:bCs/>
+          <w:sz w:val="24"/>
+          <w:szCs w:val="24"/>
+        </w:rPr>
+        <w:t>Sign-in to git and c</w:t>
+      </w:r>
+      <w:r>
+        <w:rPr>
+          <w:rFonts w:ascii="Times New Roman" w:eastAsia="Times New Roman" w:hAnsi="Times New Roman" w:cs="Times New Roman"/>
+          <w:b/>
+          <w:bCs/>
+          <w:sz w:val="24"/>
+          <w:szCs w:val="24"/>
+        </w:rPr>
+        <w:t>lick on the picture below to view the entire spreadsheet.</w:t>
       </w:r>
     </w:p>
     <w:p>
@@ -2515,14 +2515,14 @@
           <w:szCs w:val="24"/>
         </w:rPr>
       </w:pPr>
-      <w:hyperlink r:id="rId8" w:history="1">
+      <w:hyperlink r:id="rId10" w:history="1">
         <w:r>
           <w:rPr>
             <w:rFonts w:ascii="Times New Roman" w:eastAsia="Times New Roman" w:hAnsi="Times New Roman" w:cs="Times New Roman"/>
             <w:sz w:val="24"/>
             <w:szCs w:val="24"/>
           </w:rPr>
-          <w:object w:dxaOrig="27332" w:dyaOrig="23779" w14:anchorId="71DAE652">
+          <w:object w:dxaOrig="27844" w:dyaOrig="23779" w14:anchorId="7514E6A7">
             <v:shapetype id="_x0000_t75" coordsize="21600,21600" o:spt="75" o:preferrelative="t" path="m@4@5l@4@11@9@11@9@5xe" filled="f" stroked="f">
               <v:stroke joinstyle="miter"/>
               <v:formulas>
@@ -2542,10 +2542,10 @@
               <v:path o:extrusionok="f" gradientshapeok="t" o:connecttype="rect"/>
               <o:lock v:ext="edit" aspectratio="t"/>
             </v:shapetype>
-            <v:shape id="_x0000_i1025" type="#_x0000_t75" style="width:492pt;height:566.25pt" o:ole="">
-              <v:imagedata r:id="rId9" o:title=""/>
+            <v:shape id="_x0000_i1027" type="#_x0000_t75" style="width:490.2pt;height:555pt" o:ole="">
+              <v:imagedata r:id="rId11" o:title=""/>
             </v:shape>
-            <o:OLEObject Type="Embed" ProgID="Excel.Sheet.12" ShapeID="_x0000_i1025" DrawAspect="Content" ObjectID="_1656407693" r:id="rId10"/>
+            <o:OLEObject Type="Embed" ProgID="Excel.Sheet.12" ShapeID="_x0000_i1027" DrawAspect="Content" ObjectID="_1656427581" r:id="rId12"/>
           </w:object>
         </w:r>
       </w:hyperlink>
@@ -2746,7 +2746,7 @@
                     <pic:cNvPicPr preferRelativeResize="0"/>
                   </pic:nvPicPr>
                   <pic:blipFill>
-                    <a:blip r:embed="rId11"/>
+                    <a:blip r:embed="rId13"/>
                     <a:srcRect/>
                     <a:stretch>
                       <a:fillRect/>
@@ -7667,6 +7667,7 @@
           <w:sz w:val="24"/>
           <w:szCs w:val="24"/>
         </w:rPr>
+        <w:lastRenderedPageBreak/>
         <w:t>Option 1-</w:t>
       </w:r>
       <w:r>
@@ -9051,7 +9052,6 @@
           <w:sz w:val="24"/>
           <w:szCs w:val="24"/>
         </w:rPr>
-        <w:lastRenderedPageBreak/>
         <w:t xml:space="preserve">5. </w:t>
       </w:r>
       <w:r>
@@ -9101,7 +9101,7 @@
         </w:rPr>
         <w:t xml:space="preserve"> Table reference has been taken from: </w:t>
       </w:r>
-      <w:hyperlink r:id="rId12" w:history="1">
+      <w:hyperlink r:id="rId14" w:history="1">
         <w:r>
           <w:rPr>
             <w:rStyle w:val="Hyperlink"/>
@@ -9147,7 +9147,7 @@
                     <pic:cNvPicPr/>
                   </pic:nvPicPr>
                   <pic:blipFill>
-                    <a:blip r:embed="rId13"/>
+                    <a:blip r:embed="rId15"/>
                     <a:stretch>
                       <a:fillRect/>
                     </a:stretch>
@@ -26752,29 +26752,7 @@
           <w:sz w:val="24"/>
           <w:szCs w:val="24"/>
         </w:rPr>
-        <w:t xml:space="preserve">Include one more mode of access using the duress code or password.  When the system is accessed using the duress code, automated call will be </w:t>
-      </w:r>
-      <w:proofErr w:type="gramStart"/>
-      <w:r>
-        <w:rPr>
-          <w:rFonts w:ascii="Times New Roman" w:eastAsia="Times New Roman" w:hAnsi="Times New Roman" w:cs="Times New Roman"/>
-          <w:bCs/>
-          <w:color w:val="000000"/>
-          <w:sz w:val="24"/>
-          <w:szCs w:val="24"/>
-        </w:rPr>
-        <w:t>to</w:t>
-      </w:r>
-      <w:proofErr w:type="gramEnd"/>
-      <w:r>
-        <w:rPr>
-          <w:rFonts w:ascii="Times New Roman" w:eastAsia="Times New Roman" w:hAnsi="Times New Roman" w:cs="Times New Roman"/>
-          <w:bCs/>
-          <w:color w:val="000000"/>
-          <w:sz w:val="24"/>
-          <w:szCs w:val="24"/>
-        </w:rPr>
-        <w:t xml:space="preserve"> sent to 911 but no alarms will be triggered and the system will </w:t>
+        <w:t xml:space="preserve">Include one more mode of access using the duress code or password.  When the system is accessed using the duress code, automated call will be to sent to 911 but no alarms will be triggered and the system will </w:t>
       </w:r>
       <w:r>
         <w:rPr>
@@ -29074,7 +29052,6 @@
                 <w:szCs w:val="24"/>
               </w:rPr>
             </w:pPr>
-            <w:proofErr w:type="spellStart"/>
             <w:r>
               <w:rPr>
                 <w:rFonts w:ascii="Times New Roman" w:eastAsia="Times New Roman" w:hAnsi="Times New Roman" w:cs="Times New Roman"/>
@@ -29083,7 +29060,6 @@
               </w:rPr>
               <w:t>Divya</w:t>
             </w:r>
-            <w:proofErr w:type="spellEnd"/>
           </w:p>
         </w:tc>
         <w:tc>
@@ -31217,20 +31193,9 @@
                 <w:sz w:val="24"/>
                 <w:szCs w:val="24"/>
               </w:rPr>
-              <w:t xml:space="preserve"> non supported devices) and new </w:t>
-            </w:r>
-            <w:proofErr w:type="gramStart"/>
-            <w:r>
-              <w:rPr>
-                <w:rFonts w:ascii="Times New Roman" w:eastAsia="Times New Roman" w:hAnsi="Times New Roman" w:cs="Times New Roman"/>
-                <w:color w:val="FF0000"/>
-                <w:sz w:val="24"/>
-                <w:szCs w:val="24"/>
-              </w:rPr>
-              <w:t>devices(</w:t>
+              <w:t xml:space="preserve"> non supported devices) and new devices(</w:t>
             </w:r>
             <w:proofErr w:type="spellStart"/>
-            <w:proofErr w:type="gramEnd"/>
             <w:r>
               <w:rPr>
                 <w:rFonts w:ascii="Times New Roman" w:eastAsia="Times New Roman" w:hAnsi="Times New Roman" w:cs="Times New Roman"/>
@@ -31382,7 +31347,6 @@
                 <w:sz w:val="24"/>
                 <w:szCs w:val="24"/>
               </w:rPr>
-              <w:lastRenderedPageBreak/>
               <w:t>7</w:t>
             </w:r>
           </w:p>
@@ -31594,27 +31558,7 @@
           <w:sz w:val="24"/>
           <w:szCs w:val="24"/>
         </w:rPr>
-        <w:t xml:space="preserve"> </w:t>
-      </w:r>
-      <w:proofErr w:type="spellStart"/>
-      <w:r>
-        <w:rPr>
-          <w:rFonts w:ascii="Times New Roman" w:eastAsia="Times New Roman" w:hAnsi="Times New Roman" w:cs="Times New Roman"/>
-          <w:b/>
-          <w:sz w:val="24"/>
-          <w:szCs w:val="24"/>
-        </w:rPr>
-        <w:t>Shuvo</w:t>
-      </w:r>
-      <w:proofErr w:type="spellEnd"/>
-      <w:r>
-        <w:rPr>
-          <w:rFonts w:ascii="Times New Roman" w:eastAsia="Times New Roman" w:hAnsi="Times New Roman" w:cs="Times New Roman"/>
-          <w:b/>
-          <w:sz w:val="24"/>
-          <w:szCs w:val="24"/>
-        </w:rPr>
-        <w:t xml:space="preserve">                                                         Time spent by Inspector: </w:t>
+        <w:t xml:space="preserve"> Shuvo                                                         Time spent by Inspector: </w:t>
       </w:r>
       <w:r>
         <w:rPr>
@@ -32060,31 +32004,7 @@
                 <w:sz w:val="24"/>
                 <w:szCs w:val="24"/>
               </w:rPr>
-              <w:t xml:space="preserve">Added </w:t>
-            </w:r>
-            <w:r>
-              <w:rPr>
-                <w:rFonts w:ascii="Times New Roman" w:eastAsia="Times New Roman" w:hAnsi="Times New Roman" w:cs="Times New Roman"/>
-                <w:sz w:val="24"/>
-                <w:szCs w:val="24"/>
-              </w:rPr>
-              <w:t>explanation</w:t>
-            </w:r>
-            <w:r>
-              <w:rPr>
-                <w:rFonts w:ascii="Times New Roman" w:eastAsia="Times New Roman" w:hAnsi="Times New Roman" w:cs="Times New Roman"/>
-                <w:sz w:val="24"/>
-                <w:szCs w:val="24"/>
-              </w:rPr>
-              <w:t xml:space="preserve"> to the statement</w:t>
-            </w:r>
-            <w:r>
-              <w:rPr>
-                <w:rFonts w:ascii="Times New Roman" w:eastAsia="Times New Roman" w:hAnsi="Times New Roman" w:cs="Times New Roman"/>
-                <w:sz w:val="24"/>
-                <w:szCs w:val="24"/>
-              </w:rPr>
-              <w:t xml:space="preserve"> itself</w:t>
+              <w:t>Added explanation to the statement itself</w:t>
             </w:r>
           </w:p>
         </w:tc>
@@ -33107,7 +33027,6 @@
         <w:tblStyle w:val="MediumGrid1-Accent41"/>
         <w:tblW w:w="10161" w:type="dxa"/>
         <w:jc w:val="center"/>
-        <w:tblInd w:w="-282" w:type="dxa"/>
         <w:tblBorders>
           <w:top w:val="single" w:sz="4" w:space="0" w:color="auto"/>
           <w:left w:val="single" w:sz="4" w:space="0" w:color="auto"/>
@@ -33160,7 +33079,6 @@
                 <w:sz w:val="24"/>
                 <w:szCs w:val="24"/>
               </w:rPr>
-              <w:lastRenderedPageBreak/>
               <w:t>6</w:t>
             </w:r>
           </w:p>
@@ -34257,16 +34175,7 @@
                 <w:sz w:val="24"/>
                 <w:szCs w:val="24"/>
               </w:rPr>
-              <w:t xml:space="preserve">Closed – </w:t>
-            </w:r>
-            <w:r>
-              <w:rPr>
-                <w:rFonts w:ascii="Times New Roman" w:hAnsi="Times New Roman" w:cs="Times New Roman"/>
-                <w:color w:val="000000"/>
-                <w:sz w:val="24"/>
-                <w:szCs w:val="24"/>
-              </w:rPr>
-              <w:t>Moved the mentioned features to household automation</w:t>
+              <w:t>Closed – Moved the mentioned features to household automation</w:t>
             </w:r>
           </w:p>
         </w:tc>
@@ -34351,20 +34260,8 @@
           <w:sz w:val="24"/>
           <w:szCs w:val="24"/>
         </w:rPr>
-        <w:t xml:space="preserve"> </w:t>
-      </w:r>
-      <w:proofErr w:type="spellStart"/>
-      <w:r>
-        <w:rPr>
-          <w:rFonts w:ascii="Times New Roman" w:eastAsia="Times New Roman" w:hAnsi="Times New Roman" w:cs="Times New Roman"/>
-          <w:b/>
-          <w:color w:val="000000"/>
-          <w:sz w:val="24"/>
-          <w:szCs w:val="24"/>
-        </w:rPr>
-        <w:t>Hossain</w:t>
-      </w:r>
-      <w:proofErr w:type="spellEnd"/>
+        <w:t xml:space="preserve"> Hossain</w:t>
+      </w:r>
       <w:r>
         <w:rPr>
           <w:rFonts w:ascii="Times New Roman" w:eastAsia="Times New Roman" w:hAnsi="Times New Roman" w:cs="Times New Roman"/>
@@ -34911,19 +34808,8 @@
                 <w:sz w:val="24"/>
                 <w:szCs w:val="24"/>
               </w:rPr>
-              <w:t xml:space="preserve"> </w:t>
-            </w:r>
-            <w:proofErr w:type="spellStart"/>
-            <w:r>
-              <w:rPr>
-                <w:rFonts w:ascii="Times New Roman" w:eastAsia="Times New Roman" w:hAnsi="Times New Roman" w:cs="Times New Roman"/>
-                <w:color w:val="FF0000"/>
-                <w:sz w:val="24"/>
-                <w:szCs w:val="24"/>
-              </w:rPr>
-              <w:t>Hossain</w:t>
-            </w:r>
-            <w:proofErr w:type="spellEnd"/>
+              <w:t xml:space="preserve"> Hossain</w:t>
+            </w:r>
           </w:p>
         </w:tc>
         <w:tc>
@@ -35582,25 +35468,7 @@
                 <w:sz w:val="24"/>
                 <w:szCs w:val="24"/>
               </w:rPr>
-              <w:t>Not Considered as upcoming release</w:t>
-            </w:r>
-            <w:r>
-              <w:rPr>
-                <w:rFonts w:ascii="Times New Roman" w:eastAsia="Times New Roman" w:hAnsi="Times New Roman" w:cs="Times New Roman"/>
-                <w:color w:val="000000"/>
-                <w:sz w:val="24"/>
-                <w:szCs w:val="24"/>
-              </w:rPr>
-              <w:t>s</w:t>
-            </w:r>
-            <w:r>
-              <w:rPr>
-                <w:rFonts w:ascii="Times New Roman" w:eastAsia="Times New Roman" w:hAnsi="Times New Roman" w:cs="Times New Roman"/>
-                <w:color w:val="000000"/>
-                <w:sz w:val="24"/>
-                <w:szCs w:val="24"/>
-              </w:rPr>
-              <w:t xml:space="preserve"> would be having more specific use case scenarios behind these features.</w:t>
+              <w:t>Not Considered as upcoming releases would be having more specific use case scenarios behind these features.</w:t>
             </w:r>
           </w:p>
         </w:tc>
@@ -37281,27 +37149,33 @@
                 <w:sz w:val="24"/>
                 <w:szCs w:val="24"/>
               </w:rPr>
-              <w:t xml:space="preserve">2.2: Product Position Who: talks only about managing devices </w:t>
-            </w:r>
-            <w:proofErr w:type="gramStart"/>
-            <w:r>
+              <w:t>2.2: Product Position Who: talks only about managing devices and  automation of tasks.</w:t>
+            </w:r>
+          </w:p>
+          <w:p>
+            <w:pPr>
+              <w:widowControl w:val="0"/>
+              <w:jc w:val="center"/>
               <w:rPr>
                 <w:rFonts w:ascii="Times New Roman" w:hAnsi="Times New Roman" w:cs="Times New Roman"/>
                 <w:sz w:val="24"/>
                 <w:szCs w:val="24"/>
               </w:rPr>
-              <w:t>and  automation</w:t>
-            </w:r>
-            <w:proofErr w:type="gramEnd"/>
+            </w:pPr>
             <w:r>
               <w:rPr>
                 <w:rFonts w:ascii="Times New Roman" w:hAnsi="Times New Roman" w:cs="Times New Roman"/>
                 <w:sz w:val="24"/>
                 <w:szCs w:val="24"/>
               </w:rPr>
-              <w:t xml:space="preserve"> of tasks.</w:t>
-            </w:r>
-          </w:p>
+              <w:t>Should mention security and other stuff.</w:t>
+            </w:r>
+          </w:p>
+        </w:tc>
+        <w:tc>
+          <w:tcPr>
+            <w:tcW w:w="2231" w:type="dxa"/>
+          </w:tcPr>
           <w:p>
             <w:pPr>
               <w:widowControl w:val="0"/>
@@ -37318,13 +37192,21 @@
                 <w:sz w:val="24"/>
                 <w:szCs w:val="24"/>
               </w:rPr>
-              <w:t>Should mention security and other stuff.</w:t>
-            </w:r>
-          </w:p>
-        </w:tc>
-        <w:tc>
-          <w:tcPr>
-            <w:tcW w:w="2231" w:type="dxa"/>
+              <w:t>I</w:t>
+            </w:r>
+            <w:r>
+              <w:rPr>
+                <w:rFonts w:ascii="Times New Roman" w:hAnsi="Times New Roman" w:cs="Times New Roman"/>
+                <w:sz w:val="24"/>
+                <w:szCs w:val="24"/>
+              </w:rPr>
+              <w:t>nadequacy</w:t>
+            </w:r>
+          </w:p>
+        </w:tc>
+        <w:tc>
+          <w:tcPr>
+            <w:tcW w:w="1559" w:type="dxa"/>
           </w:tcPr>
           <w:p>
             <w:pPr>
@@ -37342,7 +37224,7 @@
                 <w:sz w:val="24"/>
                 <w:szCs w:val="24"/>
               </w:rPr>
-              <w:t>I</w:t>
+              <w:t>M</w:t>
             </w:r>
             <w:r>
               <w:rPr>
@@ -37350,13 +37232,13 @@
                 <w:sz w:val="24"/>
                 <w:szCs w:val="24"/>
               </w:rPr>
-              <w:t>nadequacy</w:t>
-            </w:r>
-          </w:p>
-        </w:tc>
-        <w:tc>
-          <w:tcPr>
-            <w:tcW w:w="1559" w:type="dxa"/>
+              <w:t>inor</w:t>
+            </w:r>
+          </w:p>
+        </w:tc>
+        <w:tc>
+          <w:tcPr>
+            <w:tcW w:w="992" w:type="dxa"/>
           </w:tcPr>
           <w:p>
             <w:pPr>
@@ -37368,27 +37250,39 @@
                 <w:szCs w:val="24"/>
               </w:rPr>
             </w:pPr>
+            <w:proofErr w:type="spellStart"/>
             <w:r>
               <w:rPr>
                 <w:rFonts w:ascii="Times New Roman" w:hAnsi="Times New Roman" w:cs="Times New Roman"/>
                 <w:sz w:val="24"/>
                 <w:szCs w:val="24"/>
               </w:rPr>
-              <w:t>M</w:t>
-            </w:r>
+              <w:t>Manik</w:t>
+            </w:r>
+            <w:proofErr w:type="spellEnd"/>
             <w:r>
               <w:rPr>
                 <w:rFonts w:ascii="Times New Roman" w:hAnsi="Times New Roman" w:cs="Times New Roman"/>
                 <w:sz w:val="24"/>
                 <w:szCs w:val="24"/>
               </w:rPr>
-              <w:t>inor</w:t>
-            </w:r>
-          </w:p>
-        </w:tc>
-        <w:tc>
-          <w:tcPr>
-            <w:tcW w:w="992" w:type="dxa"/>
+              <w:t xml:space="preserve"> </w:t>
+            </w:r>
+            <w:proofErr w:type="spellStart"/>
+            <w:r>
+              <w:rPr>
+                <w:rFonts w:ascii="Times New Roman" w:hAnsi="Times New Roman" w:cs="Times New Roman"/>
+                <w:sz w:val="24"/>
+                <w:szCs w:val="24"/>
+              </w:rPr>
+              <w:t>Hossian</w:t>
+            </w:r>
+            <w:proofErr w:type="spellEnd"/>
+          </w:p>
+        </w:tc>
+        <w:tc>
+          <w:tcPr>
+            <w:tcW w:w="1362" w:type="dxa"/>
           </w:tcPr>
           <w:p>
             <w:pPr>
@@ -37400,67 +37294,14 @@
                 <w:szCs w:val="24"/>
               </w:rPr>
             </w:pPr>
-            <w:proofErr w:type="spellStart"/>
             <w:r>
               <w:rPr>
                 <w:rFonts w:ascii="Times New Roman" w:hAnsi="Times New Roman" w:cs="Times New Roman"/>
-                <w:sz w:val="24"/>
-                <w:szCs w:val="24"/>
-              </w:rPr>
-              <w:t>Manik</w:t>
-            </w:r>
-            <w:proofErr w:type="spellEnd"/>
-            <w:r>
-              <w:rPr>
-                <w:rFonts w:ascii="Times New Roman" w:hAnsi="Times New Roman" w:cs="Times New Roman"/>
-                <w:sz w:val="24"/>
-                <w:szCs w:val="24"/>
-              </w:rPr>
-              <w:t xml:space="preserve"> </w:t>
-            </w:r>
-            <w:proofErr w:type="spellStart"/>
-            <w:r>
-              <w:rPr>
-                <w:rFonts w:ascii="Times New Roman" w:hAnsi="Times New Roman" w:cs="Times New Roman"/>
-                <w:sz w:val="24"/>
-                <w:szCs w:val="24"/>
-              </w:rPr>
-              <w:t>Hossian</w:t>
-            </w:r>
-            <w:proofErr w:type="spellEnd"/>
-          </w:p>
-        </w:tc>
-        <w:tc>
-          <w:tcPr>
-            <w:tcW w:w="1362" w:type="dxa"/>
-          </w:tcPr>
-          <w:p>
-            <w:pPr>
-              <w:widowControl w:val="0"/>
-              <w:jc w:val="center"/>
-              <w:rPr>
-                <w:rFonts w:ascii="Times New Roman" w:hAnsi="Times New Roman" w:cs="Times New Roman"/>
-                <w:sz w:val="24"/>
-                <w:szCs w:val="24"/>
-              </w:rPr>
-            </w:pPr>
-            <w:r>
-              <w:rPr>
-                <w:rFonts w:ascii="Times New Roman" w:hAnsi="Times New Roman" w:cs="Times New Roman"/>
-                <w:color w:val="000000"/>
-                <w:sz w:val="24"/>
-                <w:szCs w:val="24"/>
-              </w:rPr>
-              <w:t xml:space="preserve">Closed – </w:t>
-            </w:r>
-            <w:r>
-              <w:rPr>
-                <w:rFonts w:ascii="Times New Roman" w:hAnsi="Times New Roman" w:cs="Times New Roman"/>
-                <w:color w:val="000000"/>
-                <w:sz w:val="24"/>
-                <w:szCs w:val="24"/>
-              </w:rPr>
-              <w:t>Rephrase statement to cover other aspects as well.</w:t>
+                <w:color w:val="000000"/>
+                <w:sz w:val="24"/>
+                <w:szCs w:val="24"/>
+              </w:rPr>
+              <w:t>Closed – Rephrase statement to cover other aspects as well.</w:t>
             </w:r>
           </w:p>
         </w:tc>
@@ -37666,25 +37507,7 @@
                 <w:sz w:val="24"/>
                 <w:szCs w:val="24"/>
               </w:rPr>
-              <w:t xml:space="preserve">Closed – Rephrase statement to cover </w:t>
-            </w:r>
-            <w:r>
-              <w:rPr>
-                <w:rFonts w:ascii="Times New Roman" w:hAnsi="Times New Roman" w:cs="Times New Roman"/>
-                <w:color w:val="000000"/>
-                <w:sz w:val="24"/>
-                <w:szCs w:val="24"/>
-              </w:rPr>
-              <w:t>user’s privacy</w:t>
-            </w:r>
-            <w:r>
-              <w:rPr>
-                <w:rFonts w:ascii="Times New Roman" w:hAnsi="Times New Roman" w:cs="Times New Roman"/>
-                <w:color w:val="000000"/>
-                <w:sz w:val="24"/>
-                <w:szCs w:val="24"/>
-              </w:rPr>
-              <w:t xml:space="preserve"> aspects as well.</w:t>
+              <w:t>Closed – Rephrase statement to cover user’s privacy aspects as well.</w:t>
             </w:r>
           </w:p>
         </w:tc>
@@ -38030,7 +37853,6 @@
                 <w:sz w:val="24"/>
                 <w:szCs w:val="24"/>
               </w:rPr>
-              <w:lastRenderedPageBreak/>
               <w:t>7</w:t>
             </w:r>
           </w:p>
@@ -38630,8 +38452,6 @@
               </w:rPr>
               <w:t>o</w:t>
             </w:r>
-            <w:bookmarkStart w:id="6" w:name="_GoBack"/>
-            <w:bookmarkEnd w:id="6"/>
             <w:r>
               <w:rPr>
                 <w:rFonts w:ascii="Times New Roman" w:hAnsi="Times New Roman" w:cs="Times New Roman"/>
@@ -38951,7 +38771,7 @@
 </file>
 
 <file path=word/comments.xml><?xml version="1.0" encoding="utf-8"?>
-<w:comments xmlns:wpc="http://schemas.microsoft.com/office/word/2010/wordprocessingCanvas" xmlns:mc="http://schemas.openxmlformats.org/markup-compatibility/2006" xmlns:o="urn:schemas-microsoft-com:office:office" xmlns:r="http://schemas.openxmlformats.org/officeDocument/2006/relationships" xmlns:m="http://schemas.openxmlformats.org/officeDocument/2006/math" xmlns:v="urn:schemas-microsoft-com:vml" xmlns:wp14="http://schemas.microsoft.com/office/word/2010/wordprocessingDrawing" xmlns:wp="http://schemas.openxmlformats.org/drawingml/2006/wordprocessingDrawing" xmlns:w10="urn:schemas-microsoft-com:office:word" xmlns:w="http://schemas.openxmlformats.org/wordprocessingml/2006/main" xmlns:w14="http://schemas.microsoft.com/office/word/2010/wordml" xmlns:wpg="http://schemas.microsoft.com/office/word/2010/wordprocessingGroup" xmlns:wpi="http://schemas.microsoft.com/office/word/2010/wordprocessingInk" xmlns:wne="http://schemas.microsoft.com/office/word/2006/wordml" xmlns:wps="http://schemas.microsoft.com/office/word/2010/wordprocessingShape" mc:Ignorable="w14 wp14">
+<w:comments xmlns:wpc="http://schemas.microsoft.com/office/word/2010/wordprocessingCanvas" xmlns:cx="http://schemas.microsoft.com/office/drawing/2014/chartex" xmlns:cx1="http://schemas.microsoft.com/office/drawing/2015/9/8/chartex" xmlns:cx2="http://schemas.microsoft.com/office/drawing/2015/10/21/chartex" xmlns:cx3="http://schemas.microsoft.com/office/drawing/2016/5/9/chartex" xmlns:cx4="http://schemas.microsoft.com/office/drawing/2016/5/10/chartex" xmlns:cx5="http://schemas.microsoft.com/office/drawing/2016/5/11/chartex" xmlns:cx6="http://schemas.microsoft.com/office/drawing/2016/5/12/chartex" xmlns:cx7="http://schemas.microsoft.com/office/drawing/2016/5/13/chartex" xmlns:cx8="http://schemas.microsoft.com/office/drawing/2016/5/14/chartex" xmlns:mc="http://schemas.openxmlformats.org/markup-compatibility/2006" xmlns:aink="http://schemas.microsoft.com/office/drawing/2016/ink" xmlns:am3d="http://schemas.microsoft.com/office/drawing/2017/model3d" xmlns:o="urn:schemas-microsoft-com:office:office" xmlns:r="http://schemas.openxmlformats.org/officeDocument/2006/relationships" xmlns:m="http://schemas.openxmlformats.org/officeDocument/2006/math" xmlns:v="urn:schemas-microsoft-com:vml" xmlns:wp14="http://schemas.microsoft.com/office/word/2010/wordprocessingDrawing" xmlns:wp="http://schemas.openxmlformats.org/drawingml/2006/wordprocessingDrawing" xmlns:w10="urn:schemas-microsoft-com:office:word" xmlns:w="http://schemas.openxmlformats.org/wordprocessingml/2006/main" xmlns:w14="http://schemas.microsoft.com/office/word/2010/wordml" xmlns:w15="http://schemas.microsoft.com/office/word/2012/wordml" xmlns:w16cex="http://schemas.microsoft.com/office/word/2018/wordml/cex" xmlns:w16cid="http://schemas.microsoft.com/office/word/2016/wordml/cid" xmlns:w16="http://schemas.microsoft.com/office/word/2018/wordml" xmlns:w16se="http://schemas.microsoft.com/office/word/2015/wordml/symex" xmlns:wpg="http://schemas.microsoft.com/office/word/2010/wordprocessingGroup" xmlns:wpi="http://schemas.microsoft.com/office/word/2010/wordprocessingInk" xmlns:wne="http://schemas.microsoft.com/office/word/2006/wordml" xmlns:wps="http://schemas.microsoft.com/office/word/2010/wordprocessingShape" mc:Ignorable="w14 w15 w16se w16cid w16 w16cex wp14">
   <w:comment w:id="1" w:author="Divya Bhagavathiappan Shiva" w:date="2020-07-16T04:32:00Z" w:initials="DBS">
     <w:p>
       <w:pPr>
@@ -38980,15 +38800,7 @@
         <w:annotationRef/>
       </w:r>
       <w:r>
-        <w:t xml:space="preserve">Can this be rephrased like “Simultaneous emergency </w:t>
-      </w:r>
-      <w:proofErr w:type="gramStart"/>
-      <w:r>
-        <w:t>detection(</w:t>
-      </w:r>
-      <w:proofErr w:type="gramEnd"/>
-      <w:r>
-        <w:t>Ex Fire/Smoke) and intrusion detection”</w:t>
+        <w:t>Can this be rephrased like “Simultaneous emergency detection(Ex Fire/Smoke) and intrusion detection”</w:t>
       </w:r>
     </w:p>
   </w:comment>
@@ -39036,8 +38848,8 @@
 </file>
 
 <file path=word/numbering.xml><?xml version="1.0" encoding="utf-8"?>
-<w:numbering xmlns:wpc="http://schemas.microsoft.com/office/word/2010/wordprocessingCanvas" xmlns:mc="http://schemas.openxmlformats.org/markup-compatibility/2006" xmlns:o="urn:schemas-microsoft-com:office:office" xmlns:r="http://schemas.openxmlformats.org/officeDocument/2006/relationships" xmlns:m="http://schemas.openxmlformats.org/officeDocument/2006/math" xmlns:v="urn:schemas-microsoft-com:vml" xmlns:wp14="http://schemas.microsoft.com/office/word/2010/wordprocessingDrawing" xmlns:wp="http://schemas.openxmlformats.org/drawingml/2006/wordprocessingDrawing" xmlns:w10="urn:schemas-microsoft-com:office:word" xmlns:w="http://schemas.openxmlformats.org/wordprocessingml/2006/main" xmlns:w14="http://schemas.microsoft.com/office/word/2010/wordml" xmlns:wpg="http://schemas.microsoft.com/office/word/2010/wordprocessingGroup" xmlns:wpi="http://schemas.microsoft.com/office/word/2010/wordprocessingInk" xmlns:wne="http://schemas.microsoft.com/office/word/2006/wordml" xmlns:wps="http://schemas.microsoft.com/office/word/2010/wordprocessingShape" mc:Ignorable="w14 wp14">
-  <w:abstractNum w:abstractNumId="0">
+<w:numbering xmlns:wpc="http://schemas.microsoft.com/office/word/2010/wordprocessingCanvas" xmlns:cx="http://schemas.microsoft.com/office/drawing/2014/chartex" xmlns:cx1="http://schemas.microsoft.com/office/drawing/2015/9/8/chartex" xmlns:cx2="http://schemas.microsoft.com/office/drawing/2015/10/21/chartex" xmlns:cx3="http://schemas.microsoft.com/office/drawing/2016/5/9/chartex" xmlns:cx4="http://schemas.microsoft.com/office/drawing/2016/5/10/chartex" xmlns:cx5="http://schemas.microsoft.com/office/drawing/2016/5/11/chartex" xmlns:cx6="http://schemas.microsoft.com/office/drawing/2016/5/12/chartex" xmlns:cx7="http://schemas.microsoft.com/office/drawing/2016/5/13/chartex" xmlns:cx8="http://schemas.microsoft.com/office/drawing/2016/5/14/chartex" xmlns:mc="http://schemas.openxmlformats.org/markup-compatibility/2006" xmlns:aink="http://schemas.microsoft.com/office/drawing/2016/ink" xmlns:am3d="http://schemas.microsoft.com/office/drawing/2017/model3d" xmlns:o="urn:schemas-microsoft-com:office:office" xmlns:r="http://schemas.openxmlformats.org/officeDocument/2006/relationships" xmlns:m="http://schemas.openxmlformats.org/officeDocument/2006/math" xmlns:v="urn:schemas-microsoft-com:vml" xmlns:wp14="http://schemas.microsoft.com/office/word/2010/wordprocessingDrawing" xmlns:wp="http://schemas.openxmlformats.org/drawingml/2006/wordprocessingDrawing" xmlns:w10="urn:schemas-microsoft-com:office:word" xmlns:w="http://schemas.openxmlformats.org/wordprocessingml/2006/main" xmlns:w14="http://schemas.microsoft.com/office/word/2010/wordml" xmlns:w15="http://schemas.microsoft.com/office/word/2012/wordml" xmlns:w16cex="http://schemas.microsoft.com/office/word/2018/wordml/cex" xmlns:w16cid="http://schemas.microsoft.com/office/word/2016/wordml/cid" xmlns:w16="http://schemas.microsoft.com/office/word/2018/wordml" xmlns:w16se="http://schemas.microsoft.com/office/word/2015/wordml/symex" xmlns:wpg="http://schemas.microsoft.com/office/word/2010/wordprocessingGroup" xmlns:wpi="http://schemas.microsoft.com/office/word/2010/wordprocessingInk" xmlns:wne="http://schemas.microsoft.com/office/word/2006/wordml" xmlns:wps="http://schemas.microsoft.com/office/word/2010/wordprocessingShape" mc:Ignorable="w14 w15 w16se w16cid w16 w16cex wp14">
+  <w:abstractNum w:abstractNumId="0" w15:restartNumberingAfterBreak="0">
     <w:nsid w:val="002A02A2"/>
     <w:multiLevelType w:val="hybridMultilevel"/>
     <w:tmpl w:val="738C2DCE"/>
@@ -39123,7 +38935,7 @@
       </w:pPr>
     </w:lvl>
   </w:abstractNum>
-  <w:abstractNum w:abstractNumId="1">
+  <w:abstractNum w:abstractNumId="1" w15:restartNumberingAfterBreak="0">
     <w:nsid w:val="06DD7850"/>
     <w:multiLevelType w:val="hybridMultilevel"/>
     <w:tmpl w:val="B32ADA8C"/>
@@ -39209,7 +39021,7 @@
       </w:pPr>
     </w:lvl>
   </w:abstractNum>
-  <w:abstractNum w:abstractNumId="2">
+  <w:abstractNum w:abstractNumId="2" w15:restartNumberingAfterBreak="0">
     <w:nsid w:val="11005FF4"/>
     <w:multiLevelType w:val="hybridMultilevel"/>
     <w:tmpl w:val="1EB44C1C"/>
@@ -39295,7 +39107,7 @@
       </w:pPr>
     </w:lvl>
   </w:abstractNum>
-  <w:abstractNum w:abstractNumId="3">
+  <w:abstractNum w:abstractNumId="3" w15:restartNumberingAfterBreak="0">
     <w:nsid w:val="12A9089B"/>
     <w:multiLevelType w:val="multilevel"/>
     <w:tmpl w:val="B2F63C6E"/>
@@ -39381,7 +39193,7 @@
       </w:pPr>
     </w:lvl>
   </w:abstractNum>
-  <w:abstractNum w:abstractNumId="4">
+  <w:abstractNum w:abstractNumId="4" w15:restartNumberingAfterBreak="0">
     <w:nsid w:val="17B40346"/>
     <w:multiLevelType w:val="hybridMultilevel"/>
     <w:tmpl w:val="0A3C0A1E"/>
@@ -39494,7 +39306,7 @@
       </w:rPr>
     </w:lvl>
   </w:abstractNum>
-  <w:abstractNum w:abstractNumId="5">
+  <w:abstractNum w:abstractNumId="5" w15:restartNumberingAfterBreak="0">
     <w:nsid w:val="19EE6613"/>
     <w:multiLevelType w:val="hybridMultilevel"/>
     <w:tmpl w:val="E416AF3A"/>
@@ -39583,7 +39395,7 @@
       </w:pPr>
     </w:lvl>
   </w:abstractNum>
-  <w:abstractNum w:abstractNumId="6">
+  <w:abstractNum w:abstractNumId="6" w15:restartNumberingAfterBreak="0">
     <w:nsid w:val="1B2649D5"/>
     <w:multiLevelType w:val="multilevel"/>
     <w:tmpl w:val="69A43E22"/>
@@ -39696,7 +39508,7 @@
       </w:rPr>
     </w:lvl>
   </w:abstractNum>
-  <w:abstractNum w:abstractNumId="7">
+  <w:abstractNum w:abstractNumId="7" w15:restartNumberingAfterBreak="0">
     <w:nsid w:val="1DC41C64"/>
     <w:multiLevelType w:val="hybridMultilevel"/>
     <w:tmpl w:val="4C3867F0"/>
@@ -39809,7 +39621,7 @@
       </w:rPr>
     </w:lvl>
   </w:abstractNum>
-  <w:abstractNum w:abstractNumId="8">
+  <w:abstractNum w:abstractNumId="8" w15:restartNumberingAfterBreak="0">
     <w:nsid w:val="1DF91383"/>
     <w:multiLevelType w:val="hybridMultilevel"/>
     <w:tmpl w:val="AB321462"/>
@@ -39898,7 +39710,7 @@
       </w:pPr>
     </w:lvl>
   </w:abstractNum>
-  <w:abstractNum w:abstractNumId="9">
+  <w:abstractNum w:abstractNumId="9" w15:restartNumberingAfterBreak="0">
     <w:nsid w:val="26CF0FD3"/>
     <w:multiLevelType w:val="hybridMultilevel"/>
     <w:tmpl w:val="E54E8C2E"/>
@@ -39987,7 +39799,7 @@
       </w:pPr>
     </w:lvl>
   </w:abstractNum>
-  <w:abstractNum w:abstractNumId="10">
+  <w:abstractNum w:abstractNumId="10" w15:restartNumberingAfterBreak="0">
     <w:nsid w:val="2C8113F9"/>
     <w:multiLevelType w:val="hybridMultilevel"/>
     <w:tmpl w:val="FC5E2A04"/>
@@ -40100,7 +39912,7 @@
       </w:rPr>
     </w:lvl>
   </w:abstractNum>
-  <w:abstractNum w:abstractNumId="11">
+  <w:abstractNum w:abstractNumId="11" w15:restartNumberingAfterBreak="0">
     <w:nsid w:val="2F046EDD"/>
     <w:multiLevelType w:val="multilevel"/>
     <w:tmpl w:val="3A52DB92"/>
@@ -40189,7 +40001,7 @@
       </w:pPr>
     </w:lvl>
   </w:abstractNum>
-  <w:abstractNum w:abstractNumId="12">
+  <w:abstractNum w:abstractNumId="12" w15:restartNumberingAfterBreak="0">
     <w:nsid w:val="2F952854"/>
     <w:multiLevelType w:val="hybridMultilevel"/>
     <w:tmpl w:val="EA0A19B8"/>
@@ -40278,7 +40090,7 @@
       </w:pPr>
     </w:lvl>
   </w:abstractNum>
-  <w:abstractNum w:abstractNumId="13">
+  <w:abstractNum w:abstractNumId="13" w15:restartNumberingAfterBreak="0">
     <w:nsid w:val="316E7DBA"/>
     <w:multiLevelType w:val="hybridMultilevel"/>
     <w:tmpl w:val="8D5A3580"/>
@@ -40367,7 +40179,7 @@
       </w:pPr>
     </w:lvl>
   </w:abstractNum>
-  <w:abstractNum w:abstractNumId="14">
+  <w:abstractNum w:abstractNumId="14" w15:restartNumberingAfterBreak="0">
     <w:nsid w:val="3186222E"/>
     <w:multiLevelType w:val="hybridMultilevel"/>
     <w:tmpl w:val="80326C44"/>
@@ -40453,7 +40265,7 @@
       </w:pPr>
     </w:lvl>
   </w:abstractNum>
-  <w:abstractNum w:abstractNumId="15">
+  <w:abstractNum w:abstractNumId="15" w15:restartNumberingAfterBreak="0">
     <w:nsid w:val="4B88727E"/>
     <w:multiLevelType w:val="hybridMultilevel"/>
     <w:tmpl w:val="1702211C"/>
@@ -40566,7 +40378,7 @@
       </w:rPr>
     </w:lvl>
   </w:abstractNum>
-  <w:abstractNum w:abstractNumId="16">
+  <w:abstractNum w:abstractNumId="16" w15:restartNumberingAfterBreak="0">
     <w:nsid w:val="52FD070D"/>
     <w:multiLevelType w:val="hybridMultilevel"/>
     <w:tmpl w:val="4830A588"/>
@@ -40679,7 +40491,7 @@
       </w:rPr>
     </w:lvl>
   </w:abstractNum>
-  <w:abstractNum w:abstractNumId="17">
+  <w:abstractNum w:abstractNumId="17" w15:restartNumberingAfterBreak="0">
     <w:nsid w:val="596A7B48"/>
     <w:multiLevelType w:val="hybridMultilevel"/>
     <w:tmpl w:val="88C09920"/>
@@ -40765,7 +40577,7 @@
       </w:pPr>
     </w:lvl>
   </w:abstractNum>
-  <w:abstractNum w:abstractNumId="18">
+  <w:abstractNum w:abstractNumId="18" w15:restartNumberingAfterBreak="0">
     <w:nsid w:val="598E5528"/>
     <w:multiLevelType w:val="multilevel"/>
     <w:tmpl w:val="3A52DB92"/>
@@ -40854,7 +40666,7 @@
       </w:pPr>
     </w:lvl>
   </w:abstractNum>
-  <w:abstractNum w:abstractNumId="19">
+  <w:abstractNum w:abstractNumId="19" w15:restartNumberingAfterBreak="0">
     <w:nsid w:val="5B2B40E5"/>
     <w:multiLevelType w:val="hybridMultilevel"/>
     <w:tmpl w:val="5AB4327C"/>
@@ -40967,7 +40779,7 @@
       </w:rPr>
     </w:lvl>
   </w:abstractNum>
-  <w:abstractNum w:abstractNumId="20">
+  <w:abstractNum w:abstractNumId="20" w15:restartNumberingAfterBreak="0">
     <w:nsid w:val="5FF210ED"/>
     <w:multiLevelType w:val="hybridMultilevel"/>
     <w:tmpl w:val="4574CFDC"/>
@@ -41056,7 +40868,7 @@
       </w:pPr>
     </w:lvl>
   </w:abstractNum>
-  <w:abstractNum w:abstractNumId="21">
+  <w:abstractNum w:abstractNumId="21" w15:restartNumberingAfterBreak="0">
     <w:nsid w:val="61D86202"/>
     <w:multiLevelType w:val="hybridMultilevel"/>
     <w:tmpl w:val="18F6140E"/>
@@ -41145,7 +40957,7 @@
       </w:pPr>
     </w:lvl>
   </w:abstractNum>
-  <w:abstractNum w:abstractNumId="22">
+  <w:abstractNum w:abstractNumId="22" w15:restartNumberingAfterBreak="0">
     <w:nsid w:val="68E7452B"/>
     <w:multiLevelType w:val="multilevel"/>
     <w:tmpl w:val="A4C00032"/>
@@ -41258,7 +41070,7 @@
       </w:rPr>
     </w:lvl>
   </w:abstractNum>
-  <w:abstractNum w:abstractNumId="23">
+  <w:abstractNum w:abstractNumId="23" w15:restartNumberingAfterBreak="0">
     <w:nsid w:val="6EF7491F"/>
     <w:multiLevelType w:val="hybridMultilevel"/>
     <w:tmpl w:val="D702207C"/>
@@ -41347,7 +41159,7 @@
       </w:pPr>
     </w:lvl>
   </w:abstractNum>
-  <w:abstractNum w:abstractNumId="24">
+  <w:abstractNum w:abstractNumId="24" w15:restartNumberingAfterBreak="0">
     <w:nsid w:val="6F8225F2"/>
     <w:multiLevelType w:val="hybridMultilevel"/>
     <w:tmpl w:val="D1123B3E"/>
@@ -41433,7 +41245,7 @@
       </w:pPr>
     </w:lvl>
   </w:abstractNum>
-  <w:abstractNum w:abstractNumId="25">
+  <w:abstractNum w:abstractNumId="25" w15:restartNumberingAfterBreak="0">
     <w:nsid w:val="774A2CDC"/>
     <w:multiLevelType w:val="hybridMultilevel"/>
     <w:tmpl w:val="C52E0DC8"/>
@@ -41546,7 +41358,7 @@
       </w:rPr>
     </w:lvl>
   </w:abstractNum>
-  <w:abstractNum w:abstractNumId="26">
+  <w:abstractNum w:abstractNumId="26" w15:restartNumberingAfterBreak="0">
     <w:nsid w:val="7C587F61"/>
     <w:multiLevelType w:val="hybridMultilevel"/>
     <w:tmpl w:val="1B9A425C"/>
@@ -41753,7 +41565,7 @@
 </file>
 
 <file path=word/styles.xml><?xml version="1.0" encoding="utf-8"?>
-<w:styles xmlns:mc="http://schemas.openxmlformats.org/markup-compatibility/2006" xmlns:r="http://schemas.openxmlformats.org/officeDocument/2006/relationships" xmlns:w="http://schemas.openxmlformats.org/wordprocessingml/2006/main" xmlns:w14="http://schemas.microsoft.com/office/word/2010/wordml" mc:Ignorable="w14">
+<w:styles xmlns:mc="http://schemas.openxmlformats.org/markup-compatibility/2006" xmlns:r="http://schemas.openxmlformats.org/officeDocument/2006/relationships" xmlns:w="http://schemas.openxmlformats.org/wordprocessingml/2006/main" xmlns:w14="http://schemas.microsoft.com/office/word/2010/wordml" xmlns:w15="http://schemas.microsoft.com/office/word/2012/wordml" xmlns:w16cex="http://schemas.microsoft.com/office/word/2018/wordml/cex" xmlns:w16cid="http://schemas.microsoft.com/office/word/2016/wordml/cid" xmlns:w16="http://schemas.microsoft.com/office/word/2018/wordml" xmlns:w16se="http://schemas.microsoft.com/office/word/2015/wordml/symex" mc:Ignorable="w14 w15 w16se w16cid w16 w16cex">
   <w:docDefaults>
     <w:rPrDefault>
       <w:rPr>
@@ -41769,144 +41581,383 @@
       </w:pPr>
     </w:pPrDefault>
   </w:docDefaults>
-  <w:latentStyles w:defLockedState="0" w:defUIPriority="99" w:defSemiHidden="1" w:defUnhideWhenUsed="1" w:defQFormat="0" w:count="267">
-    <w:lsdException w:name="Normal" w:semiHidden="0" w:uiPriority="0" w:unhideWhenUsed="0" w:qFormat="1"/>
-    <w:lsdException w:name="heading 1" w:semiHidden="0" w:uiPriority="9" w:unhideWhenUsed="0" w:qFormat="1"/>
-    <w:lsdException w:name="heading 2" w:uiPriority="9" w:qFormat="1"/>
-    <w:lsdException w:name="heading 3" w:uiPriority="9" w:qFormat="1"/>
-    <w:lsdException w:name="heading 4" w:uiPriority="9" w:qFormat="1"/>
-    <w:lsdException w:name="heading 5" w:uiPriority="9" w:qFormat="1"/>
-    <w:lsdException w:name="heading 6" w:uiPriority="9" w:qFormat="1"/>
-    <w:lsdException w:name="heading 7" w:uiPriority="9" w:qFormat="1"/>
-    <w:lsdException w:name="heading 8" w:uiPriority="9" w:qFormat="1"/>
-    <w:lsdException w:name="heading 9" w:uiPriority="9" w:qFormat="1"/>
-    <w:lsdException w:name="toc 1" w:uiPriority="39"/>
-    <w:lsdException w:name="toc 2" w:uiPriority="39"/>
-    <w:lsdException w:name="toc 3" w:uiPriority="39"/>
-    <w:lsdException w:name="toc 4" w:uiPriority="39"/>
-    <w:lsdException w:name="toc 5" w:uiPriority="39"/>
-    <w:lsdException w:name="toc 6" w:uiPriority="39"/>
-    <w:lsdException w:name="toc 7" w:uiPriority="39"/>
-    <w:lsdException w:name="toc 8" w:uiPriority="39"/>
-    <w:lsdException w:name="toc 9" w:uiPriority="39"/>
-    <w:lsdException w:name="caption" w:uiPriority="35" w:qFormat="1"/>
-    <w:lsdException w:name="Title" w:semiHidden="0" w:uiPriority="10" w:unhideWhenUsed="0" w:qFormat="1"/>
-    <w:lsdException w:name="Default Paragraph Font" w:uiPriority="1"/>
-    <w:lsdException w:name="Subtitle" w:semiHidden="0" w:uiPriority="11" w:unhideWhenUsed="0" w:qFormat="1"/>
-    <w:lsdException w:name="Strong" w:semiHidden="0" w:uiPriority="22" w:unhideWhenUsed="0" w:qFormat="1"/>
-    <w:lsdException w:name="Emphasis" w:semiHidden="0" w:uiPriority="20" w:unhideWhenUsed="0" w:qFormat="1"/>
-    <w:lsdException w:name="Table Grid" w:semiHidden="0" w:uiPriority="59" w:unhideWhenUsed="0"/>
-    <w:lsdException w:name="Placeholder Text" w:unhideWhenUsed="0"/>
-    <w:lsdException w:name="No Spacing" w:semiHidden="0" w:uiPriority="1" w:unhideWhenUsed="0" w:qFormat="1"/>
-    <w:lsdException w:name="Light Shading" w:semiHidden="0" w:uiPriority="60" w:unhideWhenUsed="0"/>
-    <w:lsdException w:name="Light List" w:semiHidden="0" w:uiPriority="61" w:unhideWhenUsed="0"/>
-    <w:lsdException w:name="Light Grid" w:semiHidden="0" w:uiPriority="62" w:unhideWhenUsed="0"/>
-    <w:lsdException w:name="Medium Shading 1" w:semiHidden="0" w:uiPriority="63" w:unhideWhenUsed="0"/>
-    <w:lsdException w:name="Medium Shading 2" w:semiHidden="0" w:uiPriority="64" w:unhideWhenUsed="0"/>
-    <w:lsdException w:name="Medium List 1" w:semiHidden="0" w:uiPriority="65" w:unhideWhenUsed="0"/>
-    <w:lsdException w:name="Medium List 2" w:semiHidden="0" w:uiPriority="66" w:unhideWhenUsed="0"/>
-    <w:lsdException w:name="Medium Grid 1" w:semiHidden="0" w:uiPriority="67" w:unhideWhenUsed="0"/>
-    <w:lsdException w:name="Medium Grid 2" w:semiHidden="0" w:uiPriority="68" w:unhideWhenUsed="0"/>
-    <w:lsdException w:name="Medium Grid 3" w:semiHidden="0" w:uiPriority="69" w:unhideWhenUsed="0"/>
-    <w:lsdException w:name="Dark List" w:semiHidden="0" w:uiPriority="70" w:unhideWhenUsed="0"/>
-    <w:lsdException w:name="Colorful Shading" w:semiHidden="0" w:uiPriority="71" w:unhideWhenUsed="0"/>
-    <w:lsdException w:name="Colorful List" w:semiHidden="0" w:uiPriority="72" w:unhideWhenUsed="0"/>
-    <w:lsdException w:name="Colorful Grid" w:semiHidden="0" w:uiPriority="73" w:unhideWhenUsed="0"/>
-    <w:lsdException w:name="Light Shading Accent 1" w:semiHidden="0" w:uiPriority="60" w:unhideWhenUsed="0"/>
-    <w:lsdException w:name="Light List Accent 1" w:semiHidden="0" w:uiPriority="61" w:unhideWhenUsed="0"/>
-    <w:lsdException w:name="Light Grid Accent 1" w:semiHidden="0" w:uiPriority="62" w:unhideWhenUsed="0"/>
-    <w:lsdException w:name="Medium Shading 1 Accent 1" w:semiHidden="0" w:uiPriority="63" w:unhideWhenUsed="0"/>
-    <w:lsdException w:name="Medium Shading 2 Accent 1" w:semiHidden="0" w:uiPriority="64" w:unhideWhenUsed="0"/>
-    <w:lsdException w:name="Medium List 1 Accent 1" w:semiHidden="0" w:uiPriority="65" w:unhideWhenUsed="0"/>
-    <w:lsdException w:name="Revision" w:unhideWhenUsed="0"/>
-    <w:lsdException w:name="List Paragraph" w:semiHidden="0" w:uiPriority="34" w:unhideWhenUsed="0" w:qFormat="1"/>
-    <w:lsdException w:name="Quote" w:semiHidden="0" w:uiPriority="29" w:unhideWhenUsed="0" w:qFormat="1"/>
-    <w:lsdException w:name="Intense Quote" w:semiHidden="0" w:uiPriority="30" w:unhideWhenUsed="0" w:qFormat="1"/>
-    <w:lsdException w:name="Medium List 2 Accent 1" w:semiHidden="0" w:uiPriority="66" w:unhideWhenUsed="0"/>
-    <w:lsdException w:name="Medium Grid 1 Accent 1" w:semiHidden="0" w:uiPriority="67" w:unhideWhenUsed="0"/>
-    <w:lsdException w:name="Medium Grid 2 Accent 1" w:semiHidden="0" w:uiPriority="68" w:unhideWhenUsed="0"/>
-    <w:lsdException w:name="Medium Grid 3 Accent 1" w:semiHidden="0" w:uiPriority="69" w:unhideWhenUsed="0"/>
-    <w:lsdException w:name="Dark List Accent 1" w:semiHidden="0" w:uiPriority="70" w:unhideWhenUsed="0"/>
-    <w:lsdException w:name="Colorful Shading Accent 1" w:semiHidden="0" w:uiPriority="71" w:unhideWhenUsed="0"/>
-    <w:lsdException w:name="Colorful List Accent 1" w:semiHidden="0" w:uiPriority="72" w:unhideWhenUsed="0"/>
-    <w:lsdException w:name="Colorful Grid Accent 1" w:semiHidden="0" w:uiPriority="73" w:unhideWhenUsed="0"/>
-    <w:lsdException w:name="Light Shading Accent 2" w:semiHidden="0" w:uiPriority="60" w:unhideWhenUsed="0"/>
-    <w:lsdException w:name="Light List Accent 2" w:semiHidden="0" w:uiPriority="61" w:unhideWhenUsed="0"/>
-    <w:lsdException w:name="Light Grid Accent 2" w:semiHidden="0" w:uiPriority="62" w:unhideWhenUsed="0"/>
-    <w:lsdException w:name="Medium Shading 1 Accent 2" w:semiHidden="0" w:uiPriority="63" w:unhideWhenUsed="0"/>
-    <w:lsdException w:name="Medium Shading 2 Accent 2" w:semiHidden="0" w:uiPriority="64" w:unhideWhenUsed="0"/>
-    <w:lsdException w:name="Medium List 1 Accent 2" w:semiHidden="0" w:uiPriority="65" w:unhideWhenUsed="0"/>
-    <w:lsdException w:name="Medium List 2 Accent 2" w:semiHidden="0" w:uiPriority="66" w:unhideWhenUsed="0"/>
-    <w:lsdException w:name="Medium Grid 1 Accent 2" w:semiHidden="0" w:uiPriority="67" w:unhideWhenUsed="0"/>
-    <w:lsdException w:name="Medium Grid 2 Accent 2" w:semiHidden="0" w:uiPriority="68" w:unhideWhenUsed="0"/>
-    <w:lsdException w:name="Medium Grid 3 Accent 2" w:semiHidden="0" w:uiPriority="69" w:unhideWhenUsed="0"/>
-    <w:lsdException w:name="Dark List Accent 2" w:semiHidden="0" w:uiPriority="70" w:unhideWhenUsed="0"/>
-    <w:lsdException w:name="Colorful Shading Accent 2" w:semiHidden="0" w:uiPriority="71" w:unhideWhenUsed="0"/>
-    <w:lsdException w:name="Colorful List Accent 2" w:semiHidden="0" w:uiPriority="72" w:unhideWhenUsed="0"/>
-    <w:lsdException w:name="Colorful Grid Accent 2" w:semiHidden="0" w:uiPriority="73" w:unhideWhenUsed="0"/>
-    <w:lsdException w:name="Light Shading Accent 3" w:semiHidden="0" w:uiPriority="60" w:unhideWhenUsed="0"/>
-    <w:lsdException w:name="Light List Accent 3" w:semiHidden="0" w:uiPriority="61" w:unhideWhenUsed="0"/>
-    <w:lsdException w:name="Light Grid Accent 3" w:semiHidden="0" w:uiPriority="62" w:unhideWhenUsed="0"/>
-    <w:lsdException w:name="Medium Shading 1 Accent 3" w:semiHidden="0" w:uiPriority="63" w:unhideWhenUsed="0"/>
-    <w:lsdException w:name="Medium Shading 2 Accent 3" w:semiHidden="0" w:uiPriority="64" w:unhideWhenUsed="0"/>
-    <w:lsdException w:name="Medium List 1 Accent 3" w:semiHidden="0" w:uiPriority="65" w:unhideWhenUsed="0"/>
-    <w:lsdException w:name="Medium List 2 Accent 3" w:semiHidden="0" w:uiPriority="66" w:unhideWhenUsed="0"/>
-    <w:lsdException w:name="Medium Grid 1 Accent 3" w:semiHidden="0" w:uiPriority="67" w:unhideWhenUsed="0"/>
-    <w:lsdException w:name="Medium Grid 2 Accent 3" w:semiHidden="0" w:uiPriority="68" w:unhideWhenUsed="0"/>
-    <w:lsdException w:name="Medium Grid 3 Accent 3" w:semiHidden="0" w:uiPriority="69" w:unhideWhenUsed="0"/>
-    <w:lsdException w:name="Dark List Accent 3" w:semiHidden="0" w:uiPriority="70" w:unhideWhenUsed="0"/>
-    <w:lsdException w:name="Colorful Shading Accent 3" w:semiHidden="0" w:uiPriority="71" w:unhideWhenUsed="0"/>
-    <w:lsdException w:name="Colorful List Accent 3" w:semiHidden="0" w:uiPriority="72" w:unhideWhenUsed="0"/>
-    <w:lsdException w:name="Colorful Grid Accent 3" w:semiHidden="0" w:uiPriority="73" w:unhideWhenUsed="0"/>
-    <w:lsdException w:name="Light Shading Accent 4" w:semiHidden="0" w:uiPriority="60" w:unhideWhenUsed="0"/>
-    <w:lsdException w:name="Light List Accent 4" w:semiHidden="0" w:uiPriority="61" w:unhideWhenUsed="0"/>
-    <w:lsdException w:name="Light Grid Accent 4" w:semiHidden="0" w:uiPriority="62" w:unhideWhenUsed="0"/>
-    <w:lsdException w:name="Medium Shading 1 Accent 4" w:semiHidden="0" w:uiPriority="63" w:unhideWhenUsed="0"/>
-    <w:lsdException w:name="Medium Shading 2 Accent 4" w:semiHidden="0" w:uiPriority="64" w:unhideWhenUsed="0"/>
-    <w:lsdException w:name="Medium List 1 Accent 4" w:semiHidden="0" w:uiPriority="65" w:unhideWhenUsed="0"/>
-    <w:lsdException w:name="Medium List 2 Accent 4" w:semiHidden="0" w:uiPriority="66" w:unhideWhenUsed="0"/>
-    <w:lsdException w:name="Medium Grid 1 Accent 4" w:semiHidden="0" w:uiPriority="67" w:unhideWhenUsed="0"/>
-    <w:lsdException w:name="Medium Grid 2 Accent 4" w:semiHidden="0" w:uiPriority="68" w:unhideWhenUsed="0"/>
-    <w:lsdException w:name="Medium Grid 3 Accent 4" w:semiHidden="0" w:uiPriority="69" w:unhideWhenUsed="0"/>
-    <w:lsdException w:name="Dark List Accent 4" w:semiHidden="0" w:uiPriority="70" w:unhideWhenUsed="0"/>
-    <w:lsdException w:name="Colorful Shading Accent 4" w:semiHidden="0" w:uiPriority="71" w:unhideWhenUsed="0"/>
-    <w:lsdException w:name="Colorful List Accent 4" w:semiHidden="0" w:uiPriority="72" w:unhideWhenUsed="0"/>
-    <w:lsdException w:name="Colorful Grid Accent 4" w:semiHidden="0" w:uiPriority="73" w:unhideWhenUsed="0"/>
-    <w:lsdException w:name="Light Shading Accent 5" w:semiHidden="0" w:uiPriority="60" w:unhideWhenUsed="0"/>
-    <w:lsdException w:name="Light List Accent 5" w:semiHidden="0" w:uiPriority="61" w:unhideWhenUsed="0"/>
-    <w:lsdException w:name="Light Grid Accent 5" w:semiHidden="0" w:uiPriority="62" w:unhideWhenUsed="0"/>
-    <w:lsdException w:name="Medium Shading 1 Accent 5" w:semiHidden="0" w:uiPriority="63" w:unhideWhenUsed="0"/>
-    <w:lsdException w:name="Medium Shading 2 Accent 5" w:semiHidden="0" w:uiPriority="64" w:unhideWhenUsed="0"/>
-    <w:lsdException w:name="Medium List 1 Accent 5" w:semiHidden="0" w:uiPriority="65" w:unhideWhenUsed="0"/>
-    <w:lsdException w:name="Medium List 2 Accent 5" w:semiHidden="0" w:uiPriority="66" w:unhideWhenUsed="0"/>
-    <w:lsdException w:name="Medium Grid 1 Accent 5" w:semiHidden="0" w:uiPriority="67" w:unhideWhenUsed="0"/>
-    <w:lsdException w:name="Medium Grid 2 Accent 5" w:semiHidden="0" w:uiPriority="68" w:unhideWhenUsed="0"/>
-    <w:lsdException w:name="Medium Grid 3 Accent 5" w:semiHidden="0" w:uiPriority="69" w:unhideWhenUsed="0"/>
-    <w:lsdException w:name="Dark List Accent 5" w:semiHidden="0" w:uiPriority="70" w:unhideWhenUsed="0"/>
-    <w:lsdException w:name="Colorful Shading Accent 5" w:semiHidden="0" w:uiPriority="71" w:unhideWhenUsed="0"/>
-    <w:lsdException w:name="Colorful List Accent 5" w:semiHidden="0" w:uiPriority="72" w:unhideWhenUsed="0"/>
-    <w:lsdException w:name="Colorful Grid Accent 5" w:semiHidden="0" w:uiPriority="73" w:unhideWhenUsed="0"/>
-    <w:lsdException w:name="Light Shading Accent 6" w:semiHidden="0" w:uiPriority="60" w:unhideWhenUsed="0"/>
-    <w:lsdException w:name="Light List Accent 6" w:semiHidden="0" w:uiPriority="61" w:unhideWhenUsed="0"/>
-    <w:lsdException w:name="Light Grid Accent 6" w:semiHidden="0" w:uiPriority="62" w:unhideWhenUsed="0"/>
-    <w:lsdException w:name="Medium Shading 1 Accent 6" w:semiHidden="0" w:uiPriority="63" w:unhideWhenUsed="0"/>
-    <w:lsdException w:name="Medium Shading 2 Accent 6" w:semiHidden="0" w:uiPriority="64" w:unhideWhenUsed="0"/>
-    <w:lsdException w:name="Medium List 1 Accent 6" w:semiHidden="0" w:uiPriority="65" w:unhideWhenUsed="0"/>
-    <w:lsdException w:name="Medium List 2 Accent 6" w:semiHidden="0" w:uiPriority="66" w:unhideWhenUsed="0"/>
-    <w:lsdException w:name="Medium Grid 1 Accent 6" w:semiHidden="0" w:uiPriority="67" w:unhideWhenUsed="0"/>
-    <w:lsdException w:name="Medium Grid 2 Accent 6" w:semiHidden="0" w:uiPriority="68" w:unhideWhenUsed="0"/>
-    <w:lsdException w:name="Medium Grid 3 Accent 6" w:semiHidden="0" w:uiPriority="69" w:unhideWhenUsed="0"/>
-    <w:lsdException w:name="Dark List Accent 6" w:semiHidden="0" w:uiPriority="70" w:unhideWhenUsed="0"/>
-    <w:lsdException w:name="Colorful Shading Accent 6" w:semiHidden="0" w:uiPriority="71" w:unhideWhenUsed="0"/>
-    <w:lsdException w:name="Colorful List Accent 6" w:semiHidden="0" w:uiPriority="72" w:unhideWhenUsed="0"/>
-    <w:lsdException w:name="Colorful Grid Accent 6" w:semiHidden="0" w:uiPriority="73" w:unhideWhenUsed="0"/>
-    <w:lsdException w:name="Subtle Emphasis" w:semiHidden="0" w:uiPriority="19" w:unhideWhenUsed="0" w:qFormat="1"/>
-    <w:lsdException w:name="Intense Emphasis" w:semiHidden="0" w:uiPriority="21" w:unhideWhenUsed="0" w:qFormat="1"/>
-    <w:lsdException w:name="Subtle Reference" w:semiHidden="0" w:uiPriority="31" w:unhideWhenUsed="0" w:qFormat="1"/>
-    <w:lsdException w:name="Intense Reference" w:semiHidden="0" w:uiPriority="32" w:unhideWhenUsed="0" w:qFormat="1"/>
-    <w:lsdException w:name="Book Title" w:semiHidden="0" w:uiPriority="33" w:unhideWhenUsed="0" w:qFormat="1"/>
-    <w:lsdException w:name="Bibliography" w:uiPriority="37"/>
-    <w:lsdException w:name="TOC Heading" w:uiPriority="39" w:qFormat="1"/>
+  <w:latentStyles w:defLockedState="0" w:defUIPriority="99" w:defSemiHidden="0" w:defUnhideWhenUsed="0" w:defQFormat="0" w:count="376">
+    <w:lsdException w:name="Normal" w:uiPriority="0" w:qFormat="1"/>
+    <w:lsdException w:name="heading 1" w:uiPriority="9" w:qFormat="1"/>
+    <w:lsdException w:name="heading 2" w:semiHidden="1" w:uiPriority="9" w:unhideWhenUsed="1" w:qFormat="1"/>
+    <w:lsdException w:name="heading 3" w:semiHidden="1" w:uiPriority="9" w:unhideWhenUsed="1" w:qFormat="1"/>
+    <w:lsdException w:name="heading 4" w:semiHidden="1" w:uiPriority="9" w:unhideWhenUsed="1" w:qFormat="1"/>
+    <w:lsdException w:name="heading 5" w:semiHidden="1" w:uiPriority="9" w:unhideWhenUsed="1" w:qFormat="1"/>
+    <w:lsdException w:name="heading 6" w:semiHidden="1" w:uiPriority="9" w:unhideWhenUsed="1" w:qFormat="1"/>
+    <w:lsdException w:name="heading 7" w:semiHidden="1" w:uiPriority="9" w:unhideWhenUsed="1" w:qFormat="1"/>
+    <w:lsdException w:name="heading 8" w:semiHidden="1" w:uiPriority="9" w:unhideWhenUsed="1" w:qFormat="1"/>
+    <w:lsdException w:name="heading 9" w:semiHidden="1" w:uiPriority="9" w:unhideWhenUsed="1" w:qFormat="1"/>
+    <w:lsdException w:name="index 1" w:semiHidden="1" w:unhideWhenUsed="1"/>
+    <w:lsdException w:name="index 2" w:semiHidden="1" w:unhideWhenUsed="1"/>
+    <w:lsdException w:name="index 3" w:semiHidden="1" w:unhideWhenUsed="1"/>
+    <w:lsdException w:name="index 4" w:semiHidden="1" w:unhideWhenUsed="1"/>
+    <w:lsdException w:name="index 5" w:semiHidden="1" w:unhideWhenUsed="1"/>
+    <w:lsdException w:name="index 6" w:semiHidden="1" w:unhideWhenUsed="1"/>
+    <w:lsdException w:name="index 7" w:semiHidden="1" w:unhideWhenUsed="1"/>
+    <w:lsdException w:name="index 8" w:semiHidden="1" w:unhideWhenUsed="1"/>
+    <w:lsdException w:name="index 9" w:semiHidden="1" w:unhideWhenUsed="1"/>
+    <w:lsdException w:name="toc 1" w:semiHidden="1" w:uiPriority="39" w:unhideWhenUsed="1"/>
+    <w:lsdException w:name="toc 2" w:semiHidden="1" w:uiPriority="39" w:unhideWhenUsed="1"/>
+    <w:lsdException w:name="toc 3" w:semiHidden="1" w:uiPriority="39" w:unhideWhenUsed="1"/>
+    <w:lsdException w:name="toc 4" w:semiHidden="1" w:uiPriority="39" w:unhideWhenUsed="1"/>
+    <w:lsdException w:name="toc 5" w:semiHidden="1" w:uiPriority="39" w:unhideWhenUsed="1"/>
+    <w:lsdException w:name="toc 6" w:semiHidden="1" w:uiPriority="39" w:unhideWhenUsed="1"/>
+    <w:lsdException w:name="toc 7" w:semiHidden="1" w:uiPriority="39" w:unhideWhenUsed="1"/>
+    <w:lsdException w:name="toc 8" w:semiHidden="1" w:uiPriority="39" w:unhideWhenUsed="1"/>
+    <w:lsdException w:name="toc 9" w:semiHidden="1" w:uiPriority="39" w:unhideWhenUsed="1"/>
+    <w:lsdException w:name="Normal Indent" w:semiHidden="1" w:unhideWhenUsed="1"/>
+    <w:lsdException w:name="footnote text" w:semiHidden="1" w:unhideWhenUsed="1"/>
+    <w:lsdException w:name="annotation text" w:semiHidden="1" w:unhideWhenUsed="1"/>
+    <w:lsdException w:name="header" w:semiHidden="1" w:unhideWhenUsed="1"/>
+    <w:lsdException w:name="footer" w:semiHidden="1" w:unhideWhenUsed="1"/>
+    <w:lsdException w:name="index heading" w:semiHidden="1" w:unhideWhenUsed="1"/>
+    <w:lsdException w:name="caption" w:semiHidden="1" w:uiPriority="35" w:unhideWhenUsed="1" w:qFormat="1"/>
+    <w:lsdException w:name="table of figures" w:semiHidden="1" w:unhideWhenUsed="1"/>
+    <w:lsdException w:name="envelope address" w:semiHidden="1" w:unhideWhenUsed="1"/>
+    <w:lsdException w:name="envelope return" w:semiHidden="1" w:unhideWhenUsed="1"/>
+    <w:lsdException w:name="footnote reference" w:semiHidden="1" w:unhideWhenUsed="1"/>
+    <w:lsdException w:name="annotation reference" w:semiHidden="1" w:unhideWhenUsed="1"/>
+    <w:lsdException w:name="line number" w:semiHidden="1" w:unhideWhenUsed="1"/>
+    <w:lsdException w:name="page number" w:semiHidden="1" w:unhideWhenUsed="1"/>
+    <w:lsdException w:name="endnote reference" w:semiHidden="1" w:unhideWhenUsed="1"/>
+    <w:lsdException w:name="endnote text" w:semiHidden="1" w:unhideWhenUsed="1"/>
+    <w:lsdException w:name="table of authorities" w:semiHidden="1" w:unhideWhenUsed="1"/>
+    <w:lsdException w:name="macro" w:semiHidden="1" w:unhideWhenUsed="1"/>
+    <w:lsdException w:name="toa heading" w:semiHidden="1" w:unhideWhenUsed="1"/>
+    <w:lsdException w:name="List" w:semiHidden="1" w:unhideWhenUsed="1"/>
+    <w:lsdException w:name="List Bullet" w:semiHidden="1" w:unhideWhenUsed="1"/>
+    <w:lsdException w:name="List Number" w:semiHidden="1" w:unhideWhenUsed="1"/>
+    <w:lsdException w:name="List 2" w:semiHidden="1" w:unhideWhenUsed="1"/>
+    <w:lsdException w:name="List 3" w:semiHidden="1" w:unhideWhenUsed="1"/>
+    <w:lsdException w:name="List 4" w:semiHidden="1" w:unhideWhenUsed="1"/>
+    <w:lsdException w:name="List 5" w:semiHidden="1" w:unhideWhenUsed="1"/>
+    <w:lsdException w:name="List Bullet 2" w:semiHidden="1" w:unhideWhenUsed="1"/>
+    <w:lsdException w:name="List Bullet 3" w:semiHidden="1" w:unhideWhenUsed="1"/>
+    <w:lsdException w:name="List Bullet 4" w:semiHidden="1" w:unhideWhenUsed="1"/>
+    <w:lsdException w:name="List Bullet 5" w:semiHidden="1" w:unhideWhenUsed="1"/>
+    <w:lsdException w:name="List Number 2" w:semiHidden="1" w:unhideWhenUsed="1"/>
+    <w:lsdException w:name="List Number 3" w:semiHidden="1" w:unhideWhenUsed="1"/>
+    <w:lsdException w:name="List Number 4" w:semiHidden="1" w:unhideWhenUsed="1"/>
+    <w:lsdException w:name="List Number 5" w:semiHidden="1" w:unhideWhenUsed="1"/>
+    <w:lsdException w:name="Title" w:uiPriority="10" w:qFormat="1"/>
+    <w:lsdException w:name="Closing" w:semiHidden="1" w:unhideWhenUsed="1"/>
+    <w:lsdException w:name="Signature" w:semiHidden="1" w:unhideWhenUsed="1"/>
+    <w:lsdException w:name="Default Paragraph Font" w:semiHidden="1" w:uiPriority="1" w:unhideWhenUsed="1"/>
+    <w:lsdException w:name="Body Text" w:semiHidden="1" w:unhideWhenUsed="1"/>
+    <w:lsdException w:name="Body Text Indent" w:semiHidden="1" w:unhideWhenUsed="1"/>
+    <w:lsdException w:name="List Continue" w:semiHidden="1" w:unhideWhenUsed="1"/>
+    <w:lsdException w:name="List Continue 2" w:semiHidden="1" w:unhideWhenUsed="1"/>
+    <w:lsdException w:name="List Continue 3" w:semiHidden="1" w:unhideWhenUsed="1"/>
+    <w:lsdException w:name="List Continue 4" w:semiHidden="1" w:unhideWhenUsed="1"/>
+    <w:lsdException w:name="List Continue 5" w:semiHidden="1" w:unhideWhenUsed="1"/>
+    <w:lsdException w:name="Message Header" w:semiHidden="1" w:unhideWhenUsed="1"/>
+    <w:lsdException w:name="Subtitle" w:uiPriority="11" w:qFormat="1"/>
+    <w:lsdException w:name="Salutation" w:semiHidden="1" w:unhideWhenUsed="1"/>
+    <w:lsdException w:name="Date" w:semiHidden="1" w:unhideWhenUsed="1"/>
+    <w:lsdException w:name="Body Text First Indent" w:semiHidden="1" w:unhideWhenUsed="1"/>
+    <w:lsdException w:name="Body Text First Indent 2" w:semiHidden="1" w:unhideWhenUsed="1"/>
+    <w:lsdException w:name="Note Heading" w:semiHidden="1" w:unhideWhenUsed="1"/>
+    <w:lsdException w:name="Body Text 2" w:semiHidden="1" w:unhideWhenUsed="1"/>
+    <w:lsdException w:name="Body Text 3" w:semiHidden="1" w:unhideWhenUsed="1"/>
+    <w:lsdException w:name="Body Text Indent 2" w:semiHidden="1" w:unhideWhenUsed="1"/>
+    <w:lsdException w:name="Body Text Indent 3" w:semiHidden="1" w:unhideWhenUsed="1"/>
+    <w:lsdException w:name="Block Text" w:semiHidden="1" w:unhideWhenUsed="1"/>
+    <w:lsdException w:name="Hyperlink" w:semiHidden="1" w:unhideWhenUsed="1"/>
+    <w:lsdException w:name="FollowedHyperlink" w:semiHidden="1" w:unhideWhenUsed="1"/>
+    <w:lsdException w:name="Strong" w:uiPriority="22" w:qFormat="1"/>
+    <w:lsdException w:name="Emphasis" w:uiPriority="20" w:qFormat="1"/>
+    <w:lsdException w:name="Document Map" w:semiHidden="1" w:unhideWhenUsed="1"/>
+    <w:lsdException w:name="Plain Text" w:semiHidden="1" w:unhideWhenUsed="1"/>
+    <w:lsdException w:name="E-mail Signature" w:semiHidden="1" w:unhideWhenUsed="1"/>
+    <w:lsdException w:name="HTML Top of Form" w:semiHidden="1" w:unhideWhenUsed="1"/>
+    <w:lsdException w:name="HTML Bottom of Form" w:semiHidden="1" w:unhideWhenUsed="1"/>
+    <w:lsdException w:name="Normal (Web)" w:semiHidden="1" w:unhideWhenUsed="1"/>
+    <w:lsdException w:name="HTML Acronym" w:semiHidden="1" w:unhideWhenUsed="1"/>
+    <w:lsdException w:name="HTML Address" w:semiHidden="1" w:unhideWhenUsed="1"/>
+    <w:lsdException w:name="HTML Cite" w:semiHidden="1" w:unhideWhenUsed="1"/>
+    <w:lsdException w:name="HTML Code" w:semiHidden="1" w:unhideWhenUsed="1"/>
+    <w:lsdException w:name="HTML Definition" w:semiHidden="1" w:unhideWhenUsed="1"/>
+    <w:lsdException w:name="HTML Keyboard" w:semiHidden="1" w:unhideWhenUsed="1"/>
+    <w:lsdException w:name="HTML Preformatted" w:semiHidden="1" w:unhideWhenUsed="1"/>
+    <w:lsdException w:name="HTML Sample" w:semiHidden="1" w:unhideWhenUsed="1"/>
+    <w:lsdException w:name="HTML Typewriter" w:semiHidden="1" w:unhideWhenUsed="1"/>
+    <w:lsdException w:name="HTML Variable" w:semiHidden="1" w:unhideWhenUsed="1"/>
+    <w:lsdException w:name="Normal Table" w:semiHidden="1" w:unhideWhenUsed="1"/>
+    <w:lsdException w:name="annotation subject" w:semiHidden="1" w:unhideWhenUsed="1"/>
+    <w:lsdException w:name="No List" w:semiHidden="1" w:unhideWhenUsed="1"/>
+    <w:lsdException w:name="Outline List 1" w:semiHidden="1" w:unhideWhenUsed="1"/>
+    <w:lsdException w:name="Outline List 2" w:semiHidden="1" w:unhideWhenUsed="1"/>
+    <w:lsdException w:name="Outline List 3" w:semiHidden="1" w:unhideWhenUsed="1"/>
+    <w:lsdException w:name="Table Simple 1" w:semiHidden="1" w:unhideWhenUsed="1"/>
+    <w:lsdException w:name="Table Simple 2" w:semiHidden="1" w:unhideWhenUsed="1"/>
+    <w:lsdException w:name="Table Simple 3" w:semiHidden="1" w:unhideWhenUsed="1"/>
+    <w:lsdException w:name="Table Classic 1" w:semiHidden="1" w:unhideWhenUsed="1"/>
+    <w:lsdException w:name="Table Classic 2" w:semiHidden="1" w:unhideWhenUsed="1"/>
+    <w:lsdException w:name="Table Classic 3" w:semiHidden="1" w:unhideWhenUsed="1"/>
+    <w:lsdException w:name="Table Classic 4" w:semiHidden="1" w:unhideWhenUsed="1"/>
+    <w:lsdException w:name="Table Colorful 1" w:semiHidden="1" w:unhideWhenUsed="1"/>
+    <w:lsdException w:name="Table Colorful 2" w:semiHidden="1" w:unhideWhenUsed="1"/>
+    <w:lsdException w:name="Table Colorful 3" w:semiHidden="1" w:unhideWhenUsed="1"/>
+    <w:lsdException w:name="Table Columns 1" w:semiHidden="1" w:unhideWhenUsed="1"/>
+    <w:lsdException w:name="Table Columns 2" w:semiHidden="1" w:unhideWhenUsed="1"/>
+    <w:lsdException w:name="Table Columns 3" w:semiHidden="1" w:unhideWhenUsed="1"/>
+    <w:lsdException w:name="Table Columns 4" w:semiHidden="1" w:unhideWhenUsed="1"/>
+    <w:lsdException w:name="Table Columns 5" w:semiHidden="1" w:unhideWhenUsed="1"/>
+    <w:lsdException w:name="Table Grid 1" w:semiHidden="1" w:unhideWhenUsed="1"/>
+    <w:lsdException w:name="Table Grid 2" w:semiHidden="1" w:unhideWhenUsed="1"/>
+    <w:lsdException w:name="Table Grid 3" w:semiHidden="1" w:unhideWhenUsed="1"/>
+    <w:lsdException w:name="Table Grid 4" w:semiHidden="1" w:unhideWhenUsed="1"/>
+    <w:lsdException w:name="Table Grid 5" w:semiHidden="1" w:unhideWhenUsed="1"/>
+    <w:lsdException w:name="Table Grid 6" w:semiHidden="1" w:unhideWhenUsed="1"/>
+    <w:lsdException w:name="Table Grid 7" w:semiHidden="1" w:unhideWhenUsed="1"/>
+    <w:lsdException w:name="Table Grid 8" w:semiHidden="1" w:unhideWhenUsed="1"/>
+    <w:lsdException w:name="Table List 1" w:semiHidden="1" w:unhideWhenUsed="1"/>
+    <w:lsdException w:name="Table List 2" w:semiHidden="1" w:unhideWhenUsed="1"/>
+    <w:lsdException w:name="Table List 3" w:semiHidden="1" w:unhideWhenUsed="1"/>
+    <w:lsdException w:name="Table List 4" w:semiHidden="1" w:unhideWhenUsed="1"/>
+    <w:lsdException w:name="Table List 5" w:semiHidden="1" w:unhideWhenUsed="1"/>
+    <w:lsdException w:name="Table List 6" w:semiHidden="1" w:unhideWhenUsed="1"/>
+    <w:lsdException w:name="Table List 7" w:semiHidden="1" w:unhideWhenUsed="1"/>
+    <w:lsdException w:name="Table List 8" w:semiHidden="1" w:unhideWhenUsed="1"/>
+    <w:lsdException w:name="Table 3D effects 1" w:semiHidden="1" w:unhideWhenUsed="1"/>
+    <w:lsdException w:name="Table 3D effects 2" w:semiHidden="1" w:unhideWhenUsed="1"/>
+    <w:lsdException w:name="Table 3D effects 3" w:semiHidden="1" w:unhideWhenUsed="1"/>
+    <w:lsdException w:name="Table Contemporary" w:semiHidden="1" w:unhideWhenUsed="1"/>
+    <w:lsdException w:name="Table Elegant" w:semiHidden="1" w:unhideWhenUsed="1"/>
+    <w:lsdException w:name="Table Professional" w:semiHidden="1" w:unhideWhenUsed="1"/>
+    <w:lsdException w:name="Table Subtle 1" w:semiHidden="1" w:unhideWhenUsed="1"/>
+    <w:lsdException w:name="Table Subtle 2" w:semiHidden="1" w:unhideWhenUsed="1"/>
+    <w:lsdException w:name="Table Web 1" w:semiHidden="1" w:unhideWhenUsed="1"/>
+    <w:lsdException w:name="Table Web 2" w:semiHidden="1" w:unhideWhenUsed="1"/>
+    <w:lsdException w:name="Table Web 3" w:semiHidden="1" w:unhideWhenUsed="1"/>
+    <w:lsdException w:name="Balloon Text" w:semiHidden="1" w:unhideWhenUsed="1"/>
+    <w:lsdException w:name="Table Grid" w:semiHidden="1" w:uiPriority="59" w:unhideWhenUsed="1"/>
+    <w:lsdException w:name="Table Theme" w:semiHidden="1" w:unhideWhenUsed="1"/>
+    <w:lsdException w:name="Placeholder Text" w:semiHidden="1"/>
+    <w:lsdException w:name="No Spacing" w:uiPriority="1" w:qFormat="1"/>
+    <w:lsdException w:name="Light Shading" w:uiPriority="60"/>
+    <w:lsdException w:name="Light List" w:uiPriority="61"/>
+    <w:lsdException w:name="Light Grid" w:uiPriority="62"/>
+    <w:lsdException w:name="Medium Shading 1" w:uiPriority="63"/>
+    <w:lsdException w:name="Medium Shading 2" w:uiPriority="64"/>
+    <w:lsdException w:name="Medium List 1" w:uiPriority="65"/>
+    <w:lsdException w:name="Medium List 2" w:uiPriority="66"/>
+    <w:lsdException w:name="Medium Grid 1" w:uiPriority="67"/>
+    <w:lsdException w:name="Medium Grid 2" w:uiPriority="68"/>
+    <w:lsdException w:name="Medium Grid 3" w:uiPriority="69"/>
+    <w:lsdException w:name="Dark List" w:uiPriority="70"/>
+    <w:lsdException w:name="Colorful Shading" w:uiPriority="71"/>
+    <w:lsdException w:name="Colorful List" w:uiPriority="72"/>
+    <w:lsdException w:name="Colorful Grid" w:uiPriority="73"/>
+    <w:lsdException w:name="Light Shading Accent 1" w:uiPriority="60"/>
+    <w:lsdException w:name="Light List Accent 1" w:uiPriority="61"/>
+    <w:lsdException w:name="Light Grid Accent 1" w:uiPriority="62"/>
+    <w:lsdException w:name="Medium Shading 1 Accent 1" w:uiPriority="63"/>
+    <w:lsdException w:name="Medium Shading 2 Accent 1" w:uiPriority="64"/>
+    <w:lsdException w:name="Medium List 1 Accent 1" w:uiPriority="65"/>
+    <w:lsdException w:name="Revision" w:semiHidden="1"/>
+    <w:lsdException w:name="List Paragraph" w:uiPriority="34" w:qFormat="1"/>
+    <w:lsdException w:name="Quote" w:uiPriority="29" w:qFormat="1"/>
+    <w:lsdException w:name="Intense Quote" w:uiPriority="30" w:qFormat="1"/>
+    <w:lsdException w:name="Medium List 2 Accent 1" w:uiPriority="66"/>
+    <w:lsdException w:name="Medium Grid 1 Accent 1" w:uiPriority="67"/>
+    <w:lsdException w:name="Medium Grid 2 Accent 1" w:uiPriority="68"/>
+    <w:lsdException w:name="Medium Grid 3 Accent 1" w:uiPriority="69"/>
+    <w:lsdException w:name="Dark List Accent 1" w:uiPriority="70"/>
+    <w:lsdException w:name="Colorful Shading Accent 1" w:uiPriority="71"/>
+    <w:lsdException w:name="Colorful List Accent 1" w:uiPriority="72"/>
+    <w:lsdException w:name="Colorful Grid Accent 1" w:uiPriority="73"/>
+    <w:lsdException w:name="Light Shading Accent 2" w:uiPriority="60"/>
+    <w:lsdException w:name="Light List Accent 2" w:uiPriority="61"/>
+    <w:lsdException w:name="Light Grid Accent 2" w:uiPriority="62"/>
+    <w:lsdException w:name="Medium Shading 1 Accent 2" w:uiPriority="63"/>
+    <w:lsdException w:name="Medium Shading 2 Accent 2" w:uiPriority="64"/>
+    <w:lsdException w:name="Medium List 1 Accent 2" w:uiPriority="65"/>
+    <w:lsdException w:name="Medium List 2 Accent 2" w:uiPriority="66"/>
+    <w:lsdException w:name="Medium Grid 1 Accent 2" w:uiPriority="67"/>
+    <w:lsdException w:name="Medium Grid 2 Accent 2" w:uiPriority="68"/>
+    <w:lsdException w:name="Medium Grid 3 Accent 2" w:uiPriority="69"/>
+    <w:lsdException w:name="Dark List Accent 2" w:uiPriority="70"/>
+    <w:lsdException w:name="Colorful Shading Accent 2" w:uiPriority="71"/>
+    <w:lsdException w:name="Colorful List Accent 2" w:uiPriority="72"/>
+    <w:lsdException w:name="Colorful Grid Accent 2" w:uiPriority="73"/>
+    <w:lsdException w:name="Light Shading Accent 3" w:uiPriority="60"/>
+    <w:lsdException w:name="Light List Accent 3" w:uiPriority="61"/>
+    <w:lsdException w:name="Light Grid Accent 3" w:uiPriority="62"/>
+    <w:lsdException w:name="Medium Shading 1 Accent 3" w:uiPriority="63"/>
+    <w:lsdException w:name="Medium Shading 2 Accent 3" w:uiPriority="64"/>
+    <w:lsdException w:name="Medium List 1 Accent 3" w:uiPriority="65"/>
+    <w:lsdException w:name="Medium List 2 Accent 3" w:uiPriority="66"/>
+    <w:lsdException w:name="Medium Grid 1 Accent 3" w:uiPriority="67"/>
+    <w:lsdException w:name="Medium Grid 2 Accent 3" w:uiPriority="68"/>
+    <w:lsdException w:name="Medium Grid 3 Accent 3" w:uiPriority="69"/>
+    <w:lsdException w:name="Dark List Accent 3" w:uiPriority="70"/>
+    <w:lsdException w:name="Colorful Shading Accent 3" w:uiPriority="71"/>
+    <w:lsdException w:name="Colorful List Accent 3" w:uiPriority="72"/>
+    <w:lsdException w:name="Colorful Grid Accent 3" w:uiPriority="73"/>
+    <w:lsdException w:name="Light Shading Accent 4" w:uiPriority="60"/>
+    <w:lsdException w:name="Light List Accent 4" w:uiPriority="61"/>
+    <w:lsdException w:name="Light Grid Accent 4" w:uiPriority="62"/>
+    <w:lsdException w:name="Medium Shading 1 Accent 4" w:uiPriority="63"/>
+    <w:lsdException w:name="Medium Shading 2 Accent 4" w:uiPriority="64"/>
+    <w:lsdException w:name="Medium List 1 Accent 4" w:uiPriority="65"/>
+    <w:lsdException w:name="Medium List 2 Accent 4" w:uiPriority="66"/>
+    <w:lsdException w:name="Medium Grid 1 Accent 4" w:uiPriority="67"/>
+    <w:lsdException w:name="Medium Grid 2 Accent 4" w:uiPriority="68"/>
+    <w:lsdException w:name="Medium Grid 3 Accent 4" w:uiPriority="69"/>
+    <w:lsdException w:name="Dark List Accent 4" w:uiPriority="70"/>
+    <w:lsdException w:name="Colorful Shading Accent 4" w:uiPriority="71"/>
+    <w:lsdException w:name="Colorful List Accent 4" w:uiPriority="72"/>
+    <w:lsdException w:name="Colorful Grid Accent 4" w:uiPriority="73"/>
+    <w:lsdException w:name="Light Shading Accent 5" w:uiPriority="60"/>
+    <w:lsdException w:name="Light List Accent 5" w:uiPriority="61"/>
+    <w:lsdException w:name="Light Grid Accent 5" w:uiPriority="62"/>
+    <w:lsdException w:name="Medium Shading 1 Accent 5" w:uiPriority="63"/>
+    <w:lsdException w:name="Medium Shading 2 Accent 5" w:uiPriority="64"/>
+    <w:lsdException w:name="Medium List 1 Accent 5" w:uiPriority="65"/>
+    <w:lsdException w:name="Medium List 2 Accent 5" w:uiPriority="66"/>
+    <w:lsdException w:name="Medium Grid 1 Accent 5" w:uiPriority="67"/>
+    <w:lsdException w:name="Medium Grid 2 Accent 5" w:uiPriority="68"/>
+    <w:lsdException w:name="Medium Grid 3 Accent 5" w:uiPriority="69"/>
+    <w:lsdException w:name="Dark List Accent 5" w:uiPriority="70"/>
+    <w:lsdException w:name="Colorful Shading Accent 5" w:uiPriority="71"/>
+    <w:lsdException w:name="Colorful List Accent 5" w:uiPriority="72"/>
+    <w:lsdException w:name="Colorful Grid Accent 5" w:uiPriority="73"/>
+    <w:lsdException w:name="Light Shading Accent 6" w:uiPriority="60"/>
+    <w:lsdException w:name="Light List Accent 6" w:uiPriority="61"/>
+    <w:lsdException w:name="Light Grid Accent 6" w:uiPriority="62"/>
+    <w:lsdException w:name="Medium Shading 1 Accent 6" w:uiPriority="63"/>
+    <w:lsdException w:name="Medium Shading 2 Accent 6" w:uiPriority="64"/>
+    <w:lsdException w:name="Medium List 1 Accent 6" w:uiPriority="65"/>
+    <w:lsdException w:name="Medium List 2 Accent 6" w:uiPriority="66"/>
+    <w:lsdException w:name="Medium Grid 1 Accent 6" w:uiPriority="67"/>
+    <w:lsdException w:name="Medium Grid 2 Accent 6" w:uiPriority="68"/>
+    <w:lsdException w:name="Medium Grid 3 Accent 6" w:uiPriority="69"/>
+    <w:lsdException w:name="Dark List Accent 6" w:uiPriority="70"/>
+    <w:lsdException w:name="Colorful Shading Accent 6" w:uiPriority="71"/>
+    <w:lsdException w:name="Colorful List Accent 6" w:uiPriority="72"/>
+    <w:lsdException w:name="Colorful Grid Accent 6" w:uiPriority="73"/>
+    <w:lsdException w:name="Subtle Emphasis" w:uiPriority="19" w:qFormat="1"/>
+    <w:lsdException w:name="Intense Emphasis" w:uiPriority="21" w:qFormat="1"/>
+    <w:lsdException w:name="Subtle Reference" w:uiPriority="31" w:qFormat="1"/>
+    <w:lsdException w:name="Intense Reference" w:uiPriority="32" w:qFormat="1"/>
+    <w:lsdException w:name="Book Title" w:uiPriority="33" w:qFormat="1"/>
+    <w:lsdException w:name="Bibliography" w:semiHidden="1" w:uiPriority="37" w:unhideWhenUsed="1"/>
+    <w:lsdException w:name="TOC Heading" w:semiHidden="1" w:uiPriority="39" w:unhideWhenUsed="1" w:qFormat="1"/>
+    <w:lsdException w:name="Plain Table 1" w:uiPriority="41"/>
+    <w:lsdException w:name="Plain Table 2" w:uiPriority="42"/>
+    <w:lsdException w:name="Plain Table 3" w:uiPriority="43"/>
+    <w:lsdException w:name="Plain Table 4" w:uiPriority="44"/>
+    <w:lsdException w:name="Plain Table 5" w:uiPriority="45"/>
+    <w:lsdException w:name="Grid Table Light" w:uiPriority="40"/>
+    <w:lsdException w:name="Grid Table 1 Light" w:uiPriority="46"/>
+    <w:lsdException w:name="Grid Table 2" w:uiPriority="47"/>
+    <w:lsdException w:name="Grid Table 3" w:uiPriority="48"/>
+    <w:lsdException w:name="Grid Table 4" w:uiPriority="49"/>
+    <w:lsdException w:name="Grid Table 5 Dark" w:uiPriority="50"/>
+    <w:lsdException w:name="Grid Table 6 Colorful" w:uiPriority="51"/>
+    <w:lsdException w:name="Grid Table 7 Colorful" w:uiPriority="52"/>
+    <w:lsdException w:name="Grid Table 1 Light Accent 1" w:uiPriority="46"/>
+    <w:lsdException w:name="Grid Table 2 Accent 1" w:uiPriority="47"/>
+    <w:lsdException w:name="Grid Table 3 Accent 1" w:uiPriority="48"/>
+    <w:lsdException w:name="Grid Table 4 Accent 1" w:uiPriority="49"/>
+    <w:lsdException w:name="Grid Table 5 Dark Accent 1" w:uiPriority="50"/>
+    <w:lsdException w:name="Grid Table 6 Colorful Accent 1" w:uiPriority="51"/>
+    <w:lsdException w:name="Grid Table 7 Colorful Accent 1" w:uiPriority="52"/>
+    <w:lsdException w:name="Grid Table 1 Light Accent 2" w:uiPriority="46"/>
+    <w:lsdException w:name="Grid Table 2 Accent 2" w:uiPriority="47"/>
+    <w:lsdException w:name="Grid Table 3 Accent 2" w:uiPriority="48"/>
+    <w:lsdException w:name="Grid Table 4 Accent 2" w:uiPriority="49"/>
+    <w:lsdException w:name="Grid Table 5 Dark Accent 2" w:uiPriority="50"/>
+    <w:lsdException w:name="Grid Table 6 Colorful Accent 2" w:uiPriority="51"/>
+    <w:lsdException w:name="Grid Table 7 Colorful Accent 2" w:uiPriority="52"/>
+    <w:lsdException w:name="Grid Table 1 Light Accent 3" w:uiPriority="46"/>
+    <w:lsdException w:name="Grid Table 2 Accent 3" w:uiPriority="47"/>
+    <w:lsdException w:name="Grid Table 3 Accent 3" w:uiPriority="48"/>
+    <w:lsdException w:name="Grid Table 4 Accent 3" w:uiPriority="49"/>
+    <w:lsdException w:name="Grid Table 5 Dark Accent 3" w:uiPriority="50"/>
+    <w:lsdException w:name="Grid Table 6 Colorful Accent 3" w:uiPriority="51"/>
+    <w:lsdException w:name="Grid Table 7 Colorful Accent 3" w:uiPriority="52"/>
+    <w:lsdException w:name="Grid Table 1 Light Accent 4" w:uiPriority="46"/>
+    <w:lsdException w:name="Grid Table 2 Accent 4" w:uiPriority="47"/>
+    <w:lsdException w:name="Grid Table 3 Accent 4" w:uiPriority="48"/>
+    <w:lsdException w:name="Grid Table 4 Accent 4" w:uiPriority="49"/>
+    <w:lsdException w:name="Grid Table 5 Dark Accent 4" w:uiPriority="50"/>
+    <w:lsdException w:name="Grid Table 6 Colorful Accent 4" w:uiPriority="51"/>
+    <w:lsdException w:name="Grid Table 7 Colorful Accent 4" w:uiPriority="52"/>
+    <w:lsdException w:name="Grid Table 1 Light Accent 5" w:uiPriority="46"/>
+    <w:lsdException w:name="Grid Table 2 Accent 5" w:uiPriority="47"/>
+    <w:lsdException w:name="Grid Table 3 Accent 5" w:uiPriority="48"/>
+    <w:lsdException w:name="Grid Table 4 Accent 5" w:uiPriority="49"/>
+    <w:lsdException w:name="Grid Table 5 Dark Accent 5" w:uiPriority="50"/>
+    <w:lsdException w:name="Grid Table 6 Colorful Accent 5" w:uiPriority="51"/>
+    <w:lsdException w:name="Grid Table 7 Colorful Accent 5" w:uiPriority="52"/>
+    <w:lsdException w:name="Grid Table 1 Light Accent 6" w:uiPriority="46"/>
+    <w:lsdException w:name="Grid Table 2 Accent 6" w:uiPriority="47"/>
+    <w:lsdException w:name="Grid Table 3 Accent 6" w:uiPriority="48"/>
+    <w:lsdException w:name="Grid Table 4 Accent 6" w:uiPriority="49"/>
+    <w:lsdException w:name="Grid Table 5 Dark Accent 6" w:uiPriority="50"/>
+    <w:lsdException w:name="Grid Table 6 Colorful Accent 6" w:uiPriority="51"/>
+    <w:lsdException w:name="Grid Table 7 Colorful Accent 6" w:uiPriority="52"/>
+    <w:lsdException w:name="List Table 1 Light" w:uiPriority="46"/>
+    <w:lsdException w:name="List Table 2" w:uiPriority="47"/>
+    <w:lsdException w:name="List Table 3" w:uiPriority="48"/>
+    <w:lsdException w:name="List Table 4" w:uiPriority="49"/>
+    <w:lsdException w:name="List Table 5 Dark" w:uiPriority="50"/>
+    <w:lsdException w:name="List Table 6 Colorful" w:uiPriority="51"/>
+    <w:lsdException w:name="List Table 7 Colorful" w:uiPriority="52"/>
+    <w:lsdException w:name="List Table 1 Light Accent 1" w:uiPriority="46"/>
+    <w:lsdException w:name="List Table 2 Accent 1" w:uiPriority="47"/>
+    <w:lsdException w:name="List Table 3 Accent 1" w:uiPriority="48"/>
+    <w:lsdException w:name="List Table 4 Accent 1" w:uiPriority="49"/>
+    <w:lsdException w:name="List Table 5 Dark Accent 1" w:uiPriority="50"/>
+    <w:lsdException w:name="List Table 6 Colorful Accent 1" w:uiPriority="51"/>
+    <w:lsdException w:name="List Table 7 Colorful Accent 1" w:uiPriority="52"/>
+    <w:lsdException w:name="List Table 1 Light Accent 2" w:uiPriority="46"/>
+    <w:lsdException w:name="List Table 2 Accent 2" w:uiPriority="47"/>
+    <w:lsdException w:name="List Table 3 Accent 2" w:uiPriority="48"/>
+    <w:lsdException w:name="List Table 4 Accent 2" w:uiPriority="49"/>
+    <w:lsdException w:name="List Table 5 Dark Accent 2" w:uiPriority="50"/>
+    <w:lsdException w:name="List Table 6 Colorful Accent 2" w:uiPriority="51"/>
+    <w:lsdException w:name="List Table 7 Colorful Accent 2" w:uiPriority="52"/>
+    <w:lsdException w:name="List Table 1 Light Accent 3" w:uiPriority="46"/>
+    <w:lsdException w:name="List Table 2 Accent 3" w:uiPriority="47"/>
+    <w:lsdException w:name="List Table 3 Accent 3" w:uiPriority="48"/>
+    <w:lsdException w:name="List Table 4 Accent 3" w:uiPriority="49"/>
+    <w:lsdException w:name="List Table 5 Dark Accent 3" w:uiPriority="50"/>
+    <w:lsdException w:name="List Table 6 Colorful Accent 3" w:uiPriority="51"/>
+    <w:lsdException w:name="List Table 7 Colorful Accent 3" w:uiPriority="52"/>
+    <w:lsdException w:name="List Table 1 Light Accent 4" w:uiPriority="46"/>
+    <w:lsdException w:name="List Table 2 Accent 4" w:uiPriority="47"/>
+    <w:lsdException w:name="List Table 3 Accent 4" w:uiPriority="48"/>
+    <w:lsdException w:name="List Table 4 Accent 4" w:uiPriority="49"/>
+    <w:lsdException w:name="List Table 5 Dark Accent 4" w:uiPriority="50"/>
+    <w:lsdException w:name="List Table 6 Colorful Accent 4" w:uiPriority="51"/>
+    <w:lsdException w:name="List Table 7 Colorful Accent 4" w:uiPriority="52"/>
+    <w:lsdException w:name="List Table 1 Light Accent 5" w:uiPriority="46"/>
+    <w:lsdException w:name="List Table 2 Accent 5" w:uiPriority="47"/>
+    <w:lsdException w:name="List Table 3 Accent 5" w:uiPriority="48"/>
+    <w:lsdException w:name="List Table 4 Accent 5" w:uiPriority="49"/>
+    <w:lsdException w:name="List Table 5 Dark Accent 5" w:uiPriority="50"/>
+    <w:lsdException w:name="List Table 6 Colorful Accent 5" w:uiPriority="51"/>
+    <w:lsdException w:name="List Table 7 Colorful Accent 5" w:uiPriority="52"/>
+    <w:lsdException w:name="List Table 1 Light Accent 6" w:uiPriority="46"/>
+    <w:lsdException w:name="List Table 2 Accent 6" w:uiPriority="47"/>
+    <w:lsdException w:name="List Table 3 Accent 6" w:uiPriority="48"/>
+    <w:lsdException w:name="List Table 4 Accent 6" w:uiPriority="49"/>
+    <w:lsdException w:name="List Table 5 Dark Accent 6" w:uiPriority="50"/>
+    <w:lsdException w:name="List Table 6 Colorful Accent 6" w:uiPriority="51"/>
+    <w:lsdException w:name="List Table 7 Colorful Accent 6" w:uiPriority="52"/>
+    <w:lsdException w:name="Mention" w:semiHidden="1" w:unhideWhenUsed="1"/>
+    <w:lsdException w:name="Smart Hyperlink" w:semiHidden="1" w:unhideWhenUsed="1"/>
+    <w:lsdException w:name="Hashtag" w:semiHidden="1" w:unhideWhenUsed="1"/>
+    <w:lsdException w:name="Unresolved Mention" w:semiHidden="1" w:unhideWhenUsed="1"/>
+    <w:lsdException w:name="Smart Link" w:semiHidden="1" w:unhideWhenUsed="1"/>
   </w:latentStyles>
   <w:style w:type="paragraph" w:default="1" w:styleId="Normal">
     <w:name w:val="Normal"/>
@@ -42071,11 +42122,8 @@
     <w:tblPr>
       <w:tblStyleRowBandSize w:val="1"/>
       <w:tblStyleColBandSize w:val="1"/>
-      <w:tblInd w:w="0" w:type="dxa"/>
       <w:tblCellMar>
-        <w:top w:w="0" w:type="dxa"/>
         <w:left w:w="115" w:type="dxa"/>
-        <w:bottom w:w="0" w:type="dxa"/>
         <w:right w:w="115" w:type="dxa"/>
       </w:tblCellMar>
     </w:tblPr>
@@ -42181,11 +42229,8 @@
     <w:tblPr>
       <w:tblStyleRowBandSize w:val="1"/>
       <w:tblStyleColBandSize w:val="1"/>
-      <w:tblInd w:w="0" w:type="dxa"/>
       <w:tblCellMar>
-        <w:top w:w="0" w:type="dxa"/>
         <w:left w:w="115" w:type="dxa"/>
-        <w:bottom w:w="0" w:type="dxa"/>
         <w:right w:w="115" w:type="dxa"/>
       </w:tblCellMar>
     </w:tblPr>
@@ -42291,11 +42336,8 @@
     <w:tblPr>
       <w:tblStyleRowBandSize w:val="1"/>
       <w:tblStyleColBandSize w:val="1"/>
-      <w:tblInd w:w="0" w:type="dxa"/>
       <w:tblCellMar>
-        <w:top w:w="0" w:type="dxa"/>
         <w:left w:w="115" w:type="dxa"/>
-        <w:bottom w:w="0" w:type="dxa"/>
         <w:right w:w="115" w:type="dxa"/>
       </w:tblCellMar>
     </w:tblPr>
@@ -42401,11 +42443,8 @@
     <w:tblPr>
       <w:tblStyleRowBandSize w:val="1"/>
       <w:tblStyleColBandSize w:val="1"/>
-      <w:tblInd w:w="0" w:type="dxa"/>
       <w:tblCellMar>
-        <w:top w:w="0" w:type="dxa"/>
         <w:left w:w="115" w:type="dxa"/>
-        <w:bottom w:w="0" w:type="dxa"/>
         <w:right w:w="115" w:type="dxa"/>
       </w:tblCellMar>
     </w:tblPr>
@@ -42425,11 +42464,8 @@
     <w:tblPr>
       <w:tblStyleRowBandSize w:val="1"/>
       <w:tblStyleColBandSize w:val="1"/>
-      <w:tblInd w:w="0" w:type="dxa"/>
       <w:tblCellMar>
-        <w:top w:w="0" w:type="dxa"/>
         <w:left w:w="115" w:type="dxa"/>
-        <w:bottom w:w="0" w:type="dxa"/>
         <w:right w:w="115" w:type="dxa"/>
       </w:tblCellMar>
     </w:tblPr>
@@ -42442,7 +42478,6 @@
     <w:tblPr>
       <w:tblStyleRowBandSize w:val="1"/>
       <w:tblStyleColBandSize w:val="1"/>
-      <w:tblInd w:w="0" w:type="dxa"/>
       <w:tblCellMar>
         <w:top w:w="15" w:type="dxa"/>
         <w:left w:w="15" w:type="dxa"/>
@@ -42456,7 +42491,6 @@
     <w:tblPr>
       <w:tblStyleRowBandSize w:val="1"/>
       <w:tblStyleColBandSize w:val="1"/>
-      <w:tblInd w:w="0" w:type="dxa"/>
       <w:tblCellMar>
         <w:top w:w="15" w:type="dxa"/>
         <w:left w:w="15" w:type="dxa"/>
@@ -42470,7 +42504,6 @@
     <w:tblPr>
       <w:tblStyleRowBandSize w:val="1"/>
       <w:tblStyleColBandSize w:val="1"/>
-      <w:tblInd w:w="0" w:type="dxa"/>
       <w:tblCellMar>
         <w:top w:w="15" w:type="dxa"/>
         <w:left w:w="15" w:type="dxa"/>
@@ -42491,11 +42524,8 @@
     <w:tblPr>
       <w:tblStyleRowBandSize w:val="1"/>
       <w:tblStyleColBandSize w:val="1"/>
-      <w:tblInd w:w="0" w:type="dxa"/>
       <w:tblCellMar>
-        <w:top w:w="0" w:type="dxa"/>
         <w:left w:w="115" w:type="dxa"/>
-        <w:bottom w:w="0" w:type="dxa"/>
         <w:right w:w="115" w:type="dxa"/>
       </w:tblCellMar>
     </w:tblPr>
@@ -42515,11 +42545,8 @@
     <w:tblPr>
       <w:tblStyleRowBandSize w:val="1"/>
       <w:tblStyleColBandSize w:val="1"/>
-      <w:tblInd w:w="0" w:type="dxa"/>
       <w:tblCellMar>
-        <w:top w:w="0" w:type="dxa"/>
         <w:left w:w="115" w:type="dxa"/>
-        <w:bottom w:w="0" w:type="dxa"/>
         <w:right w:w="115" w:type="dxa"/>
       </w:tblCellMar>
     </w:tblPr>
@@ -42625,11 +42652,8 @@
     <w:tblPr>
       <w:tblStyleRowBandSize w:val="1"/>
       <w:tblStyleColBandSize w:val="1"/>
-      <w:tblInd w:w="0" w:type="dxa"/>
       <w:tblCellMar>
-        <w:top w:w="0" w:type="dxa"/>
         <w:left w:w="115" w:type="dxa"/>
-        <w:bottom w:w="0" w:type="dxa"/>
         <w:right w:w="115" w:type="dxa"/>
       </w:tblCellMar>
     </w:tblPr>
@@ -42649,11 +42673,8 @@
     <w:tblPr>
       <w:tblStyleRowBandSize w:val="1"/>
       <w:tblStyleColBandSize w:val="1"/>
-      <w:tblInd w:w="0" w:type="dxa"/>
       <w:tblCellMar>
-        <w:top w:w="0" w:type="dxa"/>
         <w:left w:w="115" w:type="dxa"/>
-        <w:bottom w:w="0" w:type="dxa"/>
         <w:right w:w="115" w:type="dxa"/>
       </w:tblCellMar>
     </w:tblPr>
@@ -42673,11 +42694,8 @@
     <w:tblPr>
       <w:tblStyleRowBandSize w:val="1"/>
       <w:tblStyleColBandSize w:val="1"/>
-      <w:tblInd w:w="0" w:type="dxa"/>
       <w:tblCellMar>
-        <w:top w:w="0" w:type="dxa"/>
         <w:left w:w="115" w:type="dxa"/>
-        <w:bottom w:w="0" w:type="dxa"/>
         <w:right w:w="115" w:type="dxa"/>
       </w:tblCellMar>
     </w:tblPr>
@@ -42783,11 +42801,8 @@
     <w:tblPr>
       <w:tblStyleRowBandSize w:val="1"/>
       <w:tblStyleColBandSize w:val="1"/>
-      <w:tblInd w:w="0" w:type="dxa"/>
       <w:tblCellMar>
-        <w:top w:w="0" w:type="dxa"/>
         <w:left w:w="115" w:type="dxa"/>
-        <w:bottom w:w="0" w:type="dxa"/>
         <w:right w:w="115" w:type="dxa"/>
       </w:tblCellMar>
     </w:tblPr>
@@ -42807,11 +42822,8 @@
     <w:tblPr>
       <w:tblStyleRowBandSize w:val="1"/>
       <w:tblStyleColBandSize w:val="1"/>
-      <w:tblInd w:w="0" w:type="dxa"/>
       <w:tblCellMar>
-        <w:top w:w="0" w:type="dxa"/>
         <w:left w:w="115" w:type="dxa"/>
-        <w:bottom w:w="0" w:type="dxa"/>
         <w:right w:w="115" w:type="dxa"/>
       </w:tblCellMar>
     </w:tblPr>
@@ -42824,7 +42836,6 @@
     <w:tblPr>
       <w:tblStyleRowBandSize w:val="1"/>
       <w:tblStyleColBandSize w:val="1"/>
-      <w:tblInd w:w="0" w:type="dxa"/>
       <w:tblCellMar>
         <w:top w:w="15" w:type="dxa"/>
         <w:left w:w="15" w:type="dxa"/>
@@ -42838,7 +42849,6 @@
     <w:tblPr>
       <w:tblStyleRowBandSize w:val="1"/>
       <w:tblStyleColBandSize w:val="1"/>
-      <w:tblInd w:w="0" w:type="dxa"/>
       <w:tblCellMar>
         <w:top w:w="15" w:type="dxa"/>
         <w:left w:w="15" w:type="dxa"/>
@@ -42852,7 +42862,6 @@
     <w:tblPr>
       <w:tblStyleRowBandSize w:val="1"/>
       <w:tblStyleColBandSize w:val="1"/>
-      <w:tblInd w:w="0" w:type="dxa"/>
       <w:tblCellMar>
         <w:top w:w="100" w:type="dxa"/>
         <w:left w:w="100" w:type="dxa"/>
@@ -42876,7 +42885,6 @@
     <w:tblPr>
       <w:tblStyleRowBandSize w:val="1"/>
       <w:tblStyleColBandSize w:val="1"/>
-      <w:tblInd w:w="0" w:type="dxa"/>
       <w:tblBorders>
         <w:top w:val="single" w:sz="8" w:space="0" w:color="C0504D" w:themeColor="accent2"/>
         <w:left w:val="single" w:sz="8" w:space="0" w:color="C0504D" w:themeColor="accent2"/>
@@ -42885,12 +42893,6 @@
         <w:insideH w:val="single" w:sz="8" w:space="0" w:color="C0504D" w:themeColor="accent2"/>
         <w:insideV w:val="single" w:sz="8" w:space="0" w:color="C0504D" w:themeColor="accent2"/>
       </w:tblBorders>
-      <w:tblCellMar>
-        <w:top w:w="0" w:type="dxa"/>
-        <w:left w:w="108" w:type="dxa"/>
-        <w:bottom w:w="0" w:type="dxa"/>
-        <w:right w:w="108" w:type="dxa"/>
-      </w:tblCellMar>
     </w:tblPr>
     <w:tcPr>
       <w:shd w:val="clear" w:color="auto" w:fill="EFD3D2" w:themeFill="accent2" w:themeFillTint="3F"/>
@@ -42997,7 +42999,6 @@
     <w:tblPr>
       <w:tblStyleRowBandSize w:val="1"/>
       <w:tblStyleColBandSize w:val="1"/>
-      <w:tblInd w:w="0" w:type="dxa"/>
       <w:tblBorders>
         <w:top w:val="single" w:sz="8" w:space="0" w:color="CF7B79" w:themeColor="accent2" w:themeTint="BF"/>
         <w:left w:val="single" w:sz="8" w:space="0" w:color="CF7B79" w:themeColor="accent2" w:themeTint="BF"/>
@@ -43006,12 +43007,6 @@
         <w:insideH w:val="single" w:sz="8" w:space="0" w:color="CF7B79" w:themeColor="accent2" w:themeTint="BF"/>
         <w:insideV w:val="single" w:sz="8" w:space="0" w:color="CF7B79" w:themeColor="accent2" w:themeTint="BF"/>
       </w:tblBorders>
-      <w:tblCellMar>
-        <w:top w:w="0" w:type="dxa"/>
-        <w:left w:w="108" w:type="dxa"/>
-        <w:bottom w:w="0" w:type="dxa"/>
-        <w:right w:w="108" w:type="dxa"/>
-      </w:tblCellMar>
     </w:tblPr>
     <w:tcPr>
       <w:shd w:val="clear" w:color="auto" w:fill="EFD3D2" w:themeFill="accent2" w:themeFillTint="3F"/>
@@ -43111,7 +43106,6 @@
     <w:tblPr>
       <w:tblStyleRowBandSize w:val="1"/>
       <w:tblStyleColBandSize w:val="1"/>
-      <w:tblInd w:w="0" w:type="dxa"/>
       <w:tblBorders>
         <w:top w:val="single" w:sz="8" w:space="0" w:color="9F8AB9" w:themeColor="accent4" w:themeTint="BF"/>
         <w:left w:val="single" w:sz="8" w:space="0" w:color="9F8AB9" w:themeColor="accent4" w:themeTint="BF"/>
@@ -43120,12 +43114,6 @@
         <w:insideH w:val="single" w:sz="8" w:space="0" w:color="9F8AB9" w:themeColor="accent4" w:themeTint="BF"/>
         <w:insideV w:val="single" w:sz="8" w:space="0" w:color="9F8AB9" w:themeColor="accent4" w:themeTint="BF"/>
       </w:tblBorders>
-      <w:tblCellMar>
-        <w:top w:w="0" w:type="dxa"/>
-        <w:left w:w="108" w:type="dxa"/>
-        <w:bottom w:w="0" w:type="dxa"/>
-        <w:right w:w="108" w:type="dxa"/>
-      </w:tblCellMar>
     </w:tblPr>
     <w:tcPr>
       <w:shd w:val="clear" w:color="auto" w:fill="DFD8E8" w:themeFill="accent4" w:themeFillTint="3F"/>
@@ -43187,13 +43175,6 @@
     <w:tblPr>
       <w:tblStyleRowBandSize w:val="1"/>
       <w:tblStyleColBandSize w:val="1"/>
-      <w:tblInd w:w="0" w:type="dxa"/>
-      <w:tblCellMar>
-        <w:top w:w="0" w:type="dxa"/>
-        <w:left w:w="108" w:type="dxa"/>
-        <w:bottom w:w="0" w:type="dxa"/>
-        <w:right w:w="108" w:type="dxa"/>
-      </w:tblCellMar>
     </w:tblPr>
     <w:tcPr>
       <w:shd w:val="clear" w:color="auto" w:fill="8064A2" w:themeFill="accent4"/>
@@ -43298,7 +43279,6 @@
     <w:tblPr>
       <w:tblStyleRowBandSize w:val="1"/>
       <w:tblStyleColBandSize w:val="1"/>
-      <w:tblInd w:w="0" w:type="dxa"/>
       <w:tblBorders>
         <w:top w:val="single" w:sz="8" w:space="0" w:color="FFFFFF" w:themeColor="background1"/>
         <w:left w:val="single" w:sz="8" w:space="0" w:color="FFFFFF" w:themeColor="background1"/>
@@ -43307,12 +43287,6 @@
         <w:insideH w:val="single" w:sz="6" w:space="0" w:color="FFFFFF" w:themeColor="background1"/>
         <w:insideV w:val="single" w:sz="6" w:space="0" w:color="FFFFFF" w:themeColor="background1"/>
       </w:tblBorders>
-      <w:tblCellMar>
-        <w:top w:w="0" w:type="dxa"/>
-        <w:left w:w="108" w:type="dxa"/>
-        <w:bottom w:w="0" w:type="dxa"/>
-        <w:right w:w="108" w:type="dxa"/>
-      </w:tblCellMar>
     </w:tblPr>
     <w:tcPr>
       <w:shd w:val="clear" w:color="auto" w:fill="DFD8E8" w:themeFill="accent4" w:themeFillTint="3F"/>
@@ -43443,7 +43417,6 @@
     <w:tblPr>
       <w:tblStyleRowBandSize w:val="1"/>
       <w:tblStyleColBandSize w:val="1"/>
-      <w:tblInd w:w="0" w:type="dxa"/>
       <w:tblBorders>
         <w:top w:val="single" w:sz="8" w:space="0" w:color="8064A2" w:themeColor="accent4"/>
         <w:left w:val="single" w:sz="8" w:space="0" w:color="8064A2" w:themeColor="accent4"/>
@@ -43452,12 +43425,6 @@
         <w:insideH w:val="single" w:sz="8" w:space="0" w:color="8064A2" w:themeColor="accent4"/>
         <w:insideV w:val="single" w:sz="8" w:space="0" w:color="8064A2" w:themeColor="accent4"/>
       </w:tblBorders>
-      <w:tblCellMar>
-        <w:top w:w="0" w:type="dxa"/>
-        <w:left w:w="108" w:type="dxa"/>
-        <w:bottom w:w="0" w:type="dxa"/>
-        <w:right w:w="108" w:type="dxa"/>
-      </w:tblCellMar>
     </w:tblPr>
     <w:tcPr>
       <w:shd w:val="clear" w:color="auto" w:fill="DFD8E8" w:themeFill="accent4" w:themeFillTint="3F"/>
@@ -43600,7 +43567,6 @@
     <w:tblPr>
       <w:tblStyleRowBandSize w:val="1"/>
       <w:tblStyleColBandSize w:val="1"/>
-      <w:tblInd w:w="0" w:type="dxa"/>
       <w:tblBorders>
         <w:top w:val="single" w:sz="8" w:space="0" w:color="7BA0CD" w:themeColor="accent1" w:themeTint="BF"/>
         <w:left w:val="single" w:sz="8" w:space="0" w:color="7BA0CD" w:themeColor="accent1" w:themeTint="BF"/>
@@ -43609,12 +43575,6 @@
         <w:insideH w:val="single" w:sz="8" w:space="0" w:color="7BA0CD" w:themeColor="accent1" w:themeTint="BF"/>
         <w:insideV w:val="single" w:sz="8" w:space="0" w:color="7BA0CD" w:themeColor="accent1" w:themeTint="BF"/>
       </w:tblBorders>
-      <w:tblCellMar>
-        <w:top w:w="0" w:type="dxa"/>
-        <w:left w:w="108" w:type="dxa"/>
-        <w:bottom w:w="0" w:type="dxa"/>
-        <w:right w:w="108" w:type="dxa"/>
-      </w:tblCellMar>
     </w:tblPr>
     <w:tcPr>
       <w:shd w:val="clear" w:color="auto" w:fill="D3DFEE" w:themeFill="accent1" w:themeFillTint="3F"/>
@@ -43681,2076 +43641,6 @@
         <w:insideH w:val="single" w:sz="8" w:space="0" w:color="9F8AB9"/>
         <w:insideV w:val="single" w:sz="8" w:space="0" w:color="9F8AB9"/>
       </w:tblBorders>
-      <w:tblCellMar>
-        <w:top w:w="0" w:type="dxa"/>
-        <w:left w:w="108" w:type="dxa"/>
-        <w:bottom w:w="0" w:type="dxa"/>
-        <w:right w:w="108" w:type="dxa"/>
-      </w:tblCellMar>
-    </w:tblPr>
-    <w:tcPr>
-      <w:shd w:val="clear" w:color="auto" w:fill="DFD8E8"/>
-    </w:tcPr>
-    <w:tblStylePr w:type="firstRow">
-      <w:rPr>
-        <w:b/>
-        <w:bCs/>
-      </w:rPr>
-    </w:tblStylePr>
-    <w:tblStylePr w:type="lastRow">
-      <w:rPr>
-        <w:b/>
-        <w:bCs/>
-      </w:rPr>
-      <w:tblPr/>
-      <w:tcPr>
-        <w:tcBorders>
-          <w:top w:val="single" w:sz="18" w:space="0" w:color="9F8AB9"/>
-        </w:tcBorders>
-      </w:tcPr>
-    </w:tblStylePr>
-    <w:tblStylePr w:type="firstCol">
-      <w:rPr>
-        <w:b/>
-        <w:bCs/>
-      </w:rPr>
-    </w:tblStylePr>
-    <w:tblStylePr w:type="lastCol">
-      <w:rPr>
-        <w:b/>
-        <w:bCs/>
-      </w:rPr>
-    </w:tblStylePr>
-    <w:tblStylePr w:type="band1Vert">
-      <w:tblPr/>
-      <w:tcPr>
-        <w:shd w:val="clear" w:color="auto" w:fill="BFB1D0"/>
-      </w:tcPr>
-    </w:tblStylePr>
-  </w:style>
-  <w:style w:type="character" w:styleId="CommentReference">
-    <w:name w:val="annotation reference"/>
-    <w:basedOn w:val="DefaultParagraphFont"/>
-    <w:uiPriority w:val="99"/>
-    <w:semiHidden/>
-    <w:unhideWhenUsed/>
-    <w:rsid w:val="00C149E9"/>
-    <w:rPr>
-      <w:sz w:val="16"/>
-      <w:szCs w:val="16"/>
-    </w:rPr>
-  </w:style>
-  <w:style w:type="paragraph" w:styleId="CommentText">
-    <w:name w:val="annotation text"/>
-    <w:basedOn w:val="Normal"/>
-    <w:link w:val="CommentTextChar"/>
-    <w:uiPriority w:val="99"/>
-    <w:semiHidden/>
-    <w:unhideWhenUsed/>
-    <w:rsid w:val="00C149E9"/>
-    <w:pPr>
-      <w:spacing w:line="240" w:lineRule="auto"/>
-    </w:pPr>
-    <w:rPr>
-      <w:sz w:val="20"/>
-      <w:szCs w:val="20"/>
-    </w:rPr>
-  </w:style>
-  <w:style w:type="character" w:customStyle="1" w:styleId="CommentTextChar">
-    <w:name w:val="Comment Text Char"/>
-    <w:basedOn w:val="DefaultParagraphFont"/>
-    <w:link w:val="CommentText"/>
-    <w:uiPriority w:val="99"/>
-    <w:semiHidden/>
-    <w:rsid w:val="00C149E9"/>
-    <w:rPr>
-      <w:sz w:val="20"/>
-      <w:szCs w:val="20"/>
-    </w:rPr>
-  </w:style>
-  <w:style w:type="paragraph" w:styleId="CommentSubject">
-    <w:name w:val="annotation subject"/>
-    <w:basedOn w:val="CommentText"/>
-    <w:next w:val="CommentText"/>
-    <w:link w:val="CommentSubjectChar"/>
-    <w:uiPriority w:val="99"/>
-    <w:semiHidden/>
-    <w:unhideWhenUsed/>
-    <w:rsid w:val="00C149E9"/>
-    <w:rPr>
-      <w:b/>
-      <w:bCs/>
-    </w:rPr>
-  </w:style>
-  <w:style w:type="character" w:customStyle="1" w:styleId="CommentSubjectChar">
-    <w:name w:val="Comment Subject Char"/>
-    <w:basedOn w:val="CommentTextChar"/>
-    <w:link w:val="CommentSubject"/>
-    <w:uiPriority w:val="99"/>
-    <w:semiHidden/>
-    <w:rsid w:val="00C149E9"/>
-    <w:rPr>
-      <w:b/>
-      <w:bCs/>
-      <w:sz w:val="20"/>
-      <w:szCs w:val="20"/>
-    </w:rPr>
-  </w:style>
-  <w:style w:type="paragraph" w:styleId="NormalWeb">
-    <w:name w:val="Normal (Web)"/>
-    <w:basedOn w:val="Normal"/>
-    <w:uiPriority w:val="99"/>
-    <w:semiHidden/>
-    <w:unhideWhenUsed/>
-    <w:rsid w:val="00337C12"/>
-    <w:pPr>
-      <w:spacing w:before="100" w:beforeAutospacing="1" w:after="100" w:afterAutospacing="1" w:line="240" w:lineRule="auto"/>
-    </w:pPr>
-    <w:rPr>
-      <w:rFonts w:ascii="Times New Roman" w:eastAsia="Times New Roman" w:hAnsi="Times New Roman" w:cs="Times New Roman"/>
-      <w:sz w:val="24"/>
-      <w:szCs w:val="24"/>
-      <w:lang w:val="en-CA" w:eastAsia="en-CA"/>
-    </w:rPr>
-  </w:style>
-</w:styles>
-</file>
-
-<file path=word/stylesWithEffects.xml><?xml version="1.0" encoding="utf-8"?>
-<w:styles xmlns:wpc="http://schemas.microsoft.com/office/word/2010/wordprocessingCanvas" xmlns:mc="http://schemas.openxmlformats.org/markup-compatibility/2006" xmlns:o="urn:schemas-microsoft-com:office:office" xmlns:r="http://schemas.openxmlformats.org/officeDocument/2006/relationships" xmlns:m="http://schemas.openxmlformats.org/officeDocument/2006/math" xmlns:v="urn:schemas-microsoft-com:vml" xmlns:wp14="http://schemas.microsoft.com/office/word/2010/wordprocessingDrawing" xmlns:wp="http://schemas.openxmlformats.org/drawingml/2006/wordprocessingDrawing" xmlns:w10="urn:schemas-microsoft-com:office:word" xmlns:w="http://schemas.openxmlformats.org/wordprocessingml/2006/main" xmlns:w14="http://schemas.microsoft.com/office/word/2010/wordml" xmlns:wpg="http://schemas.microsoft.com/office/word/2010/wordprocessingGroup" xmlns:wpi="http://schemas.microsoft.com/office/word/2010/wordprocessingInk" xmlns:wne="http://schemas.microsoft.com/office/word/2006/wordml" xmlns:wps="http://schemas.microsoft.com/office/word/2010/wordprocessingShape" mc:Ignorable="w14 wp14">
-  <w:docDefaults>
-    <w:rPrDefault>
-      <w:rPr>
-        <w:rFonts w:ascii="Arial" w:eastAsia="Arial" w:hAnsi="Arial" w:cs="Arial"/>
-        <w:sz w:val="22"/>
-        <w:szCs w:val="22"/>
-        <w:lang w:val="en-IN" w:eastAsia="en-IN" w:bidi="ar-SA"/>
-      </w:rPr>
-    </w:rPrDefault>
-    <w:pPrDefault>
-      <w:pPr>
-        <w:spacing w:line="276" w:lineRule="auto"/>
-      </w:pPr>
-    </w:pPrDefault>
-  </w:docDefaults>
-  <w:latentStyles w:defLockedState="0" w:defUIPriority="99" w:defSemiHidden="1" w:defUnhideWhenUsed="1" w:defQFormat="0" w:count="267">
-    <w:lsdException w:name="Normal" w:semiHidden="0" w:uiPriority="0" w:unhideWhenUsed="0" w:qFormat="1"/>
-    <w:lsdException w:name="heading 1" w:semiHidden="0" w:uiPriority="9" w:unhideWhenUsed="0" w:qFormat="1"/>
-    <w:lsdException w:name="heading 2" w:uiPriority="9" w:qFormat="1"/>
-    <w:lsdException w:name="heading 3" w:uiPriority="9" w:qFormat="1"/>
-    <w:lsdException w:name="heading 4" w:uiPriority="9" w:qFormat="1"/>
-    <w:lsdException w:name="heading 5" w:uiPriority="9" w:qFormat="1"/>
-    <w:lsdException w:name="heading 6" w:uiPriority="9" w:qFormat="1"/>
-    <w:lsdException w:name="heading 7" w:uiPriority="9" w:qFormat="1"/>
-    <w:lsdException w:name="heading 8" w:uiPriority="9" w:qFormat="1"/>
-    <w:lsdException w:name="heading 9" w:uiPriority="9" w:qFormat="1"/>
-    <w:lsdException w:name="toc 1" w:uiPriority="39"/>
-    <w:lsdException w:name="toc 2" w:uiPriority="39"/>
-    <w:lsdException w:name="toc 3" w:uiPriority="39"/>
-    <w:lsdException w:name="toc 4" w:uiPriority="39"/>
-    <w:lsdException w:name="toc 5" w:uiPriority="39"/>
-    <w:lsdException w:name="toc 6" w:uiPriority="39"/>
-    <w:lsdException w:name="toc 7" w:uiPriority="39"/>
-    <w:lsdException w:name="toc 8" w:uiPriority="39"/>
-    <w:lsdException w:name="toc 9" w:uiPriority="39"/>
-    <w:lsdException w:name="caption" w:uiPriority="35" w:qFormat="1"/>
-    <w:lsdException w:name="Title" w:semiHidden="0" w:uiPriority="10" w:unhideWhenUsed="0" w:qFormat="1"/>
-    <w:lsdException w:name="Default Paragraph Font" w:uiPriority="1"/>
-    <w:lsdException w:name="Subtitle" w:semiHidden="0" w:uiPriority="11" w:unhideWhenUsed="0" w:qFormat="1"/>
-    <w:lsdException w:name="Strong" w:semiHidden="0" w:uiPriority="22" w:unhideWhenUsed="0" w:qFormat="1"/>
-    <w:lsdException w:name="Emphasis" w:semiHidden="0" w:uiPriority="20" w:unhideWhenUsed="0" w:qFormat="1"/>
-    <w:lsdException w:name="Table Grid" w:semiHidden="0" w:uiPriority="59" w:unhideWhenUsed="0"/>
-    <w:lsdException w:name="Placeholder Text" w:unhideWhenUsed="0"/>
-    <w:lsdException w:name="No Spacing" w:semiHidden="0" w:uiPriority="1" w:unhideWhenUsed="0" w:qFormat="1"/>
-    <w:lsdException w:name="Light Shading" w:semiHidden="0" w:uiPriority="60" w:unhideWhenUsed="0"/>
-    <w:lsdException w:name="Light List" w:semiHidden="0" w:uiPriority="61" w:unhideWhenUsed="0"/>
-    <w:lsdException w:name="Light Grid" w:semiHidden="0" w:uiPriority="62" w:unhideWhenUsed="0"/>
-    <w:lsdException w:name="Medium Shading 1" w:semiHidden="0" w:uiPriority="63" w:unhideWhenUsed="0"/>
-    <w:lsdException w:name="Medium Shading 2" w:semiHidden="0" w:uiPriority="64" w:unhideWhenUsed="0"/>
-    <w:lsdException w:name="Medium List 1" w:semiHidden="0" w:uiPriority="65" w:unhideWhenUsed="0"/>
-    <w:lsdException w:name="Medium List 2" w:semiHidden="0" w:uiPriority="66" w:unhideWhenUsed="0"/>
-    <w:lsdException w:name="Medium Grid 1" w:semiHidden="0" w:uiPriority="67" w:unhideWhenUsed="0"/>
-    <w:lsdException w:name="Medium Grid 2" w:semiHidden="0" w:uiPriority="68" w:unhideWhenUsed="0"/>
-    <w:lsdException w:name="Medium Grid 3" w:semiHidden="0" w:uiPriority="69" w:unhideWhenUsed="0"/>
-    <w:lsdException w:name="Dark List" w:semiHidden="0" w:uiPriority="70" w:unhideWhenUsed="0"/>
-    <w:lsdException w:name="Colorful Shading" w:semiHidden="0" w:uiPriority="71" w:unhideWhenUsed="0"/>
-    <w:lsdException w:name="Colorful List" w:semiHidden="0" w:uiPriority="72" w:unhideWhenUsed="0"/>
-    <w:lsdException w:name="Colorful Grid" w:semiHidden="0" w:uiPriority="73" w:unhideWhenUsed="0"/>
-    <w:lsdException w:name="Light Shading Accent 1" w:semiHidden="0" w:uiPriority="60" w:unhideWhenUsed="0"/>
-    <w:lsdException w:name="Light List Accent 1" w:semiHidden="0" w:uiPriority="61" w:unhideWhenUsed="0"/>
-    <w:lsdException w:name="Light Grid Accent 1" w:semiHidden="0" w:uiPriority="62" w:unhideWhenUsed="0"/>
-    <w:lsdException w:name="Medium Shading 1 Accent 1" w:semiHidden="0" w:uiPriority="63" w:unhideWhenUsed="0"/>
-    <w:lsdException w:name="Medium Shading 2 Accent 1" w:semiHidden="0" w:uiPriority="64" w:unhideWhenUsed="0"/>
-    <w:lsdException w:name="Medium List 1 Accent 1" w:semiHidden="0" w:uiPriority="65" w:unhideWhenUsed="0"/>
-    <w:lsdException w:name="Revision" w:unhideWhenUsed="0"/>
-    <w:lsdException w:name="List Paragraph" w:semiHidden="0" w:uiPriority="34" w:unhideWhenUsed="0" w:qFormat="1"/>
-    <w:lsdException w:name="Quote" w:semiHidden="0" w:uiPriority="29" w:unhideWhenUsed="0" w:qFormat="1"/>
-    <w:lsdException w:name="Intense Quote" w:semiHidden="0" w:uiPriority="30" w:unhideWhenUsed="0" w:qFormat="1"/>
-    <w:lsdException w:name="Medium List 2 Accent 1" w:semiHidden="0" w:uiPriority="66" w:unhideWhenUsed="0"/>
-    <w:lsdException w:name="Medium Grid 1 Accent 1" w:semiHidden="0" w:uiPriority="67" w:unhideWhenUsed="0"/>
-    <w:lsdException w:name="Medium Grid 2 Accent 1" w:semiHidden="0" w:uiPriority="68" w:unhideWhenUsed="0"/>
-    <w:lsdException w:name="Medium Grid 3 Accent 1" w:semiHidden="0" w:uiPriority="69" w:unhideWhenUsed="0"/>
-    <w:lsdException w:name="Dark List Accent 1" w:semiHidden="0" w:uiPriority="70" w:unhideWhenUsed="0"/>
-    <w:lsdException w:name="Colorful Shading Accent 1" w:semiHidden="0" w:uiPriority="71" w:unhideWhenUsed="0"/>
-    <w:lsdException w:name="Colorful List Accent 1" w:semiHidden="0" w:uiPriority="72" w:unhideWhenUsed="0"/>
-    <w:lsdException w:name="Colorful Grid Accent 1" w:semiHidden="0" w:uiPriority="73" w:unhideWhenUsed="0"/>
-    <w:lsdException w:name="Light Shading Accent 2" w:semiHidden="0" w:uiPriority="60" w:unhideWhenUsed="0"/>
-    <w:lsdException w:name="Light List Accent 2" w:semiHidden="0" w:uiPriority="61" w:unhideWhenUsed="0"/>
-    <w:lsdException w:name="Light Grid Accent 2" w:semiHidden="0" w:uiPriority="62" w:unhideWhenUsed="0"/>
-    <w:lsdException w:name="Medium Shading 1 Accent 2" w:semiHidden="0" w:uiPriority="63" w:unhideWhenUsed="0"/>
-    <w:lsdException w:name="Medium Shading 2 Accent 2" w:semiHidden="0" w:uiPriority="64" w:unhideWhenUsed="0"/>
-    <w:lsdException w:name="Medium List 1 Accent 2" w:semiHidden="0" w:uiPriority="65" w:unhideWhenUsed="0"/>
-    <w:lsdException w:name="Medium List 2 Accent 2" w:semiHidden="0" w:uiPriority="66" w:unhideWhenUsed="0"/>
-    <w:lsdException w:name="Medium Grid 1 Accent 2" w:semiHidden="0" w:uiPriority="67" w:unhideWhenUsed="0"/>
-    <w:lsdException w:name="Medium Grid 2 Accent 2" w:semiHidden="0" w:uiPriority="68" w:unhideWhenUsed="0"/>
-    <w:lsdException w:name="Medium Grid 3 Accent 2" w:semiHidden="0" w:uiPriority="69" w:unhideWhenUsed="0"/>
-    <w:lsdException w:name="Dark List Accent 2" w:semiHidden="0" w:uiPriority="70" w:unhideWhenUsed="0"/>
-    <w:lsdException w:name="Colorful Shading Accent 2" w:semiHidden="0" w:uiPriority="71" w:unhideWhenUsed="0"/>
-    <w:lsdException w:name="Colorful List Accent 2" w:semiHidden="0" w:uiPriority="72" w:unhideWhenUsed="0"/>
-    <w:lsdException w:name="Colorful Grid Accent 2" w:semiHidden="0" w:uiPriority="73" w:unhideWhenUsed="0"/>
-    <w:lsdException w:name="Light Shading Accent 3" w:semiHidden="0" w:uiPriority="60" w:unhideWhenUsed="0"/>
-    <w:lsdException w:name="Light List Accent 3" w:semiHidden="0" w:uiPriority="61" w:unhideWhenUsed="0"/>
-    <w:lsdException w:name="Light Grid Accent 3" w:semiHidden="0" w:uiPriority="62" w:unhideWhenUsed="0"/>
-    <w:lsdException w:name="Medium Shading 1 Accent 3" w:semiHidden="0" w:uiPriority="63" w:unhideWhenUsed="0"/>
-    <w:lsdException w:name="Medium Shading 2 Accent 3" w:semiHidden="0" w:uiPriority="64" w:unhideWhenUsed="0"/>
-    <w:lsdException w:name="Medium List 1 Accent 3" w:semiHidden="0" w:uiPriority="65" w:unhideWhenUsed="0"/>
-    <w:lsdException w:name="Medium List 2 Accent 3" w:semiHidden="0" w:uiPriority="66" w:unhideWhenUsed="0"/>
-    <w:lsdException w:name="Medium Grid 1 Accent 3" w:semiHidden="0" w:uiPriority="67" w:unhideWhenUsed="0"/>
-    <w:lsdException w:name="Medium Grid 2 Accent 3" w:semiHidden="0" w:uiPriority="68" w:unhideWhenUsed="0"/>
-    <w:lsdException w:name="Medium Grid 3 Accent 3" w:semiHidden="0" w:uiPriority="69" w:unhideWhenUsed="0"/>
-    <w:lsdException w:name="Dark List Accent 3" w:semiHidden="0" w:uiPriority="70" w:unhideWhenUsed="0"/>
-    <w:lsdException w:name="Colorful Shading Accent 3" w:semiHidden="0" w:uiPriority="71" w:unhideWhenUsed="0"/>
-    <w:lsdException w:name="Colorful List Accent 3" w:semiHidden="0" w:uiPriority="72" w:unhideWhenUsed="0"/>
-    <w:lsdException w:name="Colorful Grid Accent 3" w:semiHidden="0" w:uiPriority="73" w:unhideWhenUsed="0"/>
-    <w:lsdException w:name="Light Shading Accent 4" w:semiHidden="0" w:uiPriority="60" w:unhideWhenUsed="0"/>
-    <w:lsdException w:name="Light List Accent 4" w:semiHidden="0" w:uiPriority="61" w:unhideWhenUsed="0"/>
-    <w:lsdException w:name="Light Grid Accent 4" w:semiHidden="0" w:uiPriority="62" w:unhideWhenUsed="0"/>
-    <w:lsdException w:name="Medium Shading 1 Accent 4" w:semiHidden="0" w:uiPriority="63" w:unhideWhenUsed="0"/>
-    <w:lsdException w:name="Medium Shading 2 Accent 4" w:semiHidden="0" w:uiPriority="64" w:unhideWhenUsed="0"/>
-    <w:lsdException w:name="Medium List 1 Accent 4" w:semiHidden="0" w:uiPriority="65" w:unhideWhenUsed="0"/>
-    <w:lsdException w:name="Medium List 2 Accent 4" w:semiHidden="0" w:uiPriority="66" w:unhideWhenUsed="0"/>
-    <w:lsdException w:name="Medium Grid 1 Accent 4" w:semiHidden="0" w:uiPriority="67" w:unhideWhenUsed="0"/>
-    <w:lsdException w:name="Medium Grid 2 Accent 4" w:semiHidden="0" w:uiPriority="68" w:unhideWhenUsed="0"/>
-    <w:lsdException w:name="Medium Grid 3 Accent 4" w:semiHidden="0" w:uiPriority="69" w:unhideWhenUsed="0"/>
-    <w:lsdException w:name="Dark List Accent 4" w:semiHidden="0" w:uiPriority="70" w:unhideWhenUsed="0"/>
-    <w:lsdException w:name="Colorful Shading Accent 4" w:semiHidden="0" w:uiPriority="71" w:unhideWhenUsed="0"/>
-    <w:lsdException w:name="Colorful List Accent 4" w:semiHidden="0" w:uiPriority="72" w:unhideWhenUsed="0"/>
-    <w:lsdException w:name="Colorful Grid Accent 4" w:semiHidden="0" w:uiPriority="73" w:unhideWhenUsed="0"/>
-    <w:lsdException w:name="Light Shading Accent 5" w:semiHidden="0" w:uiPriority="60" w:unhideWhenUsed="0"/>
-    <w:lsdException w:name="Light List Accent 5" w:semiHidden="0" w:uiPriority="61" w:unhideWhenUsed="0"/>
-    <w:lsdException w:name="Light Grid Accent 5" w:semiHidden="0" w:uiPriority="62" w:unhideWhenUsed="0"/>
-    <w:lsdException w:name="Medium Shading 1 Accent 5" w:semiHidden="0" w:uiPriority="63" w:unhideWhenUsed="0"/>
-    <w:lsdException w:name="Medium Shading 2 Accent 5" w:semiHidden="0" w:uiPriority="64" w:unhideWhenUsed="0"/>
-    <w:lsdException w:name="Medium List 1 Accent 5" w:semiHidden="0" w:uiPriority="65" w:unhideWhenUsed="0"/>
-    <w:lsdException w:name="Medium List 2 Accent 5" w:semiHidden="0" w:uiPriority="66" w:unhideWhenUsed="0"/>
-    <w:lsdException w:name="Medium Grid 1 Accent 5" w:semiHidden="0" w:uiPriority="67" w:unhideWhenUsed="0"/>
-    <w:lsdException w:name="Medium Grid 2 Accent 5" w:semiHidden="0" w:uiPriority="68" w:unhideWhenUsed="0"/>
-    <w:lsdException w:name="Medium Grid 3 Accent 5" w:semiHidden="0" w:uiPriority="69" w:unhideWhenUsed="0"/>
-    <w:lsdException w:name="Dark List Accent 5" w:semiHidden="0" w:uiPriority="70" w:unhideWhenUsed="0"/>
-    <w:lsdException w:name="Colorful Shading Accent 5" w:semiHidden="0" w:uiPriority="71" w:unhideWhenUsed="0"/>
-    <w:lsdException w:name="Colorful List Accent 5" w:semiHidden="0" w:uiPriority="72" w:unhideWhenUsed="0"/>
-    <w:lsdException w:name="Colorful Grid Accent 5" w:semiHidden="0" w:uiPriority="73" w:unhideWhenUsed="0"/>
-    <w:lsdException w:name="Light Shading Accent 6" w:semiHidden="0" w:uiPriority="60" w:unhideWhenUsed="0"/>
-    <w:lsdException w:name="Light List Accent 6" w:semiHidden="0" w:uiPriority="61" w:unhideWhenUsed="0"/>
-    <w:lsdException w:name="Light Grid Accent 6" w:semiHidden="0" w:uiPriority="62" w:unhideWhenUsed="0"/>
-    <w:lsdException w:name="Medium Shading 1 Accent 6" w:semiHidden="0" w:uiPriority="63" w:unhideWhenUsed="0"/>
-    <w:lsdException w:name="Medium Shading 2 Accent 6" w:semiHidden="0" w:uiPriority="64" w:unhideWhenUsed="0"/>
-    <w:lsdException w:name="Medium List 1 Accent 6" w:semiHidden="0" w:uiPriority="65" w:unhideWhenUsed="0"/>
-    <w:lsdException w:name="Medium List 2 Accent 6" w:semiHidden="0" w:uiPriority="66" w:unhideWhenUsed="0"/>
-    <w:lsdException w:name="Medium Grid 1 Accent 6" w:semiHidden="0" w:uiPriority="67" w:unhideWhenUsed="0"/>
-    <w:lsdException w:name="Medium Grid 2 Accent 6" w:semiHidden="0" w:uiPriority="68" w:unhideWhenUsed="0"/>
-    <w:lsdException w:name="Medium Grid 3 Accent 6" w:semiHidden="0" w:uiPriority="69" w:unhideWhenUsed="0"/>
-    <w:lsdException w:name="Dark List Accent 6" w:semiHidden="0" w:uiPriority="70" w:unhideWhenUsed="0"/>
-    <w:lsdException w:name="Colorful Shading Accent 6" w:semiHidden="0" w:uiPriority="71" w:unhideWhenUsed="0"/>
-    <w:lsdException w:name="Colorful List Accent 6" w:semiHidden="0" w:uiPriority="72" w:unhideWhenUsed="0"/>
-    <w:lsdException w:name="Colorful Grid Accent 6" w:semiHidden="0" w:uiPriority="73" w:unhideWhenUsed="0"/>
-    <w:lsdException w:name="Subtle Emphasis" w:semiHidden="0" w:uiPriority="19" w:unhideWhenUsed="0" w:qFormat="1"/>
-    <w:lsdException w:name="Intense Emphasis" w:semiHidden="0" w:uiPriority="21" w:unhideWhenUsed="0" w:qFormat="1"/>
-    <w:lsdException w:name="Subtle Reference" w:semiHidden="0" w:uiPriority="31" w:unhideWhenUsed="0" w:qFormat="1"/>
-    <w:lsdException w:name="Intense Reference" w:semiHidden="0" w:uiPriority="32" w:unhideWhenUsed="0" w:qFormat="1"/>
-    <w:lsdException w:name="Book Title" w:semiHidden="0" w:uiPriority="33" w:unhideWhenUsed="0" w:qFormat="1"/>
-    <w:lsdException w:name="Bibliography" w:uiPriority="37"/>
-    <w:lsdException w:name="TOC Heading" w:uiPriority="39" w:qFormat="1"/>
-  </w:latentStyles>
-  <w:style w:type="paragraph" w:default="1" w:styleId="Normal">
-    <w:name w:val="Normal"/>
-    <w:rsid w:val="005C6798"/>
-  </w:style>
-  <w:style w:type="paragraph" w:styleId="Heading1">
-    <w:name w:val="heading 1"/>
-    <w:basedOn w:val="Normal"/>
-    <w:next w:val="Normal"/>
-    <w:pPr>
-      <w:keepNext/>
-      <w:keepLines/>
-      <w:spacing w:before="400" w:after="120"/>
-      <w:outlineLvl w:val="0"/>
-    </w:pPr>
-    <w:rPr>
-      <w:sz w:val="40"/>
-      <w:szCs w:val="40"/>
-    </w:rPr>
-  </w:style>
-  <w:style w:type="paragraph" w:styleId="Heading2">
-    <w:name w:val="heading 2"/>
-    <w:basedOn w:val="Normal"/>
-    <w:next w:val="Normal"/>
-    <w:pPr>
-      <w:keepNext/>
-      <w:keepLines/>
-      <w:spacing w:before="360" w:after="120"/>
-      <w:outlineLvl w:val="1"/>
-    </w:pPr>
-    <w:rPr>
-      <w:sz w:val="32"/>
-      <w:szCs w:val="32"/>
-    </w:rPr>
-  </w:style>
-  <w:style w:type="paragraph" w:styleId="Heading3">
-    <w:name w:val="heading 3"/>
-    <w:basedOn w:val="Normal"/>
-    <w:next w:val="Normal"/>
-    <w:pPr>
-      <w:keepNext/>
-      <w:keepLines/>
-      <w:spacing w:before="320" w:after="80"/>
-      <w:outlineLvl w:val="2"/>
-    </w:pPr>
-    <w:rPr>
-      <w:color w:val="434343"/>
-      <w:sz w:val="28"/>
-      <w:szCs w:val="28"/>
-    </w:rPr>
-  </w:style>
-  <w:style w:type="paragraph" w:styleId="Heading4">
-    <w:name w:val="heading 4"/>
-    <w:basedOn w:val="Normal"/>
-    <w:next w:val="Normal"/>
-    <w:pPr>
-      <w:keepNext/>
-      <w:keepLines/>
-      <w:spacing w:before="280" w:after="80"/>
-      <w:outlineLvl w:val="3"/>
-    </w:pPr>
-    <w:rPr>
-      <w:color w:val="666666"/>
-      <w:sz w:val="24"/>
-      <w:szCs w:val="24"/>
-    </w:rPr>
-  </w:style>
-  <w:style w:type="paragraph" w:styleId="Heading5">
-    <w:name w:val="heading 5"/>
-    <w:basedOn w:val="Normal"/>
-    <w:next w:val="Normal"/>
-    <w:pPr>
-      <w:keepNext/>
-      <w:keepLines/>
-      <w:spacing w:before="240" w:after="80"/>
-      <w:outlineLvl w:val="4"/>
-    </w:pPr>
-    <w:rPr>
-      <w:color w:val="666666"/>
-    </w:rPr>
-  </w:style>
-  <w:style w:type="paragraph" w:styleId="Heading6">
-    <w:name w:val="heading 6"/>
-    <w:basedOn w:val="Normal"/>
-    <w:next w:val="Normal"/>
-    <w:pPr>
-      <w:keepNext/>
-      <w:keepLines/>
-      <w:spacing w:before="240" w:after="80"/>
-      <w:outlineLvl w:val="5"/>
-    </w:pPr>
-    <w:rPr>
-      <w:i/>
-      <w:color w:val="666666"/>
-    </w:rPr>
-  </w:style>
-  <w:style w:type="character" w:default="1" w:styleId="DefaultParagraphFont">
-    <w:name w:val="Default Paragraph Font"/>
-    <w:uiPriority w:val="1"/>
-    <w:semiHidden/>
-    <w:unhideWhenUsed/>
-  </w:style>
-  <w:style w:type="table" w:default="1" w:styleId="TableNormal">
-    <w:name w:val="Normal Table"/>
-    <w:uiPriority w:val="99"/>
-    <w:semiHidden/>
-    <w:unhideWhenUsed/>
-    <w:tblPr>
-      <w:tblInd w:w="0" w:type="dxa"/>
-      <w:tblCellMar>
-        <w:top w:w="0" w:type="dxa"/>
-        <w:left w:w="108" w:type="dxa"/>
-        <w:bottom w:w="0" w:type="dxa"/>
-        <w:right w:w="108" w:type="dxa"/>
-      </w:tblCellMar>
-    </w:tblPr>
-  </w:style>
-  <w:style w:type="numbering" w:default="1" w:styleId="NoList">
-    <w:name w:val="No List"/>
-    <w:uiPriority w:val="99"/>
-    <w:semiHidden/>
-    <w:unhideWhenUsed/>
-  </w:style>
-  <w:style w:type="paragraph" w:styleId="Title">
-    <w:name w:val="Title"/>
-    <w:basedOn w:val="Normal"/>
-    <w:next w:val="Normal"/>
-    <w:pPr>
-      <w:keepNext/>
-      <w:keepLines/>
-      <w:spacing w:after="60"/>
-    </w:pPr>
-    <w:rPr>
-      <w:sz w:val="52"/>
-      <w:szCs w:val="52"/>
-    </w:rPr>
-  </w:style>
-  <w:style w:type="paragraph" w:styleId="Subtitle">
-    <w:name w:val="Subtitle"/>
-    <w:basedOn w:val="Normal"/>
-    <w:next w:val="Normal"/>
-    <w:pPr>
-      <w:keepNext/>
-      <w:keepLines/>
-      <w:spacing w:after="320"/>
-    </w:pPr>
-    <w:rPr>
-      <w:color w:val="666666"/>
-      <w:sz w:val="30"/>
-      <w:szCs w:val="30"/>
-    </w:rPr>
-  </w:style>
-  <w:style w:type="table" w:customStyle="1" w:styleId="a">
-    <w:basedOn w:val="TableNormal"/>
-    <w:pPr>
-      <w:spacing w:line="240" w:lineRule="auto"/>
-    </w:pPr>
-    <w:rPr>
-      <w:rFonts w:ascii="Calibri" w:eastAsia="Calibri" w:hAnsi="Calibri" w:cs="Calibri"/>
-      <w:color w:val="000000"/>
-    </w:rPr>
-    <w:tblPr>
-      <w:tblStyleRowBandSize w:val="1"/>
-      <w:tblStyleColBandSize w:val="1"/>
-      <w:tblInd w:w="0" w:type="dxa"/>
-      <w:tblCellMar>
-        <w:top w:w="0" w:type="dxa"/>
-        <w:left w:w="115" w:type="dxa"/>
-        <w:bottom w:w="0" w:type="dxa"/>
-        <w:right w:w="115" w:type="dxa"/>
-      </w:tblCellMar>
-    </w:tblPr>
-    <w:tcPr>
-      <w:shd w:val="clear" w:color="auto" w:fill="DFD8E8"/>
-    </w:tcPr>
-    <w:tblStylePr w:type="firstRow">
-      <w:rPr>
-        <w:b/>
-        <w:color w:val="000000"/>
-      </w:rPr>
-      <w:tblPr/>
-      <w:tcPr>
-        <w:shd w:val="clear" w:color="auto" w:fill="F2EFF5"/>
-      </w:tcPr>
-    </w:tblStylePr>
-    <w:tblStylePr w:type="lastRow">
-      <w:rPr>
-        <w:b/>
-        <w:color w:val="000000"/>
-      </w:rPr>
-      <w:tblPr/>
-      <w:tcPr>
-        <w:tcBorders>
-          <w:top w:val="single" w:sz="12" w:space="0" w:color="000000"/>
-          <w:left w:val="nil"/>
-          <w:bottom w:val="nil"/>
-          <w:right w:val="nil"/>
-          <w:insideH w:val="nil"/>
-          <w:insideV w:val="nil"/>
-        </w:tcBorders>
-        <w:shd w:val="clear" w:color="auto" w:fill="FFFFFF"/>
-      </w:tcPr>
-    </w:tblStylePr>
-    <w:tblStylePr w:type="firstCol">
-      <w:rPr>
-        <w:b/>
-        <w:color w:val="000000"/>
-      </w:rPr>
-      <w:tblPr/>
-      <w:tcPr>
-        <w:tcBorders>
-          <w:top w:val="nil"/>
-          <w:left w:val="nil"/>
-          <w:bottom w:val="nil"/>
-          <w:right w:val="nil"/>
-          <w:insideH w:val="nil"/>
-          <w:insideV w:val="nil"/>
-        </w:tcBorders>
-        <w:shd w:val="clear" w:color="auto" w:fill="FFFFFF"/>
-      </w:tcPr>
-    </w:tblStylePr>
-    <w:tblStylePr w:type="lastCol">
-      <w:rPr>
-        <w:b w:val="0"/>
-        <w:color w:val="000000"/>
-      </w:rPr>
-      <w:tblPr/>
-      <w:tcPr>
-        <w:tcBorders>
-          <w:top w:val="nil"/>
-          <w:left w:val="nil"/>
-          <w:bottom w:val="nil"/>
-          <w:right w:val="nil"/>
-          <w:insideH w:val="nil"/>
-          <w:insideV w:val="nil"/>
-        </w:tcBorders>
-        <w:shd w:val="clear" w:color="auto" w:fill="E5DFEC"/>
-      </w:tcPr>
-    </w:tblStylePr>
-    <w:tblStylePr w:type="band1Vert">
-      <w:tblPr/>
-      <w:tcPr>
-        <w:shd w:val="clear" w:color="auto" w:fill="BFB1D0"/>
-      </w:tcPr>
-    </w:tblStylePr>
-    <w:tblStylePr w:type="band1Horz">
-      <w:tblPr/>
-      <w:tcPr>
-        <w:tcBorders>
-          <w:insideH w:val="single" w:sz="6" w:space="0" w:color="8064A2"/>
-          <w:insideV w:val="single" w:sz="6" w:space="0" w:color="8064A2"/>
-        </w:tcBorders>
-        <w:shd w:val="clear" w:color="auto" w:fill="BFB1D0"/>
-      </w:tcPr>
-    </w:tblStylePr>
-    <w:tblStylePr w:type="nwCell">
-      <w:tblPr/>
-      <w:tcPr>
-        <w:shd w:val="clear" w:color="auto" w:fill="FFFFFF"/>
-      </w:tcPr>
-    </w:tblStylePr>
-  </w:style>
-  <w:style w:type="table" w:customStyle="1" w:styleId="a0">
-    <w:basedOn w:val="TableNormal"/>
-    <w:pPr>
-      <w:spacing w:line="240" w:lineRule="auto"/>
-    </w:pPr>
-    <w:rPr>
-      <w:rFonts w:ascii="Calibri" w:eastAsia="Calibri" w:hAnsi="Calibri" w:cs="Calibri"/>
-      <w:color w:val="000000"/>
-    </w:rPr>
-    <w:tblPr>
-      <w:tblStyleRowBandSize w:val="1"/>
-      <w:tblStyleColBandSize w:val="1"/>
-      <w:tblInd w:w="0" w:type="dxa"/>
-      <w:tblCellMar>
-        <w:top w:w="0" w:type="dxa"/>
-        <w:left w:w="115" w:type="dxa"/>
-        <w:bottom w:w="0" w:type="dxa"/>
-        <w:right w:w="115" w:type="dxa"/>
-      </w:tblCellMar>
-    </w:tblPr>
-    <w:tcPr>
-      <w:shd w:val="clear" w:color="auto" w:fill="DFD8E8"/>
-    </w:tcPr>
-    <w:tblStylePr w:type="firstRow">
-      <w:rPr>
-        <w:b/>
-        <w:color w:val="000000"/>
-      </w:rPr>
-      <w:tblPr/>
-      <w:tcPr>
-        <w:shd w:val="clear" w:color="auto" w:fill="F2EFF5"/>
-      </w:tcPr>
-    </w:tblStylePr>
-    <w:tblStylePr w:type="lastRow">
-      <w:rPr>
-        <w:b/>
-        <w:color w:val="000000"/>
-      </w:rPr>
-      <w:tblPr/>
-      <w:tcPr>
-        <w:tcBorders>
-          <w:top w:val="single" w:sz="12" w:space="0" w:color="000000"/>
-          <w:left w:val="nil"/>
-          <w:bottom w:val="nil"/>
-          <w:right w:val="nil"/>
-          <w:insideH w:val="nil"/>
-          <w:insideV w:val="nil"/>
-        </w:tcBorders>
-        <w:shd w:val="clear" w:color="auto" w:fill="FFFFFF"/>
-      </w:tcPr>
-    </w:tblStylePr>
-    <w:tblStylePr w:type="firstCol">
-      <w:rPr>
-        <w:b/>
-        <w:color w:val="000000"/>
-      </w:rPr>
-      <w:tblPr/>
-      <w:tcPr>
-        <w:tcBorders>
-          <w:top w:val="nil"/>
-          <w:left w:val="nil"/>
-          <w:bottom w:val="nil"/>
-          <w:right w:val="nil"/>
-          <w:insideH w:val="nil"/>
-          <w:insideV w:val="nil"/>
-        </w:tcBorders>
-        <w:shd w:val="clear" w:color="auto" w:fill="FFFFFF"/>
-      </w:tcPr>
-    </w:tblStylePr>
-    <w:tblStylePr w:type="lastCol">
-      <w:rPr>
-        <w:b w:val="0"/>
-        <w:color w:val="000000"/>
-      </w:rPr>
-      <w:tblPr/>
-      <w:tcPr>
-        <w:tcBorders>
-          <w:top w:val="nil"/>
-          <w:left w:val="nil"/>
-          <w:bottom w:val="nil"/>
-          <w:right w:val="nil"/>
-          <w:insideH w:val="nil"/>
-          <w:insideV w:val="nil"/>
-        </w:tcBorders>
-        <w:shd w:val="clear" w:color="auto" w:fill="E5DFEC"/>
-      </w:tcPr>
-    </w:tblStylePr>
-    <w:tblStylePr w:type="band1Vert">
-      <w:tblPr/>
-      <w:tcPr>
-        <w:shd w:val="clear" w:color="auto" w:fill="BFB1D0"/>
-      </w:tcPr>
-    </w:tblStylePr>
-    <w:tblStylePr w:type="band1Horz">
-      <w:tblPr/>
-      <w:tcPr>
-        <w:tcBorders>
-          <w:insideH w:val="single" w:sz="6" w:space="0" w:color="8064A2"/>
-          <w:insideV w:val="single" w:sz="6" w:space="0" w:color="8064A2"/>
-        </w:tcBorders>
-        <w:shd w:val="clear" w:color="auto" w:fill="BFB1D0"/>
-      </w:tcPr>
-    </w:tblStylePr>
-    <w:tblStylePr w:type="nwCell">
-      <w:tblPr/>
-      <w:tcPr>
-        <w:shd w:val="clear" w:color="auto" w:fill="FFFFFF"/>
-      </w:tcPr>
-    </w:tblStylePr>
-  </w:style>
-  <w:style w:type="table" w:customStyle="1" w:styleId="a1">
-    <w:basedOn w:val="TableNormal"/>
-    <w:pPr>
-      <w:spacing w:line="240" w:lineRule="auto"/>
-    </w:pPr>
-    <w:rPr>
-      <w:rFonts w:ascii="Calibri" w:eastAsia="Calibri" w:hAnsi="Calibri" w:cs="Calibri"/>
-      <w:color w:val="000000"/>
-    </w:rPr>
-    <w:tblPr>
-      <w:tblStyleRowBandSize w:val="1"/>
-      <w:tblStyleColBandSize w:val="1"/>
-      <w:tblInd w:w="0" w:type="dxa"/>
-      <w:tblCellMar>
-        <w:top w:w="0" w:type="dxa"/>
-        <w:left w:w="115" w:type="dxa"/>
-        <w:bottom w:w="0" w:type="dxa"/>
-        <w:right w:w="115" w:type="dxa"/>
-      </w:tblCellMar>
-    </w:tblPr>
-    <w:tcPr>
-      <w:shd w:val="clear" w:color="auto" w:fill="DFD8E8"/>
-    </w:tcPr>
-    <w:tblStylePr w:type="firstRow">
-      <w:rPr>
-        <w:b/>
-        <w:color w:val="000000"/>
-      </w:rPr>
-      <w:tblPr/>
-      <w:tcPr>
-        <w:shd w:val="clear" w:color="auto" w:fill="F2EFF5"/>
-      </w:tcPr>
-    </w:tblStylePr>
-    <w:tblStylePr w:type="lastRow">
-      <w:rPr>
-        <w:b/>
-        <w:color w:val="000000"/>
-      </w:rPr>
-      <w:tblPr/>
-      <w:tcPr>
-        <w:tcBorders>
-          <w:top w:val="single" w:sz="12" w:space="0" w:color="000000"/>
-          <w:left w:val="nil"/>
-          <w:bottom w:val="nil"/>
-          <w:right w:val="nil"/>
-          <w:insideH w:val="nil"/>
-          <w:insideV w:val="nil"/>
-        </w:tcBorders>
-        <w:shd w:val="clear" w:color="auto" w:fill="FFFFFF"/>
-      </w:tcPr>
-    </w:tblStylePr>
-    <w:tblStylePr w:type="firstCol">
-      <w:rPr>
-        <w:b/>
-        <w:color w:val="000000"/>
-      </w:rPr>
-      <w:tblPr/>
-      <w:tcPr>
-        <w:tcBorders>
-          <w:top w:val="nil"/>
-          <w:left w:val="nil"/>
-          <w:bottom w:val="nil"/>
-          <w:right w:val="nil"/>
-          <w:insideH w:val="nil"/>
-          <w:insideV w:val="nil"/>
-        </w:tcBorders>
-        <w:shd w:val="clear" w:color="auto" w:fill="FFFFFF"/>
-      </w:tcPr>
-    </w:tblStylePr>
-    <w:tblStylePr w:type="lastCol">
-      <w:rPr>
-        <w:b w:val="0"/>
-        <w:color w:val="000000"/>
-      </w:rPr>
-      <w:tblPr/>
-      <w:tcPr>
-        <w:tcBorders>
-          <w:top w:val="nil"/>
-          <w:left w:val="nil"/>
-          <w:bottom w:val="nil"/>
-          <w:right w:val="nil"/>
-          <w:insideH w:val="nil"/>
-          <w:insideV w:val="nil"/>
-        </w:tcBorders>
-        <w:shd w:val="clear" w:color="auto" w:fill="E5DFEC"/>
-      </w:tcPr>
-    </w:tblStylePr>
-    <w:tblStylePr w:type="band1Vert">
-      <w:tblPr/>
-      <w:tcPr>
-        <w:shd w:val="clear" w:color="auto" w:fill="BFB1D0"/>
-      </w:tcPr>
-    </w:tblStylePr>
-    <w:tblStylePr w:type="band1Horz">
-      <w:tblPr/>
-      <w:tcPr>
-        <w:tcBorders>
-          <w:insideH w:val="single" w:sz="6" w:space="0" w:color="8064A2"/>
-          <w:insideV w:val="single" w:sz="6" w:space="0" w:color="8064A2"/>
-        </w:tcBorders>
-        <w:shd w:val="clear" w:color="auto" w:fill="BFB1D0"/>
-      </w:tcPr>
-    </w:tblStylePr>
-    <w:tblStylePr w:type="nwCell">
-      <w:tblPr/>
-      <w:tcPr>
-        <w:shd w:val="clear" w:color="auto" w:fill="FFFFFF"/>
-      </w:tcPr>
-    </w:tblStylePr>
-  </w:style>
-  <w:style w:type="table" w:customStyle="1" w:styleId="a2">
-    <w:basedOn w:val="TableNormal"/>
-    <w:pPr>
-      <w:spacing w:line="240" w:lineRule="auto"/>
-    </w:pPr>
-    <w:rPr>
-      <w:rFonts w:ascii="Calibri" w:eastAsia="Calibri" w:hAnsi="Calibri" w:cs="Calibri"/>
-      <w:color w:val="000000"/>
-    </w:rPr>
-    <w:tblPr>
-      <w:tblStyleRowBandSize w:val="1"/>
-      <w:tblStyleColBandSize w:val="1"/>
-      <w:tblInd w:w="0" w:type="dxa"/>
-      <w:tblCellMar>
-        <w:top w:w="0" w:type="dxa"/>
-        <w:left w:w="115" w:type="dxa"/>
-        <w:bottom w:w="0" w:type="dxa"/>
-        <w:right w:w="115" w:type="dxa"/>
-      </w:tblCellMar>
-    </w:tblPr>
-    <w:tcPr>
-      <w:shd w:val="clear" w:color="auto" w:fill="DFD8E8"/>
-    </w:tcPr>
-  </w:style>
-  <w:style w:type="table" w:customStyle="1" w:styleId="a3">
-    <w:basedOn w:val="TableNormal"/>
-    <w:pPr>
-      <w:spacing w:line="240" w:lineRule="auto"/>
-    </w:pPr>
-    <w:rPr>
-      <w:rFonts w:ascii="Calibri" w:eastAsia="Calibri" w:hAnsi="Calibri" w:cs="Calibri"/>
-      <w:color w:val="000000"/>
-    </w:rPr>
-    <w:tblPr>
-      <w:tblStyleRowBandSize w:val="1"/>
-      <w:tblStyleColBandSize w:val="1"/>
-      <w:tblInd w:w="0" w:type="dxa"/>
-      <w:tblCellMar>
-        <w:top w:w="0" w:type="dxa"/>
-        <w:left w:w="115" w:type="dxa"/>
-        <w:bottom w:w="0" w:type="dxa"/>
-        <w:right w:w="115" w:type="dxa"/>
-      </w:tblCellMar>
-    </w:tblPr>
-    <w:tcPr>
-      <w:shd w:val="clear" w:color="auto" w:fill="DFD8E8"/>
-    </w:tcPr>
-  </w:style>
-  <w:style w:type="table" w:customStyle="1" w:styleId="a4">
-    <w:basedOn w:val="TableNormal"/>
-    <w:tblPr>
-      <w:tblStyleRowBandSize w:val="1"/>
-      <w:tblStyleColBandSize w:val="1"/>
-      <w:tblInd w:w="0" w:type="dxa"/>
-      <w:tblCellMar>
-        <w:top w:w="15" w:type="dxa"/>
-        <w:left w:w="15" w:type="dxa"/>
-        <w:bottom w:w="15" w:type="dxa"/>
-        <w:right w:w="15" w:type="dxa"/>
-      </w:tblCellMar>
-    </w:tblPr>
-  </w:style>
-  <w:style w:type="table" w:customStyle="1" w:styleId="a5">
-    <w:basedOn w:val="TableNormal"/>
-    <w:tblPr>
-      <w:tblStyleRowBandSize w:val="1"/>
-      <w:tblStyleColBandSize w:val="1"/>
-      <w:tblInd w:w="0" w:type="dxa"/>
-      <w:tblCellMar>
-        <w:top w:w="15" w:type="dxa"/>
-        <w:left w:w="15" w:type="dxa"/>
-        <w:bottom w:w="15" w:type="dxa"/>
-        <w:right w:w="15" w:type="dxa"/>
-      </w:tblCellMar>
-    </w:tblPr>
-  </w:style>
-  <w:style w:type="table" w:customStyle="1" w:styleId="a6">
-    <w:basedOn w:val="TableNormal"/>
-    <w:tblPr>
-      <w:tblStyleRowBandSize w:val="1"/>
-      <w:tblStyleColBandSize w:val="1"/>
-      <w:tblInd w:w="0" w:type="dxa"/>
-      <w:tblCellMar>
-        <w:top w:w="15" w:type="dxa"/>
-        <w:left w:w="15" w:type="dxa"/>
-        <w:bottom w:w="15" w:type="dxa"/>
-        <w:right w:w="15" w:type="dxa"/>
-      </w:tblCellMar>
-    </w:tblPr>
-  </w:style>
-  <w:style w:type="table" w:customStyle="1" w:styleId="a7">
-    <w:basedOn w:val="TableNormal"/>
-    <w:pPr>
-      <w:spacing w:line="240" w:lineRule="auto"/>
-    </w:pPr>
-    <w:rPr>
-      <w:rFonts w:ascii="Calibri" w:eastAsia="Calibri" w:hAnsi="Calibri" w:cs="Calibri"/>
-      <w:color w:val="000000"/>
-    </w:rPr>
-    <w:tblPr>
-      <w:tblStyleRowBandSize w:val="1"/>
-      <w:tblStyleColBandSize w:val="1"/>
-      <w:tblInd w:w="0" w:type="dxa"/>
-      <w:tblCellMar>
-        <w:top w:w="0" w:type="dxa"/>
-        <w:left w:w="115" w:type="dxa"/>
-        <w:bottom w:w="0" w:type="dxa"/>
-        <w:right w:w="115" w:type="dxa"/>
-      </w:tblCellMar>
-    </w:tblPr>
-    <w:tcPr>
-      <w:shd w:val="clear" w:color="auto" w:fill="DFD8E8"/>
-    </w:tcPr>
-  </w:style>
-  <w:style w:type="table" w:customStyle="1" w:styleId="a8">
-    <w:basedOn w:val="TableNormal"/>
-    <w:pPr>
-      <w:spacing w:line="240" w:lineRule="auto"/>
-    </w:pPr>
-    <w:rPr>
-      <w:rFonts w:ascii="Calibri" w:eastAsia="Calibri" w:hAnsi="Calibri" w:cs="Calibri"/>
-      <w:color w:val="000000"/>
-    </w:rPr>
-    <w:tblPr>
-      <w:tblStyleRowBandSize w:val="1"/>
-      <w:tblStyleColBandSize w:val="1"/>
-      <w:tblInd w:w="0" w:type="dxa"/>
-      <w:tblCellMar>
-        <w:top w:w="0" w:type="dxa"/>
-        <w:left w:w="115" w:type="dxa"/>
-        <w:bottom w:w="0" w:type="dxa"/>
-        <w:right w:w="115" w:type="dxa"/>
-      </w:tblCellMar>
-    </w:tblPr>
-    <w:tcPr>
-      <w:shd w:val="clear" w:color="auto" w:fill="DFD8E8"/>
-    </w:tcPr>
-    <w:tblStylePr w:type="firstRow">
-      <w:rPr>
-        <w:b/>
-        <w:color w:val="000000"/>
-      </w:rPr>
-      <w:tblPr/>
-      <w:tcPr>
-        <w:shd w:val="clear" w:color="auto" w:fill="F2EFF5"/>
-      </w:tcPr>
-    </w:tblStylePr>
-    <w:tblStylePr w:type="lastRow">
-      <w:rPr>
-        <w:b/>
-        <w:color w:val="000000"/>
-      </w:rPr>
-      <w:tblPr/>
-      <w:tcPr>
-        <w:tcBorders>
-          <w:top w:val="single" w:sz="12" w:space="0" w:color="000000"/>
-          <w:left w:val="nil"/>
-          <w:bottom w:val="nil"/>
-          <w:right w:val="nil"/>
-          <w:insideH w:val="nil"/>
-          <w:insideV w:val="nil"/>
-        </w:tcBorders>
-        <w:shd w:val="clear" w:color="auto" w:fill="FFFFFF"/>
-      </w:tcPr>
-    </w:tblStylePr>
-    <w:tblStylePr w:type="firstCol">
-      <w:rPr>
-        <w:b/>
-        <w:color w:val="000000"/>
-      </w:rPr>
-      <w:tblPr/>
-      <w:tcPr>
-        <w:tcBorders>
-          <w:top w:val="nil"/>
-          <w:left w:val="nil"/>
-          <w:bottom w:val="nil"/>
-          <w:right w:val="nil"/>
-          <w:insideH w:val="nil"/>
-          <w:insideV w:val="nil"/>
-        </w:tcBorders>
-        <w:shd w:val="clear" w:color="auto" w:fill="FFFFFF"/>
-      </w:tcPr>
-    </w:tblStylePr>
-    <w:tblStylePr w:type="lastCol">
-      <w:rPr>
-        <w:b w:val="0"/>
-        <w:color w:val="000000"/>
-      </w:rPr>
-      <w:tblPr/>
-      <w:tcPr>
-        <w:tcBorders>
-          <w:top w:val="nil"/>
-          <w:left w:val="nil"/>
-          <w:bottom w:val="nil"/>
-          <w:right w:val="nil"/>
-          <w:insideH w:val="nil"/>
-          <w:insideV w:val="nil"/>
-        </w:tcBorders>
-        <w:shd w:val="clear" w:color="auto" w:fill="E5DFEC"/>
-      </w:tcPr>
-    </w:tblStylePr>
-    <w:tblStylePr w:type="band1Vert">
-      <w:tblPr/>
-      <w:tcPr>
-        <w:shd w:val="clear" w:color="auto" w:fill="BFB1D0"/>
-      </w:tcPr>
-    </w:tblStylePr>
-    <w:tblStylePr w:type="band1Horz">
-      <w:tblPr/>
-      <w:tcPr>
-        <w:tcBorders>
-          <w:insideH w:val="single" w:sz="6" w:space="0" w:color="8064A2"/>
-          <w:insideV w:val="single" w:sz="6" w:space="0" w:color="8064A2"/>
-        </w:tcBorders>
-        <w:shd w:val="clear" w:color="auto" w:fill="BFB1D0"/>
-      </w:tcPr>
-    </w:tblStylePr>
-    <w:tblStylePr w:type="nwCell">
-      <w:tblPr/>
-      <w:tcPr>
-        <w:shd w:val="clear" w:color="auto" w:fill="FFFFFF"/>
-      </w:tcPr>
-    </w:tblStylePr>
-  </w:style>
-  <w:style w:type="table" w:customStyle="1" w:styleId="a9">
-    <w:basedOn w:val="TableNormal"/>
-    <w:pPr>
-      <w:spacing w:line="240" w:lineRule="auto"/>
-    </w:pPr>
-    <w:rPr>
-      <w:rFonts w:ascii="Calibri" w:eastAsia="Calibri" w:hAnsi="Calibri" w:cs="Calibri"/>
-      <w:color w:val="000000"/>
-    </w:rPr>
-    <w:tblPr>
-      <w:tblStyleRowBandSize w:val="1"/>
-      <w:tblStyleColBandSize w:val="1"/>
-      <w:tblInd w:w="0" w:type="dxa"/>
-      <w:tblCellMar>
-        <w:top w:w="0" w:type="dxa"/>
-        <w:left w:w="115" w:type="dxa"/>
-        <w:bottom w:w="0" w:type="dxa"/>
-        <w:right w:w="115" w:type="dxa"/>
-      </w:tblCellMar>
-    </w:tblPr>
-    <w:tcPr>
-      <w:shd w:val="clear" w:color="auto" w:fill="DFD8E8"/>
-    </w:tcPr>
-  </w:style>
-  <w:style w:type="table" w:customStyle="1" w:styleId="aa">
-    <w:basedOn w:val="TableNormal"/>
-    <w:pPr>
-      <w:spacing w:line="240" w:lineRule="auto"/>
-    </w:pPr>
-    <w:rPr>
-      <w:rFonts w:ascii="Calibri" w:eastAsia="Calibri" w:hAnsi="Calibri" w:cs="Calibri"/>
-      <w:color w:val="000000"/>
-    </w:rPr>
-    <w:tblPr>
-      <w:tblStyleRowBandSize w:val="1"/>
-      <w:tblStyleColBandSize w:val="1"/>
-      <w:tblInd w:w="0" w:type="dxa"/>
-      <w:tblCellMar>
-        <w:top w:w="0" w:type="dxa"/>
-        <w:left w:w="115" w:type="dxa"/>
-        <w:bottom w:w="0" w:type="dxa"/>
-        <w:right w:w="115" w:type="dxa"/>
-      </w:tblCellMar>
-    </w:tblPr>
-    <w:tcPr>
-      <w:shd w:val="clear" w:color="auto" w:fill="DFD8E8"/>
-    </w:tcPr>
-  </w:style>
-  <w:style w:type="table" w:customStyle="1" w:styleId="ab">
-    <w:basedOn w:val="TableNormal"/>
-    <w:pPr>
-      <w:spacing w:line="240" w:lineRule="auto"/>
-    </w:pPr>
-    <w:rPr>
-      <w:rFonts w:ascii="Calibri" w:eastAsia="Calibri" w:hAnsi="Calibri" w:cs="Calibri"/>
-      <w:color w:val="000000"/>
-    </w:rPr>
-    <w:tblPr>
-      <w:tblStyleRowBandSize w:val="1"/>
-      <w:tblStyleColBandSize w:val="1"/>
-      <w:tblInd w:w="0" w:type="dxa"/>
-      <w:tblCellMar>
-        <w:top w:w="0" w:type="dxa"/>
-        <w:left w:w="115" w:type="dxa"/>
-        <w:bottom w:w="0" w:type="dxa"/>
-        <w:right w:w="115" w:type="dxa"/>
-      </w:tblCellMar>
-    </w:tblPr>
-    <w:tcPr>
-      <w:shd w:val="clear" w:color="auto" w:fill="DFD8E8"/>
-    </w:tcPr>
-    <w:tblStylePr w:type="firstRow">
-      <w:rPr>
-        <w:b/>
-        <w:color w:val="000000"/>
-      </w:rPr>
-      <w:tblPr/>
-      <w:tcPr>
-        <w:shd w:val="clear" w:color="auto" w:fill="F2EFF5"/>
-      </w:tcPr>
-    </w:tblStylePr>
-    <w:tblStylePr w:type="lastRow">
-      <w:rPr>
-        <w:b/>
-        <w:color w:val="000000"/>
-      </w:rPr>
-      <w:tblPr/>
-      <w:tcPr>
-        <w:tcBorders>
-          <w:top w:val="single" w:sz="12" w:space="0" w:color="000000"/>
-          <w:left w:val="nil"/>
-          <w:bottom w:val="nil"/>
-          <w:right w:val="nil"/>
-          <w:insideH w:val="nil"/>
-          <w:insideV w:val="nil"/>
-        </w:tcBorders>
-        <w:shd w:val="clear" w:color="auto" w:fill="FFFFFF"/>
-      </w:tcPr>
-    </w:tblStylePr>
-    <w:tblStylePr w:type="firstCol">
-      <w:rPr>
-        <w:b/>
-        <w:color w:val="000000"/>
-      </w:rPr>
-      <w:tblPr/>
-      <w:tcPr>
-        <w:tcBorders>
-          <w:top w:val="nil"/>
-          <w:left w:val="nil"/>
-          <w:bottom w:val="nil"/>
-          <w:right w:val="nil"/>
-          <w:insideH w:val="nil"/>
-          <w:insideV w:val="nil"/>
-        </w:tcBorders>
-        <w:shd w:val="clear" w:color="auto" w:fill="FFFFFF"/>
-      </w:tcPr>
-    </w:tblStylePr>
-    <w:tblStylePr w:type="lastCol">
-      <w:rPr>
-        <w:b w:val="0"/>
-        <w:color w:val="000000"/>
-      </w:rPr>
-      <w:tblPr/>
-      <w:tcPr>
-        <w:tcBorders>
-          <w:top w:val="nil"/>
-          <w:left w:val="nil"/>
-          <w:bottom w:val="nil"/>
-          <w:right w:val="nil"/>
-          <w:insideH w:val="nil"/>
-          <w:insideV w:val="nil"/>
-        </w:tcBorders>
-        <w:shd w:val="clear" w:color="auto" w:fill="E5DFEC"/>
-      </w:tcPr>
-    </w:tblStylePr>
-    <w:tblStylePr w:type="band1Vert">
-      <w:tblPr/>
-      <w:tcPr>
-        <w:shd w:val="clear" w:color="auto" w:fill="BFB1D0"/>
-      </w:tcPr>
-    </w:tblStylePr>
-    <w:tblStylePr w:type="band1Horz">
-      <w:tblPr/>
-      <w:tcPr>
-        <w:tcBorders>
-          <w:insideH w:val="single" w:sz="6" w:space="0" w:color="8064A2"/>
-          <w:insideV w:val="single" w:sz="6" w:space="0" w:color="8064A2"/>
-        </w:tcBorders>
-        <w:shd w:val="clear" w:color="auto" w:fill="BFB1D0"/>
-      </w:tcPr>
-    </w:tblStylePr>
-    <w:tblStylePr w:type="nwCell">
-      <w:tblPr/>
-      <w:tcPr>
-        <w:shd w:val="clear" w:color="auto" w:fill="FFFFFF"/>
-      </w:tcPr>
-    </w:tblStylePr>
-  </w:style>
-  <w:style w:type="table" w:customStyle="1" w:styleId="ac">
-    <w:basedOn w:val="TableNormal"/>
-    <w:pPr>
-      <w:spacing w:line="240" w:lineRule="auto"/>
-    </w:pPr>
-    <w:rPr>
-      <w:rFonts w:ascii="Calibri" w:eastAsia="Calibri" w:hAnsi="Calibri" w:cs="Calibri"/>
-      <w:color w:val="000000"/>
-    </w:rPr>
-    <w:tblPr>
-      <w:tblStyleRowBandSize w:val="1"/>
-      <w:tblStyleColBandSize w:val="1"/>
-      <w:tblInd w:w="0" w:type="dxa"/>
-      <w:tblCellMar>
-        <w:top w:w="0" w:type="dxa"/>
-        <w:left w:w="115" w:type="dxa"/>
-        <w:bottom w:w="0" w:type="dxa"/>
-        <w:right w:w="115" w:type="dxa"/>
-      </w:tblCellMar>
-    </w:tblPr>
-    <w:tcPr>
-      <w:shd w:val="clear" w:color="auto" w:fill="DFD8E8"/>
-    </w:tcPr>
-  </w:style>
-  <w:style w:type="table" w:customStyle="1" w:styleId="ad">
-    <w:basedOn w:val="TableNormal"/>
-    <w:pPr>
-      <w:spacing w:line="240" w:lineRule="auto"/>
-    </w:pPr>
-    <w:rPr>
-      <w:rFonts w:ascii="Calibri" w:eastAsia="Calibri" w:hAnsi="Calibri" w:cs="Calibri"/>
-      <w:color w:val="000000"/>
-    </w:rPr>
-    <w:tblPr>
-      <w:tblStyleRowBandSize w:val="1"/>
-      <w:tblStyleColBandSize w:val="1"/>
-      <w:tblInd w:w="0" w:type="dxa"/>
-      <w:tblCellMar>
-        <w:top w:w="0" w:type="dxa"/>
-        <w:left w:w="115" w:type="dxa"/>
-        <w:bottom w:w="0" w:type="dxa"/>
-        <w:right w:w="115" w:type="dxa"/>
-      </w:tblCellMar>
-    </w:tblPr>
-    <w:tcPr>
-      <w:shd w:val="clear" w:color="auto" w:fill="DFD8E8"/>
-    </w:tcPr>
-  </w:style>
-  <w:style w:type="table" w:customStyle="1" w:styleId="ae">
-    <w:basedOn w:val="TableNormal"/>
-    <w:tblPr>
-      <w:tblStyleRowBandSize w:val="1"/>
-      <w:tblStyleColBandSize w:val="1"/>
-      <w:tblInd w:w="0" w:type="dxa"/>
-      <w:tblCellMar>
-        <w:top w:w="15" w:type="dxa"/>
-        <w:left w:w="15" w:type="dxa"/>
-        <w:bottom w:w="15" w:type="dxa"/>
-        <w:right w:w="15" w:type="dxa"/>
-      </w:tblCellMar>
-    </w:tblPr>
-  </w:style>
-  <w:style w:type="table" w:customStyle="1" w:styleId="af">
-    <w:basedOn w:val="TableNormal"/>
-    <w:tblPr>
-      <w:tblStyleRowBandSize w:val="1"/>
-      <w:tblStyleColBandSize w:val="1"/>
-      <w:tblInd w:w="0" w:type="dxa"/>
-      <w:tblCellMar>
-        <w:top w:w="15" w:type="dxa"/>
-        <w:left w:w="15" w:type="dxa"/>
-        <w:bottom w:w="15" w:type="dxa"/>
-        <w:right w:w="15" w:type="dxa"/>
-      </w:tblCellMar>
-    </w:tblPr>
-  </w:style>
-  <w:style w:type="table" w:customStyle="1" w:styleId="af0">
-    <w:basedOn w:val="TableNormal"/>
-    <w:tblPr>
-      <w:tblStyleRowBandSize w:val="1"/>
-      <w:tblStyleColBandSize w:val="1"/>
-      <w:tblInd w:w="0" w:type="dxa"/>
-      <w:tblCellMar>
-        <w:top w:w="100" w:type="dxa"/>
-        <w:left w:w="100" w:type="dxa"/>
-        <w:bottom w:w="100" w:type="dxa"/>
-        <w:right w:w="100" w:type="dxa"/>
-      </w:tblCellMar>
-    </w:tblPr>
-  </w:style>
-  <w:style w:type="table" w:styleId="MediumGrid2-Accent2">
-    <w:name w:val="Medium Grid 2 Accent 2"/>
-    <w:basedOn w:val="TableNormal"/>
-    <w:uiPriority w:val="68"/>
-    <w:rsid w:val="00AE0433"/>
-    <w:pPr>
-      <w:spacing w:line="240" w:lineRule="auto"/>
-    </w:pPr>
-    <w:rPr>
-      <w:rFonts w:asciiTheme="majorHAnsi" w:eastAsiaTheme="majorEastAsia" w:hAnsiTheme="majorHAnsi" w:cstheme="majorBidi"/>
-      <w:color w:val="000000" w:themeColor="text1"/>
-    </w:rPr>
-    <w:tblPr>
-      <w:tblStyleRowBandSize w:val="1"/>
-      <w:tblStyleColBandSize w:val="1"/>
-      <w:tblInd w:w="0" w:type="dxa"/>
-      <w:tblBorders>
-        <w:top w:val="single" w:sz="8" w:space="0" w:color="C0504D" w:themeColor="accent2"/>
-        <w:left w:val="single" w:sz="8" w:space="0" w:color="C0504D" w:themeColor="accent2"/>
-        <w:bottom w:val="single" w:sz="8" w:space="0" w:color="C0504D" w:themeColor="accent2"/>
-        <w:right w:val="single" w:sz="8" w:space="0" w:color="C0504D" w:themeColor="accent2"/>
-        <w:insideH w:val="single" w:sz="8" w:space="0" w:color="C0504D" w:themeColor="accent2"/>
-        <w:insideV w:val="single" w:sz="8" w:space="0" w:color="C0504D" w:themeColor="accent2"/>
-      </w:tblBorders>
-      <w:tblCellMar>
-        <w:top w:w="0" w:type="dxa"/>
-        <w:left w:w="108" w:type="dxa"/>
-        <w:bottom w:w="0" w:type="dxa"/>
-        <w:right w:w="108" w:type="dxa"/>
-      </w:tblCellMar>
-    </w:tblPr>
-    <w:tcPr>
-      <w:shd w:val="clear" w:color="auto" w:fill="EFD3D2" w:themeFill="accent2" w:themeFillTint="3F"/>
-    </w:tcPr>
-    <w:tblStylePr w:type="firstRow">
-      <w:rPr>
-        <w:b/>
-        <w:bCs/>
-        <w:color w:val="000000" w:themeColor="text1"/>
-      </w:rPr>
-      <w:tblPr/>
-      <w:tcPr>
-        <w:shd w:val="clear" w:color="auto" w:fill="F8EDED" w:themeFill="accent2" w:themeFillTint="19"/>
-      </w:tcPr>
-    </w:tblStylePr>
-    <w:tblStylePr w:type="lastRow">
-      <w:rPr>
-        <w:b/>
-        <w:bCs/>
-        <w:color w:val="000000" w:themeColor="text1"/>
-      </w:rPr>
-      <w:tblPr/>
-      <w:tcPr>
-        <w:tcBorders>
-          <w:top w:val="single" w:sz="12" w:space="0" w:color="000000" w:themeColor="text1"/>
-          <w:left w:val="nil"/>
-          <w:bottom w:val="nil"/>
-          <w:right w:val="nil"/>
-          <w:insideH w:val="nil"/>
-          <w:insideV w:val="nil"/>
-        </w:tcBorders>
-        <w:shd w:val="clear" w:color="auto" w:fill="FFFFFF" w:themeFill="background1"/>
-      </w:tcPr>
-    </w:tblStylePr>
-    <w:tblStylePr w:type="firstCol">
-      <w:rPr>
-        <w:b/>
-        <w:bCs/>
-        <w:color w:val="000000" w:themeColor="text1"/>
-      </w:rPr>
-      <w:tblPr/>
-      <w:tcPr>
-        <w:tcBorders>
-          <w:top w:val="nil"/>
-          <w:left w:val="nil"/>
-          <w:bottom w:val="nil"/>
-          <w:right w:val="nil"/>
-          <w:insideH w:val="nil"/>
-          <w:insideV w:val="nil"/>
-        </w:tcBorders>
-        <w:shd w:val="clear" w:color="auto" w:fill="FFFFFF" w:themeFill="background1"/>
-      </w:tcPr>
-    </w:tblStylePr>
-    <w:tblStylePr w:type="lastCol">
-      <w:rPr>
-        <w:b w:val="0"/>
-        <w:bCs w:val="0"/>
-        <w:color w:val="000000" w:themeColor="text1"/>
-      </w:rPr>
-      <w:tblPr/>
-      <w:tcPr>
-        <w:tcBorders>
-          <w:top w:val="nil"/>
-          <w:left w:val="nil"/>
-          <w:bottom w:val="nil"/>
-          <w:right w:val="nil"/>
-          <w:insideH w:val="nil"/>
-          <w:insideV w:val="nil"/>
-        </w:tcBorders>
-        <w:shd w:val="clear" w:color="auto" w:fill="F2DBDB" w:themeFill="accent2" w:themeFillTint="33"/>
-      </w:tcPr>
-    </w:tblStylePr>
-    <w:tblStylePr w:type="band1Vert">
-      <w:tblPr/>
-      <w:tcPr>
-        <w:shd w:val="clear" w:color="auto" w:fill="DFA7A6" w:themeFill="accent2" w:themeFillTint="7F"/>
-      </w:tcPr>
-    </w:tblStylePr>
-    <w:tblStylePr w:type="band1Horz">
-      <w:tblPr/>
-      <w:tcPr>
-        <w:tcBorders>
-          <w:insideH w:val="single" w:sz="6" w:space="0" w:color="C0504D" w:themeColor="accent2"/>
-          <w:insideV w:val="single" w:sz="6" w:space="0" w:color="C0504D" w:themeColor="accent2"/>
-        </w:tcBorders>
-        <w:shd w:val="clear" w:color="auto" w:fill="DFA7A6" w:themeFill="accent2" w:themeFillTint="7F"/>
-      </w:tcPr>
-    </w:tblStylePr>
-    <w:tblStylePr w:type="nwCell">
-      <w:tblPr/>
-      <w:tcPr>
-        <w:shd w:val="clear" w:color="auto" w:fill="FFFFFF" w:themeFill="background1"/>
-      </w:tcPr>
-    </w:tblStylePr>
-  </w:style>
-  <w:style w:type="table" w:styleId="MediumGrid1-Accent2">
-    <w:name w:val="Medium Grid 1 Accent 2"/>
-    <w:basedOn w:val="TableNormal"/>
-    <w:uiPriority w:val="67"/>
-    <w:rsid w:val="00C51E2E"/>
-    <w:pPr>
-      <w:spacing w:line="240" w:lineRule="auto"/>
-    </w:pPr>
-    <w:tblPr>
-      <w:tblStyleRowBandSize w:val="1"/>
-      <w:tblStyleColBandSize w:val="1"/>
-      <w:tblInd w:w="0" w:type="dxa"/>
-      <w:tblBorders>
-        <w:top w:val="single" w:sz="8" w:space="0" w:color="CF7B79" w:themeColor="accent2" w:themeTint="BF"/>
-        <w:left w:val="single" w:sz="8" w:space="0" w:color="CF7B79" w:themeColor="accent2" w:themeTint="BF"/>
-        <w:bottom w:val="single" w:sz="8" w:space="0" w:color="CF7B79" w:themeColor="accent2" w:themeTint="BF"/>
-        <w:right w:val="single" w:sz="8" w:space="0" w:color="CF7B79" w:themeColor="accent2" w:themeTint="BF"/>
-        <w:insideH w:val="single" w:sz="8" w:space="0" w:color="CF7B79" w:themeColor="accent2" w:themeTint="BF"/>
-        <w:insideV w:val="single" w:sz="8" w:space="0" w:color="CF7B79" w:themeColor="accent2" w:themeTint="BF"/>
-      </w:tblBorders>
-      <w:tblCellMar>
-        <w:top w:w="0" w:type="dxa"/>
-        <w:left w:w="108" w:type="dxa"/>
-        <w:bottom w:w="0" w:type="dxa"/>
-        <w:right w:w="108" w:type="dxa"/>
-      </w:tblCellMar>
-    </w:tblPr>
-    <w:tcPr>
-      <w:shd w:val="clear" w:color="auto" w:fill="EFD3D2" w:themeFill="accent2" w:themeFillTint="3F"/>
-    </w:tcPr>
-    <w:tblStylePr w:type="firstRow">
-      <w:rPr>
-        <w:b/>
-        <w:bCs/>
-      </w:rPr>
-    </w:tblStylePr>
-    <w:tblStylePr w:type="lastRow">
-      <w:rPr>
-        <w:b/>
-        <w:bCs/>
-      </w:rPr>
-      <w:tblPr/>
-      <w:tcPr>
-        <w:tcBorders>
-          <w:top w:val="single" w:sz="18" w:space="0" w:color="CF7B79" w:themeColor="accent2" w:themeTint="BF"/>
-        </w:tcBorders>
-      </w:tcPr>
-    </w:tblStylePr>
-    <w:tblStylePr w:type="firstCol">
-      <w:rPr>
-        <w:b/>
-        <w:bCs/>
-      </w:rPr>
-    </w:tblStylePr>
-    <w:tblStylePr w:type="lastCol">
-      <w:rPr>
-        <w:b/>
-        <w:bCs/>
-      </w:rPr>
-    </w:tblStylePr>
-    <w:tblStylePr w:type="band1Vert">
-      <w:tblPr/>
-      <w:tcPr>
-        <w:shd w:val="clear" w:color="auto" w:fill="DFA7A6" w:themeFill="accent2" w:themeFillTint="7F"/>
-      </w:tcPr>
-    </w:tblStylePr>
-    <w:tblStylePr w:type="band1Horz">
-      <w:tblPr/>
-      <w:tcPr>
-        <w:shd w:val="clear" w:color="auto" w:fill="DFA7A6" w:themeFill="accent2" w:themeFillTint="7F"/>
-      </w:tcPr>
-    </w:tblStylePr>
-  </w:style>
-  <w:style w:type="paragraph" w:styleId="BalloonText">
-    <w:name w:val="Balloon Text"/>
-    <w:basedOn w:val="Normal"/>
-    <w:link w:val="BalloonTextChar"/>
-    <w:uiPriority w:val="99"/>
-    <w:semiHidden/>
-    <w:unhideWhenUsed/>
-    <w:rsid w:val="00C51E2E"/>
-    <w:pPr>
-      <w:spacing w:line="240" w:lineRule="auto"/>
-    </w:pPr>
-    <w:rPr>
-      <w:rFonts w:ascii="Tahoma" w:hAnsi="Tahoma" w:cs="Tahoma"/>
-      <w:sz w:val="16"/>
-      <w:szCs w:val="16"/>
-    </w:rPr>
-  </w:style>
-  <w:style w:type="character" w:customStyle="1" w:styleId="BalloonTextChar">
-    <w:name w:val="Balloon Text Char"/>
-    <w:basedOn w:val="DefaultParagraphFont"/>
-    <w:link w:val="BalloonText"/>
-    <w:uiPriority w:val="99"/>
-    <w:semiHidden/>
-    <w:rsid w:val="00C51E2E"/>
-    <w:rPr>
-      <w:rFonts w:ascii="Tahoma" w:hAnsi="Tahoma" w:cs="Tahoma"/>
-      <w:sz w:val="16"/>
-      <w:szCs w:val="16"/>
-    </w:rPr>
-  </w:style>
-  <w:style w:type="paragraph" w:styleId="ListParagraph">
-    <w:name w:val="List Paragraph"/>
-    <w:basedOn w:val="Normal"/>
-    <w:uiPriority w:val="34"/>
-    <w:qFormat/>
-    <w:rsid w:val="005D02C6"/>
-    <w:pPr>
-      <w:ind w:left="720"/>
-      <w:contextualSpacing/>
-    </w:pPr>
-  </w:style>
-  <w:style w:type="table" w:styleId="MediumGrid1-Accent4">
-    <w:name w:val="Medium Grid 1 Accent 4"/>
-    <w:basedOn w:val="TableNormal"/>
-    <w:uiPriority w:val="67"/>
-    <w:rsid w:val="000E0FA9"/>
-    <w:pPr>
-      <w:spacing w:line="240" w:lineRule="auto"/>
-    </w:pPr>
-    <w:tblPr>
-      <w:tblStyleRowBandSize w:val="1"/>
-      <w:tblStyleColBandSize w:val="1"/>
-      <w:tblInd w:w="0" w:type="dxa"/>
-      <w:tblBorders>
-        <w:top w:val="single" w:sz="8" w:space="0" w:color="9F8AB9" w:themeColor="accent4" w:themeTint="BF"/>
-        <w:left w:val="single" w:sz="8" w:space="0" w:color="9F8AB9" w:themeColor="accent4" w:themeTint="BF"/>
-        <w:bottom w:val="single" w:sz="8" w:space="0" w:color="9F8AB9" w:themeColor="accent4" w:themeTint="BF"/>
-        <w:right w:val="single" w:sz="8" w:space="0" w:color="9F8AB9" w:themeColor="accent4" w:themeTint="BF"/>
-        <w:insideH w:val="single" w:sz="8" w:space="0" w:color="9F8AB9" w:themeColor="accent4" w:themeTint="BF"/>
-        <w:insideV w:val="single" w:sz="8" w:space="0" w:color="9F8AB9" w:themeColor="accent4" w:themeTint="BF"/>
-      </w:tblBorders>
-      <w:tblCellMar>
-        <w:top w:w="0" w:type="dxa"/>
-        <w:left w:w="108" w:type="dxa"/>
-        <w:bottom w:w="0" w:type="dxa"/>
-        <w:right w:w="108" w:type="dxa"/>
-      </w:tblCellMar>
-    </w:tblPr>
-    <w:tcPr>
-      <w:shd w:val="clear" w:color="auto" w:fill="DFD8E8" w:themeFill="accent4" w:themeFillTint="3F"/>
-    </w:tcPr>
-    <w:tblStylePr w:type="firstRow">
-      <w:rPr>
-        <w:b/>
-        <w:bCs/>
-      </w:rPr>
-    </w:tblStylePr>
-    <w:tblStylePr w:type="lastRow">
-      <w:rPr>
-        <w:b/>
-        <w:bCs/>
-      </w:rPr>
-      <w:tblPr/>
-      <w:tcPr>
-        <w:tcBorders>
-          <w:top w:val="single" w:sz="18" w:space="0" w:color="9F8AB9" w:themeColor="accent4" w:themeTint="BF"/>
-        </w:tcBorders>
-      </w:tcPr>
-    </w:tblStylePr>
-    <w:tblStylePr w:type="firstCol">
-      <w:rPr>
-        <w:b/>
-        <w:bCs/>
-      </w:rPr>
-    </w:tblStylePr>
-    <w:tblStylePr w:type="lastCol">
-      <w:rPr>
-        <w:b/>
-        <w:bCs/>
-      </w:rPr>
-    </w:tblStylePr>
-    <w:tblStylePr w:type="band1Vert">
-      <w:tblPr/>
-      <w:tcPr>
-        <w:shd w:val="clear" w:color="auto" w:fill="BFB1D0" w:themeFill="accent4" w:themeFillTint="7F"/>
-      </w:tcPr>
-    </w:tblStylePr>
-    <w:tblStylePr w:type="band1Horz">
-      <w:tblPr/>
-      <w:tcPr>
-        <w:shd w:val="clear" w:color="auto" w:fill="BFB1D0" w:themeFill="accent4" w:themeFillTint="7F"/>
-      </w:tcPr>
-    </w:tblStylePr>
-  </w:style>
-  <w:style w:type="table" w:styleId="DarkList-Accent4">
-    <w:name w:val="Dark List Accent 4"/>
-    <w:basedOn w:val="TableNormal"/>
-    <w:uiPriority w:val="70"/>
-    <w:rsid w:val="000E0FA9"/>
-    <w:pPr>
-      <w:spacing w:line="240" w:lineRule="auto"/>
-    </w:pPr>
-    <w:rPr>
-      <w:color w:val="FFFFFF" w:themeColor="background1"/>
-    </w:rPr>
-    <w:tblPr>
-      <w:tblStyleRowBandSize w:val="1"/>
-      <w:tblStyleColBandSize w:val="1"/>
-      <w:tblInd w:w="0" w:type="dxa"/>
-      <w:tblCellMar>
-        <w:top w:w="0" w:type="dxa"/>
-        <w:left w:w="108" w:type="dxa"/>
-        <w:bottom w:w="0" w:type="dxa"/>
-        <w:right w:w="108" w:type="dxa"/>
-      </w:tblCellMar>
-    </w:tblPr>
-    <w:tcPr>
-      <w:shd w:val="clear" w:color="auto" w:fill="8064A2" w:themeFill="accent4"/>
-    </w:tcPr>
-    <w:tblStylePr w:type="firstRow">
-      <w:rPr>
-        <w:b/>
-        <w:bCs/>
-      </w:rPr>
-      <w:tblPr/>
-      <w:tcPr>
-        <w:tcBorders>
-          <w:top w:val="nil"/>
-          <w:left w:val="nil"/>
-          <w:bottom w:val="single" w:sz="18" w:space="0" w:color="FFFFFF" w:themeColor="background1"/>
-          <w:right w:val="nil"/>
-          <w:insideH w:val="nil"/>
-          <w:insideV w:val="nil"/>
-        </w:tcBorders>
-        <w:shd w:val="clear" w:color="auto" w:fill="000000" w:themeFill="text1"/>
-      </w:tcPr>
-    </w:tblStylePr>
-    <w:tblStylePr w:type="lastRow">
-      <w:tblPr/>
-      <w:tcPr>
-        <w:tcBorders>
-          <w:top w:val="single" w:sz="18" w:space="0" w:color="FFFFFF" w:themeColor="background1"/>
-          <w:left w:val="nil"/>
-          <w:bottom w:val="nil"/>
-          <w:right w:val="nil"/>
-          <w:insideH w:val="nil"/>
-          <w:insideV w:val="nil"/>
-        </w:tcBorders>
-        <w:shd w:val="clear" w:color="auto" w:fill="3F3151" w:themeFill="accent4" w:themeFillShade="7F"/>
-      </w:tcPr>
-    </w:tblStylePr>
-    <w:tblStylePr w:type="firstCol">
-      <w:tblPr/>
-      <w:tcPr>
-        <w:tcBorders>
-          <w:top w:val="nil"/>
-          <w:left w:val="nil"/>
-          <w:bottom w:val="nil"/>
-          <w:right w:val="single" w:sz="18" w:space="0" w:color="FFFFFF" w:themeColor="background1"/>
-          <w:insideH w:val="nil"/>
-          <w:insideV w:val="nil"/>
-        </w:tcBorders>
-        <w:shd w:val="clear" w:color="auto" w:fill="5F497A" w:themeFill="accent4" w:themeFillShade="BF"/>
-      </w:tcPr>
-    </w:tblStylePr>
-    <w:tblStylePr w:type="lastCol">
-      <w:tblPr/>
-      <w:tcPr>
-        <w:tcBorders>
-          <w:top w:val="nil"/>
-          <w:left w:val="single" w:sz="18" w:space="0" w:color="FFFFFF" w:themeColor="background1"/>
-          <w:bottom w:val="nil"/>
-          <w:right w:val="nil"/>
-          <w:insideH w:val="nil"/>
-          <w:insideV w:val="nil"/>
-        </w:tcBorders>
-        <w:shd w:val="clear" w:color="auto" w:fill="5F497A" w:themeFill="accent4" w:themeFillShade="BF"/>
-      </w:tcPr>
-    </w:tblStylePr>
-    <w:tblStylePr w:type="band1Vert">
-      <w:tblPr/>
-      <w:tcPr>
-        <w:tcBorders>
-          <w:top w:val="nil"/>
-          <w:left w:val="nil"/>
-          <w:bottom w:val="nil"/>
-          <w:right w:val="nil"/>
-          <w:insideH w:val="nil"/>
-          <w:insideV w:val="nil"/>
-        </w:tcBorders>
-        <w:shd w:val="clear" w:color="auto" w:fill="5F497A" w:themeFill="accent4" w:themeFillShade="BF"/>
-      </w:tcPr>
-    </w:tblStylePr>
-    <w:tblStylePr w:type="band1Horz">
-      <w:tblPr/>
-      <w:tcPr>
-        <w:tcBorders>
-          <w:top w:val="nil"/>
-          <w:left w:val="nil"/>
-          <w:bottom w:val="nil"/>
-          <w:right w:val="nil"/>
-          <w:insideH w:val="nil"/>
-          <w:insideV w:val="nil"/>
-        </w:tcBorders>
-        <w:shd w:val="clear" w:color="auto" w:fill="5F497A" w:themeFill="accent4" w:themeFillShade="BF"/>
-      </w:tcPr>
-    </w:tblStylePr>
-  </w:style>
-  <w:style w:type="table" w:styleId="MediumGrid3-Accent4">
-    <w:name w:val="Medium Grid 3 Accent 4"/>
-    <w:basedOn w:val="TableNormal"/>
-    <w:uiPriority w:val="69"/>
-    <w:rsid w:val="000E0FA9"/>
-    <w:pPr>
-      <w:spacing w:line="240" w:lineRule="auto"/>
-    </w:pPr>
-    <w:tblPr>
-      <w:tblStyleRowBandSize w:val="1"/>
-      <w:tblStyleColBandSize w:val="1"/>
-      <w:tblInd w:w="0" w:type="dxa"/>
-      <w:tblBorders>
-        <w:top w:val="single" w:sz="8" w:space="0" w:color="FFFFFF" w:themeColor="background1"/>
-        <w:left w:val="single" w:sz="8" w:space="0" w:color="FFFFFF" w:themeColor="background1"/>
-        <w:bottom w:val="single" w:sz="8" w:space="0" w:color="FFFFFF" w:themeColor="background1"/>
-        <w:right w:val="single" w:sz="8" w:space="0" w:color="FFFFFF" w:themeColor="background1"/>
-        <w:insideH w:val="single" w:sz="6" w:space="0" w:color="FFFFFF" w:themeColor="background1"/>
-        <w:insideV w:val="single" w:sz="6" w:space="0" w:color="FFFFFF" w:themeColor="background1"/>
-      </w:tblBorders>
-      <w:tblCellMar>
-        <w:top w:w="0" w:type="dxa"/>
-        <w:left w:w="108" w:type="dxa"/>
-        <w:bottom w:w="0" w:type="dxa"/>
-        <w:right w:w="108" w:type="dxa"/>
-      </w:tblCellMar>
-    </w:tblPr>
-    <w:tcPr>
-      <w:shd w:val="clear" w:color="auto" w:fill="DFD8E8" w:themeFill="accent4" w:themeFillTint="3F"/>
-    </w:tcPr>
-    <w:tblStylePr w:type="firstRow">
-      <w:rPr>
-        <w:b/>
-        <w:bCs/>
-        <w:i w:val="0"/>
-        <w:iCs w:val="0"/>
-        <w:color w:val="FFFFFF" w:themeColor="background1"/>
-      </w:rPr>
-      <w:tblPr/>
-      <w:tcPr>
-        <w:tcBorders>
-          <w:top w:val="single" w:sz="8" w:space="0" w:color="FFFFFF" w:themeColor="background1"/>
-          <w:left w:val="single" w:sz="8" w:space="0" w:color="FFFFFF" w:themeColor="background1"/>
-          <w:bottom w:val="single" w:sz="24" w:space="0" w:color="FFFFFF" w:themeColor="background1"/>
-          <w:right w:val="single" w:sz="8" w:space="0" w:color="FFFFFF" w:themeColor="background1"/>
-          <w:insideH w:val="nil"/>
-          <w:insideV w:val="single" w:sz="8" w:space="0" w:color="FFFFFF" w:themeColor="background1"/>
-        </w:tcBorders>
-        <w:shd w:val="clear" w:color="auto" w:fill="8064A2" w:themeFill="accent4"/>
-      </w:tcPr>
-    </w:tblStylePr>
-    <w:tblStylePr w:type="lastRow">
-      <w:rPr>
-        <w:b/>
-        <w:bCs/>
-        <w:i w:val="0"/>
-        <w:iCs w:val="0"/>
-        <w:color w:val="FFFFFF" w:themeColor="background1"/>
-      </w:rPr>
-      <w:tblPr/>
-      <w:tcPr>
-        <w:tcBorders>
-          <w:top w:val="single" w:sz="24" w:space="0" w:color="FFFFFF" w:themeColor="background1"/>
-          <w:left w:val="single" w:sz="8" w:space="0" w:color="FFFFFF" w:themeColor="background1"/>
-          <w:bottom w:val="single" w:sz="8" w:space="0" w:color="FFFFFF" w:themeColor="background1"/>
-          <w:right w:val="single" w:sz="8" w:space="0" w:color="FFFFFF" w:themeColor="background1"/>
-          <w:insideH w:val="nil"/>
-          <w:insideV w:val="single" w:sz="8" w:space="0" w:color="FFFFFF" w:themeColor="background1"/>
-        </w:tcBorders>
-        <w:shd w:val="clear" w:color="auto" w:fill="8064A2" w:themeFill="accent4"/>
-      </w:tcPr>
-    </w:tblStylePr>
-    <w:tblStylePr w:type="firstCol">
-      <w:rPr>
-        <w:b/>
-        <w:bCs/>
-        <w:i w:val="0"/>
-        <w:iCs w:val="0"/>
-        <w:color w:val="FFFFFF" w:themeColor="background1"/>
-      </w:rPr>
-      <w:tblPr/>
-      <w:tcPr>
-        <w:tcBorders>
-          <w:left w:val="single" w:sz="8" w:space="0" w:color="FFFFFF" w:themeColor="background1"/>
-          <w:right w:val="single" w:sz="24" w:space="0" w:color="FFFFFF" w:themeColor="background1"/>
-          <w:insideH w:val="nil"/>
-          <w:insideV w:val="nil"/>
-        </w:tcBorders>
-        <w:shd w:val="clear" w:color="auto" w:fill="8064A2" w:themeFill="accent4"/>
-      </w:tcPr>
-    </w:tblStylePr>
-    <w:tblStylePr w:type="lastCol">
-      <w:rPr>
-        <w:b/>
-        <w:bCs/>
-        <w:i w:val="0"/>
-        <w:iCs w:val="0"/>
-        <w:color w:val="FFFFFF" w:themeColor="background1"/>
-      </w:rPr>
-      <w:tblPr/>
-      <w:tcPr>
-        <w:tcBorders>
-          <w:top w:val="nil"/>
-          <w:left w:val="single" w:sz="24" w:space="0" w:color="FFFFFF" w:themeColor="background1"/>
-          <w:bottom w:val="nil"/>
-          <w:right w:val="nil"/>
-          <w:insideH w:val="nil"/>
-          <w:insideV w:val="nil"/>
-        </w:tcBorders>
-        <w:shd w:val="clear" w:color="auto" w:fill="8064A2" w:themeFill="accent4"/>
-      </w:tcPr>
-    </w:tblStylePr>
-    <w:tblStylePr w:type="band1Vert">
-      <w:tblPr/>
-      <w:tcPr>
-        <w:tcBorders>
-          <w:top w:val="single" w:sz="8" w:space="0" w:color="FFFFFF" w:themeColor="background1"/>
-          <w:left w:val="single" w:sz="8" w:space="0" w:color="FFFFFF" w:themeColor="background1"/>
-          <w:bottom w:val="single" w:sz="8" w:space="0" w:color="FFFFFF" w:themeColor="background1"/>
-          <w:right w:val="single" w:sz="8" w:space="0" w:color="FFFFFF" w:themeColor="background1"/>
-          <w:insideH w:val="nil"/>
-          <w:insideV w:val="nil"/>
-        </w:tcBorders>
-        <w:shd w:val="clear" w:color="auto" w:fill="BFB1D0" w:themeFill="accent4" w:themeFillTint="7F"/>
-      </w:tcPr>
-    </w:tblStylePr>
-    <w:tblStylePr w:type="band1Horz">
-      <w:tblPr/>
-      <w:tcPr>
-        <w:tcBorders>
-          <w:top w:val="single" w:sz="8" w:space="0" w:color="FFFFFF" w:themeColor="background1"/>
-          <w:left w:val="single" w:sz="8" w:space="0" w:color="FFFFFF" w:themeColor="background1"/>
-          <w:bottom w:val="single" w:sz="8" w:space="0" w:color="FFFFFF" w:themeColor="background1"/>
-          <w:right w:val="single" w:sz="8" w:space="0" w:color="FFFFFF" w:themeColor="background1"/>
-          <w:insideH w:val="single" w:sz="8" w:space="0" w:color="FFFFFF" w:themeColor="background1"/>
-          <w:insideV w:val="single" w:sz="8" w:space="0" w:color="FFFFFF" w:themeColor="background1"/>
-        </w:tcBorders>
-        <w:shd w:val="clear" w:color="auto" w:fill="BFB1D0" w:themeFill="accent4" w:themeFillTint="7F"/>
-      </w:tcPr>
-    </w:tblStylePr>
-  </w:style>
-  <w:style w:type="table" w:styleId="MediumGrid2-Accent4">
-    <w:name w:val="Medium Grid 2 Accent 4"/>
-    <w:basedOn w:val="TableNormal"/>
-    <w:uiPriority w:val="68"/>
-    <w:rsid w:val="000E0FA9"/>
-    <w:pPr>
-      <w:spacing w:line="240" w:lineRule="auto"/>
-    </w:pPr>
-    <w:rPr>
-      <w:rFonts w:asciiTheme="majorHAnsi" w:eastAsiaTheme="majorEastAsia" w:hAnsiTheme="majorHAnsi" w:cstheme="majorBidi"/>
-      <w:color w:val="000000" w:themeColor="text1"/>
-    </w:rPr>
-    <w:tblPr>
-      <w:tblStyleRowBandSize w:val="1"/>
-      <w:tblStyleColBandSize w:val="1"/>
-      <w:tblInd w:w="0" w:type="dxa"/>
-      <w:tblBorders>
-        <w:top w:val="single" w:sz="8" w:space="0" w:color="8064A2" w:themeColor="accent4"/>
-        <w:left w:val="single" w:sz="8" w:space="0" w:color="8064A2" w:themeColor="accent4"/>
-        <w:bottom w:val="single" w:sz="8" w:space="0" w:color="8064A2" w:themeColor="accent4"/>
-        <w:right w:val="single" w:sz="8" w:space="0" w:color="8064A2" w:themeColor="accent4"/>
-        <w:insideH w:val="single" w:sz="8" w:space="0" w:color="8064A2" w:themeColor="accent4"/>
-        <w:insideV w:val="single" w:sz="8" w:space="0" w:color="8064A2" w:themeColor="accent4"/>
-      </w:tblBorders>
-      <w:tblCellMar>
-        <w:top w:w="0" w:type="dxa"/>
-        <w:left w:w="108" w:type="dxa"/>
-        <w:bottom w:w="0" w:type="dxa"/>
-        <w:right w:w="108" w:type="dxa"/>
-      </w:tblCellMar>
-    </w:tblPr>
-    <w:tcPr>
-      <w:shd w:val="clear" w:color="auto" w:fill="DFD8E8" w:themeFill="accent4" w:themeFillTint="3F"/>
-    </w:tcPr>
-    <w:tblStylePr w:type="firstRow">
-      <w:rPr>
-        <w:b/>
-        <w:bCs/>
-        <w:color w:val="000000" w:themeColor="text1"/>
-      </w:rPr>
-      <w:tblPr/>
-      <w:tcPr>
-        <w:shd w:val="clear" w:color="auto" w:fill="F2EFF6" w:themeFill="accent4" w:themeFillTint="19"/>
-      </w:tcPr>
-    </w:tblStylePr>
-    <w:tblStylePr w:type="lastRow">
-      <w:rPr>
-        <w:b/>
-        <w:bCs/>
-        <w:color w:val="000000" w:themeColor="text1"/>
-      </w:rPr>
-      <w:tblPr/>
-      <w:tcPr>
-        <w:tcBorders>
-          <w:top w:val="single" w:sz="12" w:space="0" w:color="000000" w:themeColor="text1"/>
-          <w:left w:val="nil"/>
-          <w:bottom w:val="nil"/>
-          <w:right w:val="nil"/>
-          <w:insideH w:val="nil"/>
-          <w:insideV w:val="nil"/>
-        </w:tcBorders>
-        <w:shd w:val="clear" w:color="auto" w:fill="FFFFFF" w:themeFill="background1"/>
-      </w:tcPr>
-    </w:tblStylePr>
-    <w:tblStylePr w:type="firstCol">
-      <w:rPr>
-        <w:b/>
-        <w:bCs/>
-        <w:color w:val="000000" w:themeColor="text1"/>
-      </w:rPr>
-      <w:tblPr/>
-      <w:tcPr>
-        <w:tcBorders>
-          <w:top w:val="nil"/>
-          <w:left w:val="nil"/>
-          <w:bottom w:val="nil"/>
-          <w:right w:val="nil"/>
-          <w:insideH w:val="nil"/>
-          <w:insideV w:val="nil"/>
-        </w:tcBorders>
-        <w:shd w:val="clear" w:color="auto" w:fill="FFFFFF" w:themeFill="background1"/>
-      </w:tcPr>
-    </w:tblStylePr>
-    <w:tblStylePr w:type="lastCol">
-      <w:rPr>
-        <w:b w:val="0"/>
-        <w:bCs w:val="0"/>
-        <w:color w:val="000000" w:themeColor="text1"/>
-      </w:rPr>
-      <w:tblPr/>
-      <w:tcPr>
-        <w:tcBorders>
-          <w:top w:val="nil"/>
-          <w:left w:val="nil"/>
-          <w:bottom w:val="nil"/>
-          <w:right w:val="nil"/>
-          <w:insideH w:val="nil"/>
-          <w:insideV w:val="nil"/>
-        </w:tcBorders>
-        <w:shd w:val="clear" w:color="auto" w:fill="E5DFEC" w:themeFill="accent4" w:themeFillTint="33"/>
-      </w:tcPr>
-    </w:tblStylePr>
-    <w:tblStylePr w:type="band1Vert">
-      <w:tblPr/>
-      <w:tcPr>
-        <w:shd w:val="clear" w:color="auto" w:fill="BFB1D0" w:themeFill="accent4" w:themeFillTint="7F"/>
-      </w:tcPr>
-    </w:tblStylePr>
-    <w:tblStylePr w:type="band1Horz">
-      <w:tblPr/>
-      <w:tcPr>
-        <w:tcBorders>
-          <w:insideH w:val="single" w:sz="6" w:space="0" w:color="8064A2" w:themeColor="accent4"/>
-          <w:insideV w:val="single" w:sz="6" w:space="0" w:color="8064A2" w:themeColor="accent4"/>
-        </w:tcBorders>
-        <w:shd w:val="clear" w:color="auto" w:fill="BFB1D0" w:themeFill="accent4" w:themeFillTint="7F"/>
-      </w:tcPr>
-    </w:tblStylePr>
-    <w:tblStylePr w:type="nwCell">
-      <w:tblPr/>
-      <w:tcPr>
-        <w:shd w:val="clear" w:color="auto" w:fill="FFFFFF" w:themeFill="background1"/>
-      </w:tcPr>
-    </w:tblStylePr>
-  </w:style>
-  <w:style w:type="paragraph" w:customStyle="1" w:styleId="Default">
-    <w:name w:val="Default"/>
-    <w:rsid w:val="00771164"/>
-    <w:pPr>
-      <w:autoSpaceDE w:val="0"/>
-      <w:autoSpaceDN w:val="0"/>
-      <w:adjustRightInd w:val="0"/>
-      <w:spacing w:line="240" w:lineRule="auto"/>
-    </w:pPr>
-    <w:rPr>
-      <w:color w:val="000000"/>
-      <w:sz w:val="24"/>
-      <w:szCs w:val="24"/>
-    </w:rPr>
-  </w:style>
-  <w:style w:type="character" w:customStyle="1" w:styleId="c33">
-    <w:name w:val="c33"/>
-    <w:basedOn w:val="DefaultParagraphFont"/>
-    <w:rsid w:val="00265EDE"/>
-  </w:style>
-  <w:style w:type="character" w:customStyle="1" w:styleId="c2">
-    <w:name w:val="c2"/>
-    <w:basedOn w:val="DefaultParagraphFont"/>
-    <w:rsid w:val="00265EDE"/>
-  </w:style>
-  <w:style w:type="character" w:styleId="Hyperlink">
-    <w:name w:val="Hyperlink"/>
-    <w:basedOn w:val="DefaultParagraphFont"/>
-    <w:uiPriority w:val="99"/>
-    <w:unhideWhenUsed/>
-    <w:rsid w:val="009714BE"/>
-    <w:rPr>
-      <w:color w:val="0000FF" w:themeColor="hyperlink"/>
-      <w:u w:val="single"/>
-    </w:rPr>
-  </w:style>
-  <w:style w:type="table" w:styleId="MediumGrid1-Accent1">
-    <w:name w:val="Medium Grid 1 Accent 1"/>
-    <w:basedOn w:val="TableNormal"/>
-    <w:uiPriority w:val="67"/>
-    <w:rsid w:val="0089796F"/>
-    <w:pPr>
-      <w:spacing w:line="240" w:lineRule="auto"/>
-    </w:pPr>
-    <w:tblPr>
-      <w:tblStyleRowBandSize w:val="1"/>
-      <w:tblStyleColBandSize w:val="1"/>
-      <w:tblInd w:w="0" w:type="dxa"/>
-      <w:tblBorders>
-        <w:top w:val="single" w:sz="8" w:space="0" w:color="7BA0CD" w:themeColor="accent1" w:themeTint="BF"/>
-        <w:left w:val="single" w:sz="8" w:space="0" w:color="7BA0CD" w:themeColor="accent1" w:themeTint="BF"/>
-        <w:bottom w:val="single" w:sz="8" w:space="0" w:color="7BA0CD" w:themeColor="accent1" w:themeTint="BF"/>
-        <w:right w:val="single" w:sz="8" w:space="0" w:color="7BA0CD" w:themeColor="accent1" w:themeTint="BF"/>
-        <w:insideH w:val="single" w:sz="8" w:space="0" w:color="7BA0CD" w:themeColor="accent1" w:themeTint="BF"/>
-        <w:insideV w:val="single" w:sz="8" w:space="0" w:color="7BA0CD" w:themeColor="accent1" w:themeTint="BF"/>
-      </w:tblBorders>
-      <w:tblCellMar>
-        <w:top w:w="0" w:type="dxa"/>
-        <w:left w:w="108" w:type="dxa"/>
-        <w:bottom w:w="0" w:type="dxa"/>
-        <w:right w:w="108" w:type="dxa"/>
-      </w:tblCellMar>
-    </w:tblPr>
-    <w:tcPr>
-      <w:shd w:val="clear" w:color="auto" w:fill="D3DFEE" w:themeFill="accent1" w:themeFillTint="3F"/>
-    </w:tcPr>
-    <w:tblStylePr w:type="firstRow">
-      <w:rPr>
-        <w:b/>
-        <w:bCs/>
-      </w:rPr>
-    </w:tblStylePr>
-    <w:tblStylePr w:type="lastRow">
-      <w:rPr>
-        <w:b/>
-        <w:bCs/>
-      </w:rPr>
-      <w:tblPr/>
-      <w:tcPr>
-        <w:tcBorders>
-          <w:top w:val="single" w:sz="18" w:space="0" w:color="7BA0CD" w:themeColor="accent1" w:themeTint="BF"/>
-        </w:tcBorders>
-      </w:tcPr>
-    </w:tblStylePr>
-    <w:tblStylePr w:type="firstCol">
-      <w:rPr>
-        <w:b/>
-        <w:bCs/>
-      </w:rPr>
-    </w:tblStylePr>
-    <w:tblStylePr w:type="lastCol">
-      <w:rPr>
-        <w:b/>
-        <w:bCs/>
-      </w:rPr>
-    </w:tblStylePr>
-    <w:tblStylePr w:type="band1Vert">
-      <w:tblPr/>
-      <w:tcPr>
-        <w:shd w:val="clear" w:color="auto" w:fill="A7BFDE" w:themeFill="accent1" w:themeFillTint="7F"/>
-      </w:tcPr>
-    </w:tblStylePr>
-    <w:tblStylePr w:type="band1Horz">
-      <w:tblPr/>
-      <w:tcPr>
-        <w:shd w:val="clear" w:color="auto" w:fill="A7BFDE" w:themeFill="accent1" w:themeFillTint="7F"/>
-      </w:tcPr>
-    </w:tblStylePr>
-  </w:style>
-  <w:style w:type="table" w:customStyle="1" w:styleId="MediumGrid1-Accent41">
-    <w:name w:val="Medium Grid 1 - Accent 41"/>
-    <w:basedOn w:val="TableNormal"/>
-    <w:uiPriority w:val="67"/>
-    <w:rsid w:val="00884297"/>
-    <w:pPr>
-      <w:spacing w:line="240" w:lineRule="auto"/>
-    </w:pPr>
-    <w:tblPr>
-      <w:tblStyleRowBandSize w:val="1"/>
-      <w:tblStyleColBandSize w:val="1"/>
-      <w:tblBorders>
-        <w:top w:val="single" w:sz="8" w:space="0" w:color="9F8AB9"/>
-        <w:left w:val="single" w:sz="8" w:space="0" w:color="9F8AB9"/>
-        <w:bottom w:val="single" w:sz="8" w:space="0" w:color="9F8AB9"/>
-        <w:right w:val="single" w:sz="8" w:space="0" w:color="9F8AB9"/>
-        <w:insideH w:val="single" w:sz="8" w:space="0" w:color="9F8AB9"/>
-        <w:insideV w:val="single" w:sz="8" w:space="0" w:color="9F8AB9"/>
-      </w:tblBorders>
-      <w:tblCellMar>
-        <w:top w:w="0" w:type="dxa"/>
-        <w:left w:w="108" w:type="dxa"/>
-        <w:bottom w:w="0" w:type="dxa"/>
-        <w:right w:w="108" w:type="dxa"/>
-      </w:tblCellMar>
     </w:tblPr>
     <w:tcPr>
       <w:shd w:val="clear" w:color="auto" w:fill="DFD8E8"/>

</xml_diff>

<commit_message>
Added Vision Document Link to Requirement_Evaluation_And_Risk_Analysis_Report.
</commit_message>
<xml_diff>
--- a/Deliverable-2/RequirementEvaluationAndRiskAnalysisReport/Requirement_Evaluation_And_Risk_Analysis_Report.docx
+++ b/Deliverable-2/RequirementEvaluationAndRiskAnalysisReport/Requirement_Evaluation_And_Risk_Analysis_Report.docx
@@ -2296,8 +2296,6 @@
         </w:rPr>
         <w:t xml:space="preserve"> hours</w:t>
       </w:r>
-      <w:bookmarkStart w:id="1" w:name="_GoBack"/>
-      <w:bookmarkEnd w:id="1"/>
     </w:p>
     <w:p>
       <w:pPr>
@@ -2658,7 +2656,7 @@
             <v:shape id="_x0000_i1025" type="#_x0000_t75" style="width:489.75pt;height:546pt" o:ole="">
               <v:imagedata r:id="rId9" o:title=""/>
             </v:shape>
-            <o:OLEObject Type="Embed" ProgID="Excel.Sheet.12" ShapeID="_x0000_i1025" DrawAspect="Content" ObjectID="_1656438330" r:id="rId10"/>
+            <o:OLEObject Type="Embed" ProgID="Excel.Sheet.12" ShapeID="_x0000_i1025" DrawAspect="Content" ObjectID="_1656440678" r:id="rId10"/>
           </w:object>
         </w:r>
       </w:hyperlink>
@@ -15427,7 +15425,7 @@
         </w:rPr>
         <w:t xml:space="preserve">Counter Measure 1: </w:t>
       </w:r>
-      <w:bookmarkStart w:id="2" w:name="_Hlk45830105"/>
+      <w:bookmarkStart w:id="1" w:name="_Hlk45830105"/>
       <w:r>
         <w:rPr>
           <w:rFonts w:ascii="Times New Roman" w:eastAsia="Times New Roman" w:hAnsi="Times New Roman" w:cs="Times New Roman"/>
@@ -15437,7 +15435,7 @@
         <w:t xml:space="preserve">Clear the storage when it reaches a specified threshold in the order of earliest data first until the available storage comes below the threshold. </w:t>
       </w:r>
     </w:p>
-    <w:bookmarkEnd w:id="2"/>
+    <w:bookmarkEnd w:id="1"/>
     <w:p>
       <w:pPr>
         <w:pStyle w:val="ListParagraph"/>
@@ -30375,8 +30373,8 @@
           <w:szCs w:val="24"/>
         </w:rPr>
       </w:pPr>
-      <w:bookmarkStart w:id="3" w:name="_30j0zll" w:colFirst="0" w:colLast="0"/>
-      <w:bookmarkEnd w:id="3"/>
+      <w:bookmarkStart w:id="2" w:name="_30j0zll" w:colFirst="0" w:colLast="0"/>
+      <w:bookmarkEnd w:id="2"/>
     </w:p>
     <w:p>
       <w:pPr>
@@ -34727,7 +34725,7 @@
                 <w:szCs w:val="24"/>
               </w:rPr>
             </w:pPr>
-            <w:bookmarkStart w:id="4" w:name="_Hlk45726950"/>
+            <w:bookmarkStart w:id="3" w:name="_Hlk45726950"/>
             <w:r>
               <w:rPr>
                 <w:rFonts w:ascii="Times New Roman" w:hAnsi="Times New Roman" w:cs="Times New Roman"/>
@@ -34737,7 +34735,7 @@
               </w:rPr>
               <w:t>Automated irrigation, swimming pool cleaning doesn’t correspond to the category Energy management</w:t>
             </w:r>
-            <w:bookmarkEnd w:id="4"/>
+            <w:bookmarkEnd w:id="3"/>
           </w:p>
         </w:tc>
         <w:tc>
@@ -39540,6 +39538,75 @@
           <w:szCs w:val="24"/>
         </w:rPr>
       </w:pPr>
+    </w:p>
+    <w:p>
+      <w:pPr>
+        <w:spacing w:line="240" w:lineRule="auto"/>
+        <w:rPr>
+          <w:rFonts w:ascii="Times New Roman" w:eastAsia="Times New Roman" w:hAnsi="Times New Roman" w:cs="Times New Roman"/>
+          <w:b/>
+          <w:color w:val="000000"/>
+          <w:szCs w:val="24"/>
+          <w:u w:val="single"/>
+        </w:rPr>
+      </w:pPr>
+      <w:r>
+        <w:rPr>
+          <w:rFonts w:ascii="Times New Roman" w:eastAsia="Times New Roman" w:hAnsi="Times New Roman" w:cs="Times New Roman"/>
+          <w:b/>
+          <w:color w:val="000000"/>
+          <w:szCs w:val="24"/>
+          <w:u w:val="single"/>
+        </w:rPr>
+        <w:t>APPENDIX</w:t>
+      </w:r>
+      <w:r>
+        <w:rPr>
+          <w:rFonts w:ascii="Times New Roman" w:eastAsia="Times New Roman" w:hAnsi="Times New Roman" w:cs="Times New Roman"/>
+          <w:b/>
+          <w:color w:val="000000"/>
+          <w:szCs w:val="24"/>
+          <w:u w:val="single"/>
+        </w:rPr>
+        <w:t xml:space="preserve"> 2 - </w:t>
+      </w:r>
+      <w:r>
+        <w:rPr>
+          <w:rFonts w:ascii="Times New Roman" w:eastAsia="Times New Roman" w:hAnsi="Times New Roman" w:cs="Times New Roman"/>
+          <w:b/>
+          <w:color w:val="000000"/>
+          <w:sz w:val="24"/>
+          <w:szCs w:val="24"/>
+          <w:u w:val="single"/>
+        </w:rPr>
+        <w:t>Updated Vision Document Link</w:t>
+      </w:r>
+      <w:r>
+        <w:rPr>
+          <w:rFonts w:ascii="Times New Roman" w:eastAsia="Times New Roman" w:hAnsi="Times New Roman" w:cs="Times New Roman"/>
+          <w:b/>
+          <w:color w:val="000000"/>
+          <w:sz w:val="24"/>
+          <w:szCs w:val="24"/>
+        </w:rPr>
+        <w:t xml:space="preserve"> - </w:t>
+      </w:r>
+      <w:hyperlink r:id="rId14" w:history="1">
+        <w:r>
+          <w:rPr>
+            <w:rStyle w:val="Hyperlink"/>
+          </w:rPr>
+          <w:t>https://github.com/sakibshuvo/SOEN-6481-SRS/blob/master/Deliverable-2/UpdatedVisionDo</w:t>
+        </w:r>
+        <w:bookmarkStart w:id="4" w:name="_GoBack"/>
+        <w:bookmarkEnd w:id="4"/>
+        <w:r>
+          <w:rPr>
+            <w:rStyle w:val="Hyperlink"/>
+          </w:rPr>
+          <w:t>cument/D1_Team26_VisionDocument_V2.pdf</w:t>
+        </w:r>
+      </w:hyperlink>
     </w:p>
     <w:sectPr>
       <w:pgSz w:w="12240" w:h="15840"/>
@@ -46745,7 +46812,7 @@
 </file>
 
 <file path=customXml/itemProps1.xml><?xml version="1.0" encoding="utf-8"?>
-<ds:datastoreItem xmlns:ds="http://schemas.openxmlformats.org/officeDocument/2006/customXml" ds:itemID="{C39FB61F-F84E-4DC6-94A7-C8B8C872EB0C}">
+<ds:datastoreItem xmlns:ds="http://schemas.openxmlformats.org/officeDocument/2006/customXml" ds:itemID="{1416DB41-662B-48B7-8044-B5A8CA6C7C0D}">
   <ds:schemaRefs>
     <ds:schemaRef ds:uri="http://schemas.openxmlformats.org/officeDocument/2006/bibliography"/>
   </ds:schemaRefs>

</xml_diff>

<commit_message>
1. Updated Summary report. 2. Added/modfied requirements bases on conflice and risk evaluation
</commit_message>
<xml_diff>
--- a/Deliverable-2/RequirementEvaluationAndRiskAnalysisReport/Requirement_Evaluation_And_Risk_Analysis_Report.docx
+++ b/Deliverable-2/RequirementEvaluationAndRiskAnalysisReport/Requirement_Evaluation_And_Risk_Analysis_Report.docx
@@ -363,7 +363,7 @@
           <w:sz w:val="24"/>
           <w:szCs w:val="24"/>
         </w:rPr>
-        <w:t>26</w:t>
+        <w:t>5</w:t>
       </w:r>
       <w:r>
         <w:rPr>
@@ -397,7 +397,7 @@
           <w:sz w:val="24"/>
           <w:szCs w:val="24"/>
         </w:rPr>
-        <w:t>10</w:t>
+        <w:t>0</w:t>
       </w:r>
       <w:r>
         <w:rPr>
@@ -431,7 +431,7 @@
           <w:sz w:val="24"/>
           <w:szCs w:val="24"/>
         </w:rPr>
-        <w:t>0</w:t>
+        <w:t>21</w:t>
       </w:r>
       <w:r>
         <w:rPr>
@@ -458,6 +458,14 @@
           <w:szCs w:val="24"/>
         </w:rPr>
         <w:t>Total Number of close conflicts____</w:t>
+      </w:r>
+      <w:r>
+        <w:rPr>
+          <w:rFonts w:ascii="Times New Roman" w:eastAsia="Times New Roman" w:hAnsi="Times New Roman" w:cs="Times New Roman"/>
+          <w:sz w:val="24"/>
+          <w:szCs w:val="24"/>
+        </w:rPr>
+        <w:t>1</w:t>
       </w:r>
       <w:r>
         <w:rPr>
@@ -699,11 +707,11 @@
             </w:pPr>
             <w:r>
               <w:rPr>
-                <w:rFonts w:ascii="Times New Roman" w:hAnsi="Times New Roman" w:cs="Times New Roman"/>
-                <w:sz w:val="24"/>
-                <w:szCs w:val="24"/>
-              </w:rPr>
-              <w:t>3</w:t>
+                <w:rFonts w:ascii="Times New Roman" w:eastAsia="Times New Roman" w:hAnsi="Times New Roman" w:cs="Times New Roman"/>
+                <w:sz w:val="24"/>
+                <w:szCs w:val="24"/>
+              </w:rPr>
+              <w:t>0</w:t>
             </w:r>
           </w:p>
         </w:tc>
@@ -734,7 +742,7 @@
                 <w:sz w:val="24"/>
                 <w:szCs w:val="24"/>
               </w:rPr>
-              <w:t>0</w:t>
+              <w:t>3</w:t>
             </w:r>
           </w:p>
         </w:tc>
@@ -794,11 +802,11 @@
             </w:pPr>
             <w:r>
               <w:rPr>
-                <w:rFonts w:ascii="Times New Roman" w:hAnsi="Times New Roman" w:cs="Times New Roman"/>
-                <w:sz w:val="24"/>
-                <w:szCs w:val="24"/>
-              </w:rPr>
-              <w:t>4</w:t>
+                <w:rFonts w:ascii="Times New Roman" w:eastAsia="Times New Roman" w:hAnsi="Times New Roman" w:cs="Times New Roman"/>
+                <w:sz w:val="24"/>
+                <w:szCs w:val="24"/>
+              </w:rPr>
+              <w:t>0</w:t>
             </w:r>
           </w:p>
         </w:tc>
@@ -825,11 +833,11 @@
             </w:pPr>
             <w:r>
               <w:rPr>
-                <w:rFonts w:ascii="Times New Roman" w:eastAsia="Times New Roman" w:hAnsi="Times New Roman" w:cs="Times New Roman"/>
-                <w:sz w:val="24"/>
-                <w:szCs w:val="24"/>
-              </w:rPr>
-              <w:t>0</w:t>
+                <w:rFonts w:ascii="Times New Roman" w:hAnsi="Times New Roman" w:cs="Times New Roman"/>
+                <w:sz w:val="24"/>
+                <w:szCs w:val="24"/>
+              </w:rPr>
+              <w:t>4</w:t>
             </w:r>
           </w:p>
         </w:tc>
@@ -889,11 +897,11 @@
             </w:pPr>
             <w:r>
               <w:rPr>
-                <w:rFonts w:ascii="Times New Roman" w:hAnsi="Times New Roman" w:cs="Times New Roman"/>
-                <w:sz w:val="24"/>
-                <w:szCs w:val="24"/>
-              </w:rPr>
-              <w:t>4</w:t>
+                <w:rFonts w:ascii="Times New Roman" w:eastAsia="Times New Roman" w:hAnsi="Times New Roman" w:cs="Times New Roman"/>
+                <w:sz w:val="24"/>
+                <w:szCs w:val="24"/>
+              </w:rPr>
+              <w:t>0</w:t>
             </w:r>
           </w:p>
         </w:tc>
@@ -920,11 +928,11 @@
             </w:pPr>
             <w:r>
               <w:rPr>
-                <w:rFonts w:ascii="Times New Roman" w:eastAsia="Times New Roman" w:hAnsi="Times New Roman" w:cs="Times New Roman"/>
-                <w:sz w:val="24"/>
-                <w:szCs w:val="24"/>
-              </w:rPr>
-              <w:t>0</w:t>
+                <w:rFonts w:ascii="Times New Roman" w:hAnsi="Times New Roman" w:cs="Times New Roman"/>
+                <w:sz w:val="24"/>
+                <w:szCs w:val="24"/>
+              </w:rPr>
+              <w:t>4</w:t>
             </w:r>
           </w:p>
         </w:tc>
@@ -984,11 +992,11 @@
             </w:pPr>
             <w:r>
               <w:rPr>
-                <w:rFonts w:ascii="Times New Roman" w:hAnsi="Times New Roman" w:cs="Times New Roman"/>
-                <w:sz w:val="24"/>
-                <w:szCs w:val="24"/>
-              </w:rPr>
-              <w:t>4</w:t>
+                <w:rFonts w:ascii="Times New Roman" w:eastAsia="Times New Roman" w:hAnsi="Times New Roman" w:cs="Times New Roman"/>
+                <w:sz w:val="24"/>
+                <w:szCs w:val="24"/>
+              </w:rPr>
+              <w:t>0</w:t>
             </w:r>
           </w:p>
         </w:tc>
@@ -1015,11 +1023,11 @@
             </w:pPr>
             <w:r>
               <w:rPr>
-                <w:rFonts w:ascii="Times New Roman" w:eastAsia="Times New Roman" w:hAnsi="Times New Roman" w:cs="Times New Roman"/>
-                <w:sz w:val="24"/>
-                <w:szCs w:val="24"/>
-              </w:rPr>
-              <w:t>0</w:t>
+                <w:rFonts w:ascii="Times New Roman" w:hAnsi="Times New Roman" w:cs="Times New Roman"/>
+                <w:sz w:val="24"/>
+                <w:szCs w:val="24"/>
+              </w:rPr>
+              <w:t>4</w:t>
             </w:r>
           </w:p>
         </w:tc>
@@ -1079,11 +1087,11 @@
             </w:pPr>
             <w:r>
               <w:rPr>
-                <w:rFonts w:ascii="Times New Roman" w:hAnsi="Times New Roman" w:cs="Times New Roman"/>
-                <w:sz w:val="24"/>
-                <w:szCs w:val="24"/>
-              </w:rPr>
-              <w:t>1</w:t>
+                <w:rFonts w:ascii="Times New Roman" w:eastAsia="Times New Roman" w:hAnsi="Times New Roman" w:cs="Times New Roman"/>
+                <w:sz w:val="24"/>
+                <w:szCs w:val="24"/>
+              </w:rPr>
+              <w:t>0</w:t>
             </w:r>
           </w:p>
         </w:tc>
@@ -1110,11 +1118,11 @@
             </w:pPr>
             <w:r>
               <w:rPr>
-                <w:rFonts w:ascii="Times New Roman" w:eastAsia="Times New Roman" w:hAnsi="Times New Roman" w:cs="Times New Roman"/>
-                <w:sz w:val="24"/>
-                <w:szCs w:val="24"/>
-              </w:rPr>
-              <w:t>0</w:t>
+                <w:rFonts w:ascii="Times New Roman" w:hAnsi="Times New Roman" w:cs="Times New Roman"/>
+                <w:sz w:val="24"/>
+                <w:szCs w:val="24"/>
+              </w:rPr>
+              <w:t>1</w:t>
             </w:r>
           </w:p>
         </w:tc>
@@ -1174,7 +1182,7 @@
             </w:pPr>
             <w:r>
               <w:rPr>
-                <w:rFonts w:ascii="Times New Roman" w:hAnsi="Times New Roman" w:cs="Times New Roman"/>
+                <w:rFonts w:ascii="Times New Roman" w:eastAsia="Times New Roman" w:hAnsi="Times New Roman" w:cs="Times New Roman"/>
                 <w:sz w:val="24"/>
                 <w:szCs w:val="24"/>
               </w:rPr>
@@ -1205,7 +1213,7 @@
             </w:pPr>
             <w:r>
               <w:rPr>
-                <w:rFonts w:ascii="Times New Roman" w:eastAsia="Times New Roman" w:hAnsi="Times New Roman" w:cs="Times New Roman"/>
+                <w:rFonts w:ascii="Times New Roman" w:hAnsi="Times New Roman" w:cs="Times New Roman"/>
                 <w:sz w:val="24"/>
                 <w:szCs w:val="24"/>
               </w:rPr>
@@ -1269,11 +1277,11 @@
             </w:pPr>
             <w:r>
               <w:rPr>
-                <w:rFonts w:ascii="Times New Roman" w:hAnsi="Times New Roman" w:cs="Times New Roman"/>
-                <w:sz w:val="24"/>
-                <w:szCs w:val="24"/>
-              </w:rPr>
-              <w:t>3</w:t>
+                <w:rFonts w:ascii="Times New Roman" w:eastAsia="Times New Roman" w:hAnsi="Times New Roman" w:cs="Times New Roman"/>
+                <w:sz w:val="24"/>
+                <w:szCs w:val="24"/>
+              </w:rPr>
+              <w:t>2</w:t>
             </w:r>
           </w:p>
         </w:tc>
@@ -1300,11 +1308,11 @@
             </w:pPr>
             <w:r>
               <w:rPr>
-                <w:rFonts w:ascii="Times New Roman" w:eastAsia="Times New Roman" w:hAnsi="Times New Roman" w:cs="Times New Roman"/>
-                <w:sz w:val="24"/>
-                <w:szCs w:val="24"/>
-              </w:rPr>
-              <w:t>0</w:t>
+                <w:rFonts w:ascii="Times New Roman" w:hAnsi="Times New Roman" w:cs="Times New Roman"/>
+                <w:sz w:val="24"/>
+                <w:szCs w:val="24"/>
+              </w:rPr>
+              <w:t>1</w:t>
             </w:r>
           </w:p>
         </w:tc>
@@ -1364,7 +1372,7 @@
             </w:pPr>
             <w:r>
               <w:rPr>
-                <w:rFonts w:ascii="Times New Roman" w:hAnsi="Times New Roman" w:cs="Times New Roman"/>
+                <w:rFonts w:ascii="Times New Roman" w:eastAsia="Times New Roman" w:hAnsi="Times New Roman" w:cs="Times New Roman"/>
                 <w:sz w:val="24"/>
                 <w:szCs w:val="24"/>
               </w:rPr>
@@ -1395,7 +1403,7 @@
             </w:pPr>
             <w:r>
               <w:rPr>
-                <w:rFonts w:ascii="Times New Roman" w:eastAsia="Times New Roman" w:hAnsi="Times New Roman" w:cs="Times New Roman"/>
+                <w:rFonts w:ascii="Times New Roman" w:hAnsi="Times New Roman" w:cs="Times New Roman"/>
                 <w:sz w:val="24"/>
                 <w:szCs w:val="24"/>
               </w:rPr>
@@ -1459,11 +1467,11 @@
             </w:pPr>
             <w:r>
               <w:rPr>
-                <w:rFonts w:ascii="Times New Roman" w:hAnsi="Times New Roman" w:cs="Times New Roman"/>
-                <w:sz w:val="24"/>
-                <w:szCs w:val="24"/>
-              </w:rPr>
-              <w:t>1</w:t>
+                <w:rFonts w:ascii="Times New Roman" w:eastAsia="Times New Roman" w:hAnsi="Times New Roman" w:cs="Times New Roman"/>
+                <w:sz w:val="24"/>
+                <w:szCs w:val="24"/>
+              </w:rPr>
+              <w:t>0</w:t>
             </w:r>
           </w:p>
         </w:tc>
@@ -1490,11 +1498,11 @@
             </w:pPr>
             <w:r>
               <w:rPr>
-                <w:rFonts w:ascii="Times New Roman" w:eastAsia="Times New Roman" w:hAnsi="Times New Roman" w:cs="Times New Roman"/>
-                <w:sz w:val="24"/>
-                <w:szCs w:val="24"/>
-              </w:rPr>
-              <w:t>0</w:t>
+                <w:rFonts w:ascii="Times New Roman" w:hAnsi="Times New Roman" w:cs="Times New Roman"/>
+                <w:sz w:val="24"/>
+                <w:szCs w:val="24"/>
+              </w:rPr>
+              <w:t>1</w:t>
             </w:r>
           </w:p>
         </w:tc>
@@ -1554,11 +1562,11 @@
             </w:pPr>
             <w:r>
               <w:rPr>
-                <w:rFonts w:ascii="Times New Roman" w:hAnsi="Times New Roman" w:cs="Times New Roman"/>
-                <w:sz w:val="24"/>
-                <w:szCs w:val="24"/>
-              </w:rPr>
-              <w:t>2</w:t>
+                <w:rFonts w:ascii="Times New Roman" w:eastAsia="Times New Roman" w:hAnsi="Times New Roman" w:cs="Times New Roman"/>
+                <w:sz w:val="24"/>
+                <w:szCs w:val="24"/>
+              </w:rPr>
+              <w:t>0</w:t>
             </w:r>
           </w:p>
         </w:tc>
@@ -1585,11 +1593,11 @@
             </w:pPr>
             <w:r>
               <w:rPr>
-                <w:rFonts w:ascii="Times New Roman" w:eastAsia="Times New Roman" w:hAnsi="Times New Roman" w:cs="Times New Roman"/>
-                <w:sz w:val="24"/>
-                <w:szCs w:val="24"/>
-              </w:rPr>
-              <w:t>0</w:t>
+                <w:rFonts w:ascii="Times New Roman" w:hAnsi="Times New Roman" w:cs="Times New Roman"/>
+                <w:sz w:val="24"/>
+                <w:szCs w:val="24"/>
+              </w:rPr>
+              <w:t>2</w:t>
             </w:r>
           </w:p>
         </w:tc>
@@ -1649,11 +1657,11 @@
             </w:pPr>
             <w:r>
               <w:rPr>
-                <w:rFonts w:ascii="Times New Roman" w:hAnsi="Times New Roman" w:cs="Times New Roman"/>
-                <w:sz w:val="24"/>
-                <w:szCs w:val="24"/>
-              </w:rPr>
-              <w:t>1</w:t>
+                <w:rFonts w:ascii="Times New Roman" w:eastAsia="Times New Roman" w:hAnsi="Times New Roman" w:cs="Times New Roman"/>
+                <w:sz w:val="24"/>
+                <w:szCs w:val="24"/>
+              </w:rPr>
+              <w:t>0</w:t>
             </w:r>
           </w:p>
         </w:tc>
@@ -1680,11 +1688,11 @@
             </w:pPr>
             <w:r>
               <w:rPr>
-                <w:rFonts w:ascii="Times New Roman" w:eastAsia="Times New Roman" w:hAnsi="Times New Roman" w:cs="Times New Roman"/>
-                <w:sz w:val="24"/>
-                <w:szCs w:val="24"/>
-              </w:rPr>
-              <w:t>0</w:t>
+                <w:rFonts w:ascii="Times New Roman" w:hAnsi="Times New Roman" w:cs="Times New Roman"/>
+                <w:sz w:val="24"/>
+                <w:szCs w:val="24"/>
+              </w:rPr>
+              <w:t>1</w:t>
             </w:r>
           </w:p>
         </w:tc>
@@ -1917,35 +1925,35 @@
             </w:pPr>
             <w:r>
               <w:rPr>
+                <w:rFonts w:ascii="Times New Roman" w:eastAsia="Times New Roman" w:hAnsi="Times New Roman" w:cs="Times New Roman"/>
+                <w:sz w:val="24"/>
+                <w:szCs w:val="24"/>
+              </w:rPr>
+              <w:t>0</w:t>
+            </w:r>
+          </w:p>
+        </w:tc>
+        <w:tc>
+          <w:tcPr>
+            <w:tcW w:w="2295" w:type="dxa"/>
+          </w:tcPr>
+          <w:p>
+            <w:pPr>
+              <w:widowControl w:val="0"/>
+              <w:jc w:val="center"/>
+              <w:rPr>
+                <w:rFonts w:ascii="Times New Roman" w:eastAsia="Times New Roman" w:hAnsi="Times New Roman" w:cs="Times New Roman"/>
+                <w:sz w:val="24"/>
+                <w:szCs w:val="24"/>
+              </w:rPr>
+            </w:pPr>
+            <w:r>
+              <w:rPr>
                 <w:rFonts w:ascii="Times New Roman" w:hAnsi="Times New Roman" w:cs="Times New Roman"/>
                 <w:sz w:val="24"/>
                 <w:szCs w:val="24"/>
               </w:rPr>
               <w:t>5</w:t>
-            </w:r>
-          </w:p>
-        </w:tc>
-        <w:tc>
-          <w:tcPr>
-            <w:tcW w:w="2295" w:type="dxa"/>
-          </w:tcPr>
-          <w:p>
-            <w:pPr>
-              <w:widowControl w:val="0"/>
-              <w:jc w:val="center"/>
-              <w:rPr>
-                <w:rFonts w:ascii="Times New Roman" w:eastAsia="Times New Roman" w:hAnsi="Times New Roman" w:cs="Times New Roman"/>
-                <w:sz w:val="24"/>
-                <w:szCs w:val="24"/>
-              </w:rPr>
-            </w:pPr>
-            <w:r>
-              <w:rPr>
-                <w:rFonts w:ascii="Times New Roman" w:eastAsia="Times New Roman" w:hAnsi="Times New Roman" w:cs="Times New Roman"/>
-                <w:sz w:val="24"/>
-                <w:szCs w:val="24"/>
-              </w:rPr>
-              <w:t>0</w:t>
             </w:r>
           </w:p>
         </w:tc>
@@ -1991,35 +1999,35 @@
             </w:pPr>
             <w:r>
               <w:rPr>
+                <w:rFonts w:ascii="Times New Roman" w:eastAsia="Times New Roman" w:hAnsi="Times New Roman" w:cs="Times New Roman"/>
+                <w:sz w:val="24"/>
+                <w:szCs w:val="24"/>
+              </w:rPr>
+              <w:t>0</w:t>
+            </w:r>
+          </w:p>
+        </w:tc>
+        <w:tc>
+          <w:tcPr>
+            <w:tcW w:w="2295" w:type="dxa"/>
+          </w:tcPr>
+          <w:p>
+            <w:pPr>
+              <w:widowControl w:val="0"/>
+              <w:jc w:val="center"/>
+              <w:rPr>
+                <w:rFonts w:ascii="Times New Roman" w:eastAsia="Times New Roman" w:hAnsi="Times New Roman" w:cs="Times New Roman"/>
+                <w:sz w:val="24"/>
+                <w:szCs w:val="24"/>
+              </w:rPr>
+            </w:pPr>
+            <w:r>
+              <w:rPr>
                 <w:rFonts w:ascii="Times New Roman" w:hAnsi="Times New Roman" w:cs="Times New Roman"/>
                 <w:sz w:val="24"/>
                 <w:szCs w:val="24"/>
               </w:rPr>
               <w:t>1</w:t>
-            </w:r>
-          </w:p>
-        </w:tc>
-        <w:tc>
-          <w:tcPr>
-            <w:tcW w:w="2295" w:type="dxa"/>
-          </w:tcPr>
-          <w:p>
-            <w:pPr>
-              <w:widowControl w:val="0"/>
-              <w:jc w:val="center"/>
-              <w:rPr>
-                <w:rFonts w:ascii="Times New Roman" w:eastAsia="Times New Roman" w:hAnsi="Times New Roman" w:cs="Times New Roman"/>
-                <w:sz w:val="24"/>
-                <w:szCs w:val="24"/>
-              </w:rPr>
-            </w:pPr>
-            <w:r>
-              <w:rPr>
-                <w:rFonts w:ascii="Times New Roman" w:eastAsia="Times New Roman" w:hAnsi="Times New Roman" w:cs="Times New Roman"/>
-                <w:sz w:val="24"/>
-                <w:szCs w:val="24"/>
-              </w:rPr>
-              <w:t>0</w:t>
             </w:r>
           </w:p>
         </w:tc>
@@ -2065,35 +2073,35 @@
             </w:pPr>
             <w:r>
               <w:rPr>
+                <w:rFonts w:ascii="Times New Roman" w:eastAsia="Times New Roman" w:hAnsi="Times New Roman" w:cs="Times New Roman"/>
+                <w:sz w:val="24"/>
+                <w:szCs w:val="24"/>
+              </w:rPr>
+              <w:t>0</w:t>
+            </w:r>
+          </w:p>
+        </w:tc>
+        <w:tc>
+          <w:tcPr>
+            <w:tcW w:w="2295" w:type="dxa"/>
+          </w:tcPr>
+          <w:p>
+            <w:pPr>
+              <w:widowControl w:val="0"/>
+              <w:jc w:val="center"/>
+              <w:rPr>
+                <w:rFonts w:ascii="Times New Roman" w:eastAsia="Times New Roman" w:hAnsi="Times New Roman" w:cs="Times New Roman"/>
+                <w:sz w:val="24"/>
+                <w:szCs w:val="24"/>
+              </w:rPr>
+            </w:pPr>
+            <w:r>
+              <w:rPr>
                 <w:rFonts w:ascii="Times New Roman" w:hAnsi="Times New Roman" w:cs="Times New Roman"/>
                 <w:sz w:val="24"/>
                 <w:szCs w:val="24"/>
               </w:rPr>
               <w:t>1</w:t>
-            </w:r>
-          </w:p>
-        </w:tc>
-        <w:tc>
-          <w:tcPr>
-            <w:tcW w:w="2295" w:type="dxa"/>
-          </w:tcPr>
-          <w:p>
-            <w:pPr>
-              <w:widowControl w:val="0"/>
-              <w:jc w:val="center"/>
-              <w:rPr>
-                <w:rFonts w:ascii="Times New Roman" w:eastAsia="Times New Roman" w:hAnsi="Times New Roman" w:cs="Times New Roman"/>
-                <w:sz w:val="24"/>
-                <w:szCs w:val="24"/>
-              </w:rPr>
-            </w:pPr>
-            <w:r>
-              <w:rPr>
-                <w:rFonts w:ascii="Times New Roman" w:eastAsia="Times New Roman" w:hAnsi="Times New Roman" w:cs="Times New Roman"/>
-                <w:sz w:val="24"/>
-                <w:szCs w:val="24"/>
-              </w:rPr>
-              <w:t>0</w:t>
             </w:r>
           </w:p>
         </w:tc>
@@ -2139,35 +2147,35 @@
             </w:pPr>
             <w:r>
               <w:rPr>
+                <w:rFonts w:ascii="Times New Roman" w:eastAsia="Times New Roman" w:hAnsi="Times New Roman" w:cs="Times New Roman"/>
+                <w:sz w:val="24"/>
+                <w:szCs w:val="24"/>
+              </w:rPr>
+              <w:t>0</w:t>
+            </w:r>
+          </w:p>
+        </w:tc>
+        <w:tc>
+          <w:tcPr>
+            <w:tcW w:w="2295" w:type="dxa"/>
+          </w:tcPr>
+          <w:p>
+            <w:pPr>
+              <w:widowControl w:val="0"/>
+              <w:jc w:val="center"/>
+              <w:rPr>
+                <w:rFonts w:ascii="Times New Roman" w:eastAsia="Times New Roman" w:hAnsi="Times New Roman" w:cs="Times New Roman"/>
+                <w:sz w:val="24"/>
+                <w:szCs w:val="24"/>
+              </w:rPr>
+            </w:pPr>
+            <w:r>
+              <w:rPr>
                 <w:rFonts w:ascii="Times New Roman" w:hAnsi="Times New Roman" w:cs="Times New Roman"/>
                 <w:sz w:val="24"/>
                 <w:szCs w:val="24"/>
               </w:rPr>
               <w:t>2</w:t>
-            </w:r>
-          </w:p>
-        </w:tc>
-        <w:tc>
-          <w:tcPr>
-            <w:tcW w:w="2295" w:type="dxa"/>
-          </w:tcPr>
-          <w:p>
-            <w:pPr>
-              <w:widowControl w:val="0"/>
-              <w:jc w:val="center"/>
-              <w:rPr>
-                <w:rFonts w:ascii="Times New Roman" w:eastAsia="Times New Roman" w:hAnsi="Times New Roman" w:cs="Times New Roman"/>
-                <w:sz w:val="24"/>
-                <w:szCs w:val="24"/>
-              </w:rPr>
-            </w:pPr>
-            <w:r>
-              <w:rPr>
-                <w:rFonts w:ascii="Times New Roman" w:eastAsia="Times New Roman" w:hAnsi="Times New Roman" w:cs="Times New Roman"/>
-                <w:sz w:val="24"/>
-                <w:szCs w:val="24"/>
-              </w:rPr>
-              <w:t>0</w:t>
             </w:r>
           </w:p>
         </w:tc>
@@ -2213,35 +2221,35 @@
             </w:pPr>
             <w:r>
               <w:rPr>
+                <w:rFonts w:ascii="Times New Roman" w:eastAsia="Times New Roman" w:hAnsi="Times New Roman" w:cs="Times New Roman"/>
+                <w:sz w:val="24"/>
+                <w:szCs w:val="24"/>
+              </w:rPr>
+              <w:t>0</w:t>
+            </w:r>
+          </w:p>
+        </w:tc>
+        <w:tc>
+          <w:tcPr>
+            <w:tcW w:w="2295" w:type="dxa"/>
+          </w:tcPr>
+          <w:p>
+            <w:pPr>
+              <w:widowControl w:val="0"/>
+              <w:jc w:val="center"/>
+              <w:rPr>
+                <w:rFonts w:ascii="Times New Roman" w:eastAsia="Times New Roman" w:hAnsi="Times New Roman" w:cs="Times New Roman"/>
+                <w:sz w:val="24"/>
+                <w:szCs w:val="24"/>
+              </w:rPr>
+            </w:pPr>
+            <w:r>
+              <w:rPr>
                 <w:rFonts w:ascii="Times New Roman" w:hAnsi="Times New Roman" w:cs="Times New Roman"/>
                 <w:sz w:val="24"/>
                 <w:szCs w:val="24"/>
               </w:rPr>
               <w:t>1</w:t>
-            </w:r>
-          </w:p>
-        </w:tc>
-        <w:tc>
-          <w:tcPr>
-            <w:tcW w:w="2295" w:type="dxa"/>
-          </w:tcPr>
-          <w:p>
-            <w:pPr>
-              <w:widowControl w:val="0"/>
-              <w:jc w:val="center"/>
-              <w:rPr>
-                <w:rFonts w:ascii="Times New Roman" w:eastAsia="Times New Roman" w:hAnsi="Times New Roman" w:cs="Times New Roman"/>
-                <w:sz w:val="24"/>
-                <w:szCs w:val="24"/>
-              </w:rPr>
-            </w:pPr>
-            <w:r>
-              <w:rPr>
-                <w:rFonts w:ascii="Times New Roman" w:eastAsia="Times New Roman" w:hAnsi="Times New Roman" w:cs="Times New Roman"/>
-                <w:sz w:val="24"/>
-                <w:szCs w:val="24"/>
-              </w:rPr>
-              <w:t>0</w:t>
             </w:r>
           </w:p>
         </w:tc>
@@ -2423,7 +2431,7 @@
           <w:sz w:val="24"/>
           <w:szCs w:val="24"/>
         </w:rPr>
-        <w:t xml:space="preserve">Note: </w:t>
+        <w:t>**</w:t>
       </w:r>
       <w:r>
         <w:rPr>
@@ -2433,7 +2441,15 @@
           <w:sz w:val="24"/>
           <w:szCs w:val="24"/>
         </w:rPr>
-        <w:t>Sign-in to git and c</w:t>
+        <w:t>Note</w:t>
+      </w:r>
+      <w:r>
+        <w:rPr>
+          <w:rFonts w:ascii="Times New Roman" w:eastAsia="Times New Roman" w:hAnsi="Times New Roman" w:cs="Times New Roman"/>
+          <w:sz w:val="24"/>
+          <w:szCs w:val="24"/>
+        </w:rPr>
+        <w:t>:</w:t>
       </w:r>
       <w:r>
         <w:rPr>
@@ -2443,29 +2459,126 @@
           <w:sz w:val="24"/>
           <w:szCs w:val="24"/>
         </w:rPr>
-        <w:t>lick on the picture below to view the entire spreadsheet.</w:t>
-      </w:r>
-    </w:p>
-    <w:p>
-      <w:pPr>
-        <w:spacing w:line="240" w:lineRule="auto"/>
-        <w:rPr>
-          <w:rFonts w:ascii="Times New Roman" w:eastAsia="Times New Roman" w:hAnsi="Times New Roman" w:cs="Times New Roman"/>
-          <w:sz w:val="24"/>
-          <w:szCs w:val="24"/>
-        </w:rPr>
-      </w:pPr>
-    </w:p>
-    <w:p>
-      <w:pPr>
-        <w:spacing w:line="240" w:lineRule="auto"/>
-        <w:rPr>
-          <w:rFonts w:ascii="Times New Roman" w:eastAsia="Times New Roman" w:hAnsi="Times New Roman" w:cs="Times New Roman"/>
-          <w:sz w:val="24"/>
-          <w:szCs w:val="24"/>
-        </w:rPr>
-      </w:pPr>
+        <w:t xml:space="preserve"> </w:t>
+      </w:r>
+      <w:r>
+        <w:rPr>
+          <w:rFonts w:ascii="Times New Roman" w:eastAsia="Times New Roman" w:hAnsi="Times New Roman" w:cs="Times New Roman"/>
+          <w:b/>
+          <w:bCs/>
+          <w:sz w:val="24"/>
+          <w:szCs w:val="24"/>
+        </w:rPr>
+        <w:t>Sign-</w:t>
+      </w:r>
+      <w:r>
+        <w:rPr>
+          <w:rFonts w:ascii="Times New Roman" w:eastAsia="Times New Roman" w:hAnsi="Times New Roman" w:cs="Times New Roman"/>
+          <w:b/>
+          <w:bCs/>
+          <w:sz w:val="24"/>
+          <w:szCs w:val="24"/>
+        </w:rPr>
+        <w:t>in to git and c</w:t>
+      </w:r>
+      <w:r>
+        <w:rPr>
+          <w:rFonts w:ascii="Times New Roman" w:eastAsia="Times New Roman" w:hAnsi="Times New Roman" w:cs="Times New Roman"/>
+          <w:b/>
+          <w:bCs/>
+          <w:sz w:val="24"/>
+          <w:szCs w:val="24"/>
+        </w:rPr>
+        <w:t xml:space="preserve">lick </w:t>
+      </w:r>
+      <w:r>
+        <w:rPr>
+          <w:rFonts w:ascii="Times New Roman" w:eastAsia="Times New Roman" w:hAnsi="Times New Roman" w:cs="Times New Roman"/>
+          <w:b/>
+          <w:bCs/>
+          <w:sz w:val="24"/>
+          <w:szCs w:val="24"/>
+        </w:rPr>
+        <w:t>on the direct link</w:t>
+      </w:r>
+      <w:r>
+        <w:rPr>
+          <w:rFonts w:ascii="Times New Roman" w:eastAsia="Times New Roman" w:hAnsi="Times New Roman" w:cs="Times New Roman"/>
+          <w:b/>
+          <w:bCs/>
+          <w:sz w:val="24"/>
+          <w:szCs w:val="24"/>
+        </w:rPr>
+        <w:t xml:space="preserve"> to view the entire spreadsheet.</w:t>
+      </w:r>
+    </w:p>
+    <w:p>
+      <w:pPr>
+        <w:spacing w:line="240" w:lineRule="auto"/>
+        <w:rPr>
+          <w:rFonts w:ascii="Times New Roman" w:eastAsia="Times New Roman" w:hAnsi="Times New Roman" w:cs="Times New Roman"/>
+          <w:sz w:val="24"/>
+          <w:szCs w:val="24"/>
+        </w:rPr>
+      </w:pPr>
+      <w:r>
+        <w:rPr>
+          <w:rFonts w:ascii="Times New Roman" w:eastAsia="Times New Roman" w:hAnsi="Times New Roman" w:cs="Times New Roman"/>
+          <w:b/>
+          <w:bCs/>
+          <w:sz w:val="24"/>
+          <w:szCs w:val="24"/>
+        </w:rPr>
+        <w:t>Direct link</w:t>
+      </w:r>
+      <w:r>
+        <w:rPr>
+          <w:rFonts w:ascii="Times New Roman" w:eastAsia="Times New Roman" w:hAnsi="Times New Roman" w:cs="Times New Roman"/>
+          <w:sz w:val="24"/>
+          <w:szCs w:val="24"/>
+        </w:rPr>
+        <w:t xml:space="preserve">: </w:t>
+      </w:r>
       <w:hyperlink r:id="rId6" w:history="1">
+        <w:r>
+          <w:rPr>
+            <w:rStyle w:val="Hyperlink"/>
+            <w:rFonts w:ascii="Times New Roman" w:eastAsia="Times New Roman" w:hAnsi="Times New Roman" w:cs="Times New Roman"/>
+            <w:sz w:val="24"/>
+            <w:szCs w:val="24"/>
+          </w:rPr>
+          <w:t>https://github.com/sakibshuvo/SOEN-6481-SRS/blob/master/Deliverable-2/InteractionMatrix/Interatction%20Matrix.xlsx?raw=true</w:t>
+        </w:r>
+      </w:hyperlink>
+      <w:r>
+        <w:rPr>
+          <w:rFonts w:ascii="Times New Roman" w:eastAsia="Times New Roman" w:hAnsi="Times New Roman" w:cs="Times New Roman"/>
+          <w:sz w:val="24"/>
+          <w:szCs w:val="24"/>
+        </w:rPr>
+        <w:t xml:space="preserve"> </w:t>
+      </w:r>
+    </w:p>
+    <w:p>
+      <w:pPr>
+        <w:spacing w:line="240" w:lineRule="auto"/>
+        <w:rPr>
+          <w:rFonts w:ascii="Times New Roman" w:eastAsia="Times New Roman" w:hAnsi="Times New Roman" w:cs="Times New Roman"/>
+          <w:sz w:val="24"/>
+          <w:szCs w:val="24"/>
+        </w:rPr>
+      </w:pPr>
+    </w:p>
+    <w:p>
+      <w:pPr>
+        <w:spacing w:line="240" w:lineRule="auto"/>
+        <w:rPr>
+          <w:rFonts w:ascii="Times New Roman" w:eastAsia="Times New Roman" w:hAnsi="Times New Roman" w:cs="Times New Roman"/>
+          <w:sz w:val="24"/>
+          <w:szCs w:val="24"/>
+        </w:rPr>
+      </w:pPr>
+      <w:hyperlink r:id="rId7" w:history="1">
         <w:r>
           <w:rPr>
             <w:rFonts w:ascii="Times New Roman" w:eastAsia="Times New Roman" w:hAnsi="Times New Roman" w:cs="Times New Roman"/>
@@ -2492,23 +2605,13 @@
               <v:path o:extrusionok="f" gradientshapeok="t" o:connecttype="rect"/>
               <o:lock v:ext="edit" aspectratio="t"/>
             </v:shapetype>
-            <v:shape id="_x0000_i1025" type="#_x0000_t75" style="width:490pt;height:555.2pt" o:ole="">
-              <v:imagedata r:id="rId7" o:title=""/>
+            <v:shape id="_x0000_i1025" type="#_x0000_t75" style="width:490.2pt;height:546pt" o:ole="">
+              <v:imagedata r:id="rId8" o:title=""/>
             </v:shape>
-            <o:OLEObject Type="Embed" ProgID="Excel.Sheet.12" ShapeID="_x0000_i1025" DrawAspect="Content" ObjectID="_1656419618" r:id="rId8"/>
+            <o:OLEObject Type="Embed" ProgID="Excel.Sheet.12" ShapeID="_x0000_i1025" DrawAspect="Content" ObjectID="_1656445126" r:id="rId9"/>
           </w:object>
         </w:r>
       </w:hyperlink>
-    </w:p>
-    <w:p>
-      <w:pPr>
-        <w:spacing w:line="240" w:lineRule="auto"/>
-        <w:rPr>
-          <w:rFonts w:ascii="Times New Roman" w:eastAsia="Times New Roman" w:hAnsi="Times New Roman" w:cs="Times New Roman"/>
-          <w:sz w:val="24"/>
-          <w:szCs w:val="24"/>
-        </w:rPr>
-      </w:pPr>
     </w:p>
     <w:p>
       <w:pPr>
@@ -2743,7 +2846,7 @@
                     <pic:cNvPicPr preferRelativeResize="0"/>
                   </pic:nvPicPr>
                   <pic:blipFill>
-                    <a:blip r:embed="rId9"/>
+                    <a:blip r:embed="rId10"/>
                     <a:srcRect/>
                     <a:stretch>
                       <a:fillRect/>
@@ -3740,7 +3843,43 @@
           <w:sz w:val="24"/>
           <w:szCs w:val="24"/>
         </w:rPr>
-        <w:t>In case of any fire/smoke related emergency system notifies the users and first tries to shut it off using home water sprinklers without immediately unlocking the point of entries automatically.</w:t>
+        <w:t>In case of any fire/smoke related emergency</w:t>
+      </w:r>
+      <w:r>
+        <w:rPr>
+          <w:rFonts w:ascii="Times New Roman" w:eastAsia="Times New Roman" w:hAnsi="Times New Roman" w:cs="Times New Roman"/>
+          <w:color w:val="000000"/>
+          <w:sz w:val="24"/>
+          <w:szCs w:val="24"/>
+        </w:rPr>
+        <w:t>,</w:t>
+      </w:r>
+      <w:r>
+        <w:rPr>
+          <w:rFonts w:ascii="Times New Roman" w:eastAsia="Times New Roman" w:hAnsi="Times New Roman" w:cs="Times New Roman"/>
+          <w:color w:val="000000"/>
+          <w:sz w:val="24"/>
+          <w:szCs w:val="24"/>
+        </w:rPr>
+        <w:t xml:space="preserve"> system notifies the users and </w:t>
+      </w:r>
+      <w:r>
+        <w:rPr>
+          <w:rFonts w:ascii="Times New Roman" w:eastAsia="Times New Roman" w:hAnsi="Times New Roman" w:cs="Times New Roman"/>
+          <w:color w:val="000000"/>
+          <w:sz w:val="24"/>
+          <w:szCs w:val="24"/>
+        </w:rPr>
+        <w:t xml:space="preserve">put out the smoke or fire </w:t>
+      </w:r>
+      <w:r>
+        <w:rPr>
+          <w:rFonts w:ascii="Times New Roman" w:eastAsia="Times New Roman" w:hAnsi="Times New Roman" w:cs="Times New Roman"/>
+          <w:color w:val="000000"/>
+          <w:sz w:val="24"/>
+          <w:szCs w:val="24"/>
+        </w:rPr>
+        <w:t>using home water sprinklers without immediately unlocking the point of entries automatically.</w:t>
       </w:r>
     </w:p>
     <w:p>
@@ -3874,66 +4013,11 @@
           <w:between w:val="nil"/>
         </w:pBdr>
         <w:spacing w:line="240" w:lineRule="auto"/>
+        <w:ind w:left="2160"/>
         <w:jc w:val="both"/>
         <w:rPr>
-          <w:rFonts w:ascii="Times New Roman" w:eastAsia="Times New Roman" w:hAnsi="Times New Roman" w:cs="Times New Roman"/>
-          <w:color w:val="000000"/>
-          <w:sz w:val="24"/>
-          <w:szCs w:val="24"/>
-        </w:rPr>
-      </w:pPr>
-    </w:p>
-    <w:p>
-      <w:pPr>
-        <w:pBdr>
-          <w:top w:val="nil"/>
-          <w:left w:val="nil"/>
-          <w:bottom w:val="nil"/>
-          <w:right w:val="nil"/>
-          <w:between w:val="nil"/>
-        </w:pBdr>
-        <w:spacing w:line="240" w:lineRule="auto"/>
-        <w:jc w:val="both"/>
-        <w:rPr>
-          <w:rFonts w:ascii="Times New Roman" w:eastAsia="Times New Roman" w:hAnsi="Times New Roman" w:cs="Times New Roman"/>
-          <w:color w:val="000000"/>
-          <w:sz w:val="24"/>
-          <w:szCs w:val="24"/>
-        </w:rPr>
-      </w:pPr>
-    </w:p>
-    <w:p>
-      <w:pPr>
-        <w:pBdr>
-          <w:top w:val="nil"/>
-          <w:left w:val="nil"/>
-          <w:bottom w:val="nil"/>
-          <w:right w:val="nil"/>
-          <w:between w:val="nil"/>
-        </w:pBdr>
-        <w:spacing w:line="240" w:lineRule="auto"/>
-        <w:jc w:val="both"/>
-        <w:rPr>
-          <w:rFonts w:ascii="Times New Roman" w:eastAsia="Times New Roman" w:hAnsi="Times New Roman" w:cs="Times New Roman"/>
-          <w:color w:val="000000"/>
-          <w:sz w:val="24"/>
-          <w:szCs w:val="24"/>
-        </w:rPr>
-      </w:pPr>
-    </w:p>
-    <w:p>
-      <w:pPr>
-        <w:pBdr>
-          <w:top w:val="nil"/>
-          <w:left w:val="nil"/>
-          <w:bottom w:val="nil"/>
-          <w:right w:val="nil"/>
-          <w:between w:val="nil"/>
-        </w:pBdr>
-        <w:spacing w:line="240" w:lineRule="auto"/>
-        <w:jc w:val="both"/>
-        <w:rPr>
-          <w:rFonts w:ascii="Times New Roman" w:eastAsia="Times New Roman" w:hAnsi="Times New Roman" w:cs="Times New Roman"/>
+          <w:rFonts w:ascii="Times New Roman" w:hAnsi="Times New Roman" w:cs="Times New Roman"/>
+          <w:b/>
           <w:color w:val="000000"/>
           <w:sz w:val="24"/>
           <w:szCs w:val="24"/>
@@ -3972,6 +4056,7 @@
           <w:sz w:val="24"/>
           <w:szCs w:val="24"/>
         </w:rPr>
+        <w:lastRenderedPageBreak/>
         <w:t>Conflict Evaluation:</w:t>
       </w:r>
     </w:p>
@@ -5323,7 +5408,15 @@
           <w:sz w:val="24"/>
           <w:szCs w:val="24"/>
         </w:rPr>
-        <w:t>contributes more in terms of improving the Non-Function Requirements so is a better alternative.</w:t>
+        <w:t xml:space="preserve">contributes more in terms of improving </w:t>
+      </w:r>
+      <w:r>
+        <w:rPr>
+          <w:rFonts w:ascii="Times New Roman" w:eastAsia="Times New Roman" w:hAnsi="Times New Roman" w:cs="Times New Roman"/>
+          <w:sz w:val="24"/>
+          <w:szCs w:val="24"/>
+        </w:rPr>
+        <w:t>reliability of the system and so it’s the better option.</w:t>
       </w:r>
     </w:p>
     <w:p>
@@ -5411,6 +5504,7 @@
           <w:sz w:val="24"/>
           <w:szCs w:val="24"/>
         </w:rPr>
+        <w:lastRenderedPageBreak/>
         <w:t xml:space="preserve">Conflict 4: </w:t>
       </w:r>
       <w:r>
@@ -7020,20 +7114,7 @@
                 <w:szCs w:val="24"/>
                 <w:lang w:val="en-CA" w:eastAsia="en-CA"/>
               </w:rPr>
-              <w:t xml:space="preserve">Allow only those Third-Party Devices which do not need the self </w:t>
-            </w:r>
-            <w:r>
-              <w:rPr>
-                <w:rFonts w:ascii="Times New Roman" w:eastAsia="Times New Roman" w:hAnsi="Times New Roman" w:cs="Times New Roman"/>
-                <w:b/>
-                <w:bCs/>
-                <w:color w:val="000000"/>
-                <w:sz w:val="24"/>
-                <w:szCs w:val="24"/>
-                <w:lang w:val="en-CA" w:eastAsia="en-CA"/>
-              </w:rPr>
-              <w:lastRenderedPageBreak/>
-              <w:t>evolving mode feature of the system.</w:t>
+              <w:t>Allow only those Third-Party Devices which do not need the self evolving mode feature of the system.</w:t>
             </w:r>
           </w:p>
         </w:tc>
@@ -9039,6 +9120,39 @@
     <w:p>
       <w:pPr>
         <w:spacing w:line="240" w:lineRule="auto"/>
+        <w:ind w:left="720"/>
+        <w:rPr>
+          <w:rFonts w:ascii="Times New Roman" w:eastAsia="Times New Roman" w:hAnsi="Times New Roman" w:cs="Times New Roman"/>
+          <w:sz w:val="24"/>
+          <w:szCs w:val="24"/>
+        </w:rPr>
+      </w:pPr>
+    </w:p>
+    <w:p>
+      <w:pPr>
+        <w:spacing w:line="240" w:lineRule="auto"/>
+        <w:ind w:left="720"/>
+        <w:rPr>
+          <w:rFonts w:ascii="Times New Roman" w:eastAsia="Times New Roman" w:hAnsi="Times New Roman" w:cs="Times New Roman"/>
+          <w:sz w:val="24"/>
+          <w:szCs w:val="24"/>
+        </w:rPr>
+      </w:pPr>
+    </w:p>
+    <w:p>
+      <w:pPr>
+        <w:spacing w:line="240" w:lineRule="auto"/>
+        <w:ind w:left="720"/>
+        <w:rPr>
+          <w:rFonts w:ascii="Times New Roman" w:eastAsia="Times New Roman" w:hAnsi="Times New Roman" w:cs="Times New Roman"/>
+          <w:sz w:val="24"/>
+          <w:szCs w:val="24"/>
+        </w:rPr>
+      </w:pPr>
+    </w:p>
+    <w:p>
+      <w:pPr>
+        <w:spacing w:line="240" w:lineRule="auto"/>
         <w:jc w:val="center"/>
         <w:rPr>
           <w:rFonts w:ascii="Times New Roman" w:eastAsia="Times New Roman" w:hAnsi="Times New Roman" w:cs="Times New Roman"/>
@@ -9104,7 +9218,7 @@
         </w:rPr>
         <w:t xml:space="preserve"> Table reference has been taken from: </w:t>
       </w:r>
-      <w:hyperlink r:id="rId10" w:history="1">
+      <w:hyperlink r:id="rId11" w:history="1">
         <w:r>
           <w:rPr>
             <w:rStyle w:val="Hyperlink"/>
@@ -9150,7 +9264,7 @@
                     <pic:cNvPicPr/>
                   </pic:nvPicPr>
                   <pic:blipFill>
-                    <a:blip r:embed="rId11"/>
+                    <a:blip r:embed="rId12"/>
                     <a:stretch>
                       <a:fillRect/>
                     </a:stretch>
@@ -12508,16 +12622,6 @@
     </w:tbl>
     <w:p>
       <w:pPr>
-        <w:spacing w:line="240" w:lineRule="auto"/>
-        <w:rPr>
-          <w:rFonts w:ascii="Times New Roman" w:eastAsia="Times New Roman" w:hAnsi="Times New Roman" w:cs="Times New Roman"/>
-          <w:sz w:val="24"/>
-          <w:szCs w:val="24"/>
-        </w:rPr>
-      </w:pPr>
-    </w:p>
-    <w:p>
-      <w:pPr>
         <w:pStyle w:val="ListParagraph"/>
         <w:numPr>
           <w:ilvl w:val="0"/>
@@ -12539,6 +12643,7 @@
           <w:szCs w:val="24"/>
           <w:highlight w:val="white"/>
         </w:rPr>
+        <w:lastRenderedPageBreak/>
         <w:t>Rationale</w:t>
       </w:r>
       <w:r>
@@ -12549,6 +12654,18 @@
         </w:rPr>
         <w:t>:</w:t>
       </w:r>
+    </w:p>
+    <w:p>
+      <w:pPr>
+        <w:pStyle w:val="ListParagraph"/>
+        <w:spacing w:line="240" w:lineRule="auto"/>
+        <w:jc w:val="both"/>
+        <w:rPr>
+          <w:rFonts w:ascii="Times New Roman" w:eastAsia="Times New Roman" w:hAnsi="Times New Roman" w:cs="Times New Roman"/>
+          <w:sz w:val="24"/>
+          <w:szCs w:val="24"/>
+        </w:rPr>
+      </w:pPr>
     </w:p>
     <w:p>
       <w:pPr>
@@ -14107,9 +14224,12 @@
     </w:p>
     <w:p>
       <w:pPr>
-        <w:spacing w:line="240" w:lineRule="auto"/>
-        <w:rPr>
-          <w:rFonts w:ascii="Times New Roman" w:eastAsia="Times New Roman" w:hAnsi="Times New Roman" w:cs="Times New Roman"/>
+        <w:pStyle w:val="ListParagraph"/>
+        <w:spacing w:line="240" w:lineRule="auto"/>
+        <w:jc w:val="both"/>
+        <w:rPr>
+          <w:rFonts w:ascii="Times New Roman" w:eastAsia="Times New Roman" w:hAnsi="Times New Roman" w:cs="Times New Roman"/>
+          <w:b/>
           <w:sz w:val="24"/>
           <w:szCs w:val="24"/>
         </w:rPr>
@@ -15027,6 +15147,7 @@
         </w:rPr>
         <w:t xml:space="preserve">Counter Measure 1: </w:t>
       </w:r>
+      <w:bookmarkStart w:id="1" w:name="_Hlk45830105"/>
       <w:r>
         <w:rPr>
           <w:rFonts w:ascii="Times New Roman" w:eastAsia="Times New Roman" w:hAnsi="Times New Roman" w:cs="Times New Roman"/>
@@ -15036,6 +15157,7 @@
         <w:t xml:space="preserve">Clear the storage when it reaches a specified threshold in the order of earliest data first until the available storage comes below the threshold. </w:t>
       </w:r>
     </w:p>
+    <w:bookmarkEnd w:id="1"/>
     <w:p>
       <w:pPr>
         <w:pStyle w:val="ListParagraph"/>
@@ -24344,6 +24466,26 @@
     </w:p>
     <w:p>
       <w:pPr>
+        <w:spacing w:line="240" w:lineRule="auto"/>
+        <w:rPr>
+          <w:rFonts w:ascii="Times New Roman" w:eastAsia="Times New Roman" w:hAnsi="Times New Roman" w:cs="Times New Roman"/>
+          <w:sz w:val="24"/>
+          <w:szCs w:val="24"/>
+        </w:rPr>
+      </w:pPr>
+    </w:p>
+    <w:p>
+      <w:pPr>
+        <w:spacing w:line="240" w:lineRule="auto"/>
+        <w:rPr>
+          <w:rFonts w:ascii="Times New Roman" w:eastAsia="Times New Roman" w:hAnsi="Times New Roman" w:cs="Times New Roman"/>
+          <w:sz w:val="24"/>
+          <w:szCs w:val="24"/>
+        </w:rPr>
+      </w:pPr>
+    </w:p>
+    <w:p>
+      <w:pPr>
         <w:pStyle w:val="ListParagraph"/>
         <w:numPr>
           <w:ilvl w:val="0"/>
@@ -24365,6 +24507,7 @@
           <w:sz w:val="24"/>
           <w:szCs w:val="24"/>
         </w:rPr>
+        <w:lastRenderedPageBreak/>
         <w:t>Rationale</w:t>
       </w:r>
       <w:r>
@@ -24451,7 +24594,6 @@
           <w:sz w:val="24"/>
           <w:szCs w:val="24"/>
         </w:rPr>
-        <w:lastRenderedPageBreak/>
         <w:t>While p</w:t>
       </w:r>
       <w:r>
@@ -26648,26 +26790,6 @@
         </w:tc>
       </w:tr>
     </w:tbl>
-    <w:p>
-      <w:pPr>
-        <w:spacing w:line="240" w:lineRule="auto"/>
-        <w:rPr>
-          <w:rFonts w:ascii="Times New Roman" w:eastAsia="Times New Roman" w:hAnsi="Times New Roman" w:cs="Times New Roman"/>
-          <w:sz w:val="24"/>
-          <w:szCs w:val="24"/>
-        </w:rPr>
-      </w:pPr>
-    </w:p>
-    <w:p>
-      <w:pPr>
-        <w:spacing w:line="240" w:lineRule="auto"/>
-        <w:rPr>
-          <w:rFonts w:ascii="Times New Roman" w:eastAsia="Times New Roman" w:hAnsi="Times New Roman" w:cs="Times New Roman"/>
-          <w:sz w:val="24"/>
-          <w:szCs w:val="24"/>
-        </w:rPr>
-      </w:pPr>
-    </w:p>
     <w:p>
       <w:pPr>
         <w:pStyle w:val="ListParagraph"/>
@@ -29799,8 +29921,8 @@
           <w:szCs w:val="24"/>
         </w:rPr>
       </w:pPr>
-      <w:bookmarkStart w:id="1" w:name="_30j0zll" w:colFirst="0" w:colLast="0"/>
-      <w:bookmarkEnd w:id="1"/>
+      <w:bookmarkStart w:id="2" w:name="_30j0zll" w:colFirst="0" w:colLast="0"/>
+      <w:bookmarkEnd w:id="2"/>
     </w:p>
     <w:p>
       <w:pPr>
@@ -31416,6 +31538,14 @@
                 <w:szCs w:val="24"/>
               </w:rPr>
               <w:t>Close</w:t>
+            </w:r>
+            <w:r>
+              <w:rPr>
+                <w:rFonts w:ascii="Times New Roman" w:eastAsia="Times New Roman" w:hAnsi="Times New Roman" w:cs="Times New Roman"/>
+                <w:sz w:val="24"/>
+                <w:szCs w:val="24"/>
+              </w:rPr>
+              <w:t>d</w:t>
             </w:r>
           </w:p>
         </w:tc>
@@ -33912,7 +34042,7 @@
                 <w:szCs w:val="24"/>
               </w:rPr>
             </w:pPr>
-            <w:bookmarkStart w:id="2" w:name="_Hlk45726950"/>
+            <w:bookmarkStart w:id="3" w:name="_Hlk45726950"/>
             <w:r>
               <w:rPr>
                 <w:rFonts w:ascii="Times New Roman" w:hAnsi="Times New Roman" w:cs="Times New Roman"/>
@@ -33922,7 +34052,7 @@
               </w:rPr>
               <w:t>Automated irrigation, swimming pool cleaning doesn’t correspond to the category Energy management</w:t>
             </w:r>
-            <w:bookmarkEnd w:id="2"/>
+            <w:bookmarkEnd w:id="3"/>
           </w:p>
         </w:tc>
         <w:tc>
@@ -34551,7 +34681,7 @@
                 <w:sz w:val="24"/>
                 <w:szCs w:val="24"/>
               </w:rPr>
-              <w:t>Need &amp; Features :</w:t>
+              <w:t>Need &amp; Features:</w:t>
             </w:r>
           </w:p>
           <w:p>
@@ -34608,15 +34738,24 @@
                 <w:sz w:val="24"/>
                 <w:szCs w:val="24"/>
               </w:rPr>
-              <w:t>Overspecification</w:t>
-            </w:r>
-            <w:r>
-              <w:rPr>
-                <w:rFonts w:ascii="Times New Roman" w:eastAsia="Times New Roman" w:hAnsi="Times New Roman" w:cs="Times New Roman"/>
-                <w:sz w:val="24"/>
-                <w:szCs w:val="24"/>
-              </w:rPr>
-              <w:t xml:space="preserve"> : Sometime fire alarm rings for a while but it can be easily control at home instead of disturbing these department</w:t>
+              <w:t>Overspecificatio</w:t>
+            </w:r>
+            <w:r>
+              <w:rPr>
+                <w:rFonts w:ascii="Times New Roman" w:eastAsia="Times New Roman" w:hAnsi="Times New Roman" w:cs="Times New Roman"/>
+                <w:b/>
+                <w:sz w:val="24"/>
+                <w:szCs w:val="24"/>
+              </w:rPr>
+              <w:t>n</w:t>
+            </w:r>
+            <w:r>
+              <w:rPr>
+                <w:rFonts w:ascii="Times New Roman" w:eastAsia="Times New Roman" w:hAnsi="Times New Roman" w:cs="Times New Roman"/>
+                <w:sz w:val="24"/>
+                <w:szCs w:val="24"/>
+              </w:rPr>
+              <w:t>: Sometime fire alarm rings for a while but it can be easily control at home instead of disturbing these department</w:t>
             </w:r>
           </w:p>
         </w:tc>
@@ -34727,7 +34866,23 @@
                 <w:sz w:val="24"/>
                 <w:szCs w:val="24"/>
               </w:rPr>
+              <w:t xml:space="preserve">Closed (Actually </w:t>
+            </w:r>
+            <w:r>
+              <w:rPr>
+                <w:rFonts w:ascii="Times New Roman" w:eastAsia="Times New Roman" w:hAnsi="Times New Roman" w:cs="Times New Roman"/>
+                <w:sz w:val="24"/>
+                <w:szCs w:val="24"/>
+              </w:rPr>
               <w:t>Cancelled</w:t>
+            </w:r>
+            <w:r>
+              <w:rPr>
+                <w:rFonts w:ascii="Times New Roman" w:eastAsia="Times New Roman" w:hAnsi="Times New Roman" w:cs="Times New Roman"/>
+                <w:sz w:val="24"/>
+                <w:szCs w:val="24"/>
+              </w:rPr>
+              <w:t>)</w:t>
             </w:r>
           </w:p>
         </w:tc>
@@ -37402,7 +37557,6 @@
               <w:jc w:val="center"/>
               <w:rPr>
                 <w:rFonts w:ascii="Times New Roman" w:hAnsi="Times New Roman" w:cs="Times New Roman"/>
-                <w:color w:val="FF0000"/>
                 <w:sz w:val="24"/>
                 <w:szCs w:val="24"/>
               </w:rPr>
@@ -37410,7 +37564,6 @@
             <w:r>
               <w:rPr>
                 <w:rFonts w:ascii="Times New Roman" w:hAnsi="Times New Roman" w:cs="Times New Roman"/>
-                <w:color w:val="FF0000"/>
                 <w:sz w:val="24"/>
                 <w:szCs w:val="24"/>
               </w:rPr>
@@ -37428,7 +37581,6 @@
               <w:jc w:val="center"/>
               <w:rPr>
                 <w:rFonts w:ascii="Times New Roman" w:hAnsi="Times New Roman" w:cs="Times New Roman"/>
-                <w:color w:val="FF0000"/>
                 <w:sz w:val="24"/>
                 <w:szCs w:val="24"/>
               </w:rPr>
@@ -37436,7 +37588,6 @@
             <w:r>
               <w:rPr>
                 <w:rFonts w:ascii="Times New Roman" w:hAnsi="Times New Roman" w:cs="Times New Roman"/>
-                <w:color w:val="FF0000"/>
                 <w:sz w:val="24"/>
                 <w:szCs w:val="24"/>
               </w:rPr>
@@ -37449,7 +37600,6 @@
               <w:jc w:val="center"/>
               <w:rPr>
                 <w:rFonts w:ascii="Times New Roman" w:hAnsi="Times New Roman" w:cs="Times New Roman"/>
-                <w:color w:val="FF0000"/>
                 <w:sz w:val="24"/>
                 <w:szCs w:val="24"/>
               </w:rPr>
@@ -37457,7 +37607,6 @@
             <w:r>
               <w:rPr>
                 <w:rFonts w:ascii="Times New Roman" w:hAnsi="Times New Roman" w:cs="Times New Roman"/>
-                <w:color w:val="FF0000"/>
                 <w:sz w:val="24"/>
                 <w:szCs w:val="24"/>
               </w:rPr>
@@ -37466,7 +37615,6 @@
             <w:r>
               <w:rPr>
                 <w:rFonts w:ascii="Times New Roman" w:hAnsi="Times New Roman" w:cs="Times New Roman"/>
-                <w:color w:val="FF0000"/>
                 <w:sz w:val="24"/>
                 <w:szCs w:val="24"/>
               </w:rPr>
@@ -37475,7 +37623,6 @@
             <w:r>
               <w:rPr>
                 <w:rFonts w:ascii="Times New Roman" w:hAnsi="Times New Roman" w:cs="Times New Roman"/>
-                <w:color w:val="FF0000"/>
                 <w:sz w:val="24"/>
                 <w:szCs w:val="24"/>
               </w:rPr>
@@ -37493,7 +37640,6 @@
               <w:jc w:val="center"/>
               <w:rPr>
                 <w:rFonts w:ascii="Times New Roman" w:hAnsi="Times New Roman" w:cs="Times New Roman"/>
-                <w:color w:val="FF0000"/>
                 <w:sz w:val="24"/>
                 <w:szCs w:val="24"/>
               </w:rPr>
@@ -37501,7 +37647,6 @@
             <w:r>
               <w:rPr>
                 <w:rFonts w:ascii="Times New Roman" w:hAnsi="Times New Roman" w:cs="Times New Roman"/>
-                <w:color w:val="FF0000"/>
                 <w:sz w:val="24"/>
                 <w:szCs w:val="24"/>
               </w:rPr>
@@ -37519,7 +37664,6 @@
               <w:jc w:val="center"/>
               <w:rPr>
                 <w:rFonts w:ascii="Times New Roman" w:hAnsi="Times New Roman" w:cs="Times New Roman"/>
-                <w:color w:val="FF0000"/>
                 <w:sz w:val="24"/>
                 <w:szCs w:val="24"/>
               </w:rPr>
@@ -37527,7 +37671,6 @@
             <w:r>
               <w:rPr>
                 <w:rFonts w:ascii="Times New Roman" w:hAnsi="Times New Roman" w:cs="Times New Roman"/>
-                <w:color w:val="FF0000"/>
                 <w:sz w:val="24"/>
                 <w:szCs w:val="24"/>
               </w:rPr>
@@ -37536,7 +37679,6 @@
             <w:r>
               <w:rPr>
                 <w:rFonts w:ascii="Times New Roman" w:hAnsi="Times New Roman" w:cs="Times New Roman"/>
-                <w:color w:val="FF0000"/>
                 <w:sz w:val="24"/>
                 <w:szCs w:val="24"/>
               </w:rPr>
@@ -37554,7 +37696,6 @@
               <w:jc w:val="center"/>
               <w:rPr>
                 <w:rFonts w:ascii="Times New Roman" w:hAnsi="Times New Roman" w:cs="Times New Roman"/>
-                <w:color w:val="FF0000"/>
                 <w:sz w:val="24"/>
                 <w:szCs w:val="24"/>
               </w:rPr>
@@ -37562,7 +37703,6 @@
             <w:r>
               <w:rPr>
                 <w:rFonts w:ascii="Times New Roman" w:hAnsi="Times New Roman" w:cs="Times New Roman"/>
-                <w:color w:val="FF0000"/>
                 <w:sz w:val="24"/>
                 <w:szCs w:val="24"/>
               </w:rPr>
@@ -37580,7 +37720,6 @@
               <w:jc w:val="center"/>
               <w:rPr>
                 <w:rFonts w:ascii="Times New Roman" w:hAnsi="Times New Roman" w:cs="Times New Roman"/>
-                <w:color w:val="FF0000"/>
                 <w:sz w:val="24"/>
                 <w:szCs w:val="24"/>
               </w:rPr>
@@ -37588,46 +37727,50 @@
             <w:r>
               <w:rPr>
                 <w:rFonts w:ascii="Times New Roman" w:hAnsi="Times New Roman" w:cs="Times New Roman"/>
-                <w:color w:val="FF0000"/>
-                <w:sz w:val="24"/>
-                <w:szCs w:val="24"/>
-              </w:rPr>
-              <w:t>O</w:t>
-            </w:r>
-            <w:r>
+                <w:sz w:val="24"/>
+                <w:szCs w:val="24"/>
+              </w:rPr>
+              <w:t>Closed – updated user environment</w:t>
+            </w:r>
+          </w:p>
+        </w:tc>
+        <w:tc>
+          <w:tcPr>
+            <w:tcW w:w="1134" w:type="dxa"/>
+          </w:tcPr>
+          <w:p>
+            <w:pPr>
+              <w:widowControl w:val="0"/>
+              <w:jc w:val="center"/>
               <w:rPr>
                 <w:rFonts w:ascii="Times New Roman" w:hAnsi="Times New Roman" w:cs="Times New Roman"/>
-                <w:color w:val="FF0000"/>
-                <w:sz w:val="24"/>
-                <w:szCs w:val="24"/>
-              </w:rPr>
-              <w:t>pen</w:t>
-            </w:r>
-          </w:p>
-        </w:tc>
-        <w:tc>
-          <w:tcPr>
-            <w:tcW w:w="1134" w:type="dxa"/>
-          </w:tcPr>
-          <w:p>
-            <w:pPr>
-              <w:widowControl w:val="0"/>
-              <w:jc w:val="center"/>
+                <w:sz w:val="24"/>
+                <w:szCs w:val="24"/>
+              </w:rPr>
+            </w:pPr>
+            <w:r>
               <w:rPr>
                 <w:rFonts w:ascii="Times New Roman" w:hAnsi="Times New Roman" w:cs="Times New Roman"/>
-                <w:color w:val="FF0000"/>
-                <w:sz w:val="24"/>
-                <w:szCs w:val="24"/>
-              </w:rPr>
-            </w:pPr>
+                <w:sz w:val="24"/>
+                <w:szCs w:val="24"/>
+              </w:rPr>
+              <w:t>1</w:t>
+            </w:r>
             <w:r>
               <w:rPr>
                 <w:rFonts w:ascii="Times New Roman" w:hAnsi="Times New Roman" w:cs="Times New Roman"/>
-                <w:color w:val="FF0000"/>
-                <w:sz w:val="24"/>
-                <w:szCs w:val="24"/>
-              </w:rPr>
-              <w:t>15-July-2020</w:t>
+                <w:sz w:val="24"/>
+                <w:szCs w:val="24"/>
+              </w:rPr>
+              <w:t>6</w:t>
+            </w:r>
+            <w:r>
+              <w:rPr>
+                <w:rFonts w:ascii="Times New Roman" w:hAnsi="Times New Roman" w:cs="Times New Roman"/>
+                <w:sz w:val="24"/>
+                <w:szCs w:val="24"/>
+              </w:rPr>
+              <w:t>-July-2020</w:t>
             </w:r>
           </w:p>
         </w:tc>
@@ -38270,7 +38413,7 @@
                 <w:sz w:val="24"/>
                 <w:szCs w:val="24"/>
               </w:rPr>
-              <w:t>Open</w:t>
+              <w:t>Closed</w:t>
             </w:r>
           </w:p>
         </w:tc>
@@ -38486,7 +38629,7 @@
                 <w:sz w:val="24"/>
                 <w:szCs w:val="24"/>
               </w:rPr>
-              <w:t>Open</w:t>
+              <w:t>Closed</w:t>
             </w:r>
           </w:p>
         </w:tc>
@@ -41439,7 +41582,7 @@
     <w:lsdException w:name="Table Web 2" w:semiHidden="1" w:unhideWhenUsed="1"/>
     <w:lsdException w:name="Table Web 3" w:semiHidden="1" w:unhideWhenUsed="1"/>
     <w:lsdException w:name="Balloon Text" w:semiHidden="1" w:unhideWhenUsed="1"/>
-    <w:lsdException w:name="Table Grid" w:semiHidden="1" w:uiPriority="59" w:unhideWhenUsed="1"/>
+    <w:lsdException w:name="Table Grid" w:uiPriority="59"/>
     <w:lsdException w:name="Table Theme" w:semiHidden="1" w:unhideWhenUsed="1"/>
     <w:lsdException w:name="Placeholder Text" w:semiHidden="1"/>
     <w:lsdException w:name="No Spacing" w:uiPriority="1" w:qFormat="1"/>
@@ -43470,6 +43613,18 @@
       <w:lang w:val="en-CA" w:eastAsia="en-CA"/>
     </w:rPr>
   </w:style>
+  <w:style w:type="character" w:styleId="UnresolvedMention">
+    <w:name w:val="Unresolved Mention"/>
+    <w:basedOn w:val="DefaultParagraphFont"/>
+    <w:uiPriority w:val="99"/>
+    <w:semiHidden/>
+    <w:unhideWhenUsed/>
+    <w:rsid w:val="008165BA"/>
+    <w:rPr>
+      <w:color w:val="605E5C"/>
+      <w:shd w:val="clear" w:color="auto" w:fill="E1DFDD"/>
+    </w:rPr>
+  </w:style>
 </w:styles>
 </file>
 

</xml_diff>